<commit_message>
corrected typo in TR
</commit_message>
<xml_diff>
--- a/papers/2025-data-release-notes-2-0.docx
+++ b/papers/2025-data-release-notes-2-0.docx
@@ -1,10 +1,10 @@
 
 <file path=word/document.xml><?xml version="1.0" encoding="utf-8"?>
-<w:document xmlns:wpc="http://schemas.microsoft.com/office/word/2010/wordprocessingCanvas" xmlns:mc="http://schemas.openxmlformats.org/markup-compatibility/2006" xmlns:o="urn:schemas-microsoft-com:office:office" xmlns:r="http://schemas.openxmlformats.org/officeDocument/2006/relationships" xmlns:m="http://schemas.openxmlformats.org/officeDocument/2006/math" xmlns:v="urn:schemas-microsoft-com:vml" xmlns:wp14="http://schemas.microsoft.com/office/word/2010/wordprocessingDrawing" xmlns:wp="http://schemas.openxmlformats.org/drawingml/2006/wordprocessingDrawing" xmlns:w10="urn:schemas-microsoft-com:office:word" xmlns:w="http://schemas.openxmlformats.org/wordprocessingml/2006/main" xmlns:w14="http://schemas.microsoft.com/office/word/2010/wordml" xmlns:w15="http://schemas.microsoft.com/office/word/2012/wordml" xmlns:wpg="http://schemas.microsoft.com/office/word/2010/wordprocessingGroup" xmlns:wpi="http://schemas.microsoft.com/office/word/2010/wordprocessingInk" xmlns:wne="http://schemas.microsoft.com/office/word/2006/wordml" xmlns:wps="http://schemas.microsoft.com/office/word/2010/wordprocessingShape" mc:Ignorable="w14 w15 wp14">
+<w:document xmlns:wpc="http://schemas.microsoft.com/office/word/2010/wordprocessingCanvas" xmlns:mc="http://schemas.openxmlformats.org/markup-compatibility/2006" xmlns:o="urn:schemas-microsoft-com:office:office" xmlns:r="http://schemas.openxmlformats.org/officeDocument/2006/relationships" xmlns:m="http://schemas.openxmlformats.org/officeDocument/2006/math" xmlns:v="urn:schemas-microsoft-com:vml" xmlns:wp14="http://schemas.microsoft.com/office/word/2010/wordprocessingDrawing" xmlns:wp="http://schemas.openxmlformats.org/drawingml/2006/wordprocessingDrawing" xmlns:w10="urn:schemas-microsoft-com:office:word" xmlns:w="http://schemas.openxmlformats.org/wordprocessingml/2006/main" xmlns:w14="http://schemas.microsoft.com/office/word/2010/wordml" xmlns:wpg="http://schemas.microsoft.com/office/word/2010/wordprocessingGroup" xmlns:wpi="http://schemas.microsoft.com/office/word/2010/wordprocessingInk" xmlns:wne="http://schemas.microsoft.com/office/word/2006/wordml" xmlns:wps="http://schemas.microsoft.com/office/word/2010/wordprocessingShape" mc:Ignorable="w14 wp14">
   <w:body>
     <w:p>
       <w:pPr>
-        <w:pStyle w:val="Title"/>
+        <w:pStyle w:val="Nzev"/>
         <w:jc w:val="center"/>
       </w:pPr>
       <w:bookmarkStart w:id="0" w:name="_heading=h.kzvldd9qhe6k" w:colFirst="0" w:colLast="0"/>
@@ -41,7 +41,7 @@
       <w:r>
         <w:t>*</w:t>
       </w:r>
-      <w:hyperlink r:id="rId8">
+      <w:hyperlink r:id="rId9">
         <w:r>
           <w:rPr>
             <w:color w:val="1155CC"/>
@@ -103,7 +103,7 @@
       <w:r>
         <w:t xml:space="preserve">The Czech UMR data have been automatically converted from the </w:t>
       </w:r>
-      <w:hyperlink r:id="rId9">
+      <w:hyperlink r:id="rId10">
         <w:r>
           <w:rPr>
             <w:color w:val="1155CC"/>
@@ -115,7 +115,7 @@
       <w:r>
         <w:t>, (</w:t>
       </w:r>
-      <w:hyperlink r:id="rId10">
+      <w:hyperlink r:id="rId11">
         <w:r>
           <w:rPr>
             <w:color w:val="1155CC"/>
@@ -140,7 +140,7 @@
       <w:r>
         <w:t xml:space="preserve">The Czech UMRs can be downloaded as a part of the </w:t>
       </w:r>
-      <w:hyperlink r:id="rId11">
+      <w:hyperlink r:id="rId12">
         <w:r>
           <w:rPr>
             <w:color w:val="1155CC"/>
@@ -162,7 +162,7 @@
       <w:pPr>
         <w:spacing w:after="0" w:line="240" w:lineRule="auto"/>
         <w:sectPr>
-          <w:footerReference w:type="default" r:id="rId12"/>
+          <w:footerReference w:type="default" r:id="rId13"/>
           <w:type w:val="continuous"/>
           <w:pgSz w:w="11907" w:h="16839" w:code="9"/>
           <w:pgMar w:top="1440" w:right="1440" w:bottom="1440" w:left="1440" w:header="0" w:footer="0" w:gutter="0"/>
@@ -177,12 +177,13 @@
     </w:p>
     <w:p>
       <w:r>
+        <w:lastRenderedPageBreak/>
         <w:br w:type="page"/>
       </w:r>
     </w:p>
     <w:p>
       <w:pPr>
-        <w:pStyle w:val="Heading3"/>
+        <w:pStyle w:val="Nadpis3"/>
       </w:pPr>
       <w:bookmarkStart w:id="1" w:name="_heading=h.9yofk6qvmnoj" w:colFirst="0" w:colLast="0"/>
       <w:bookmarkEnd w:id="1"/>
@@ -199,6 +200,7 @@
           <w:docPartUnique/>
         </w:docPartObj>
       </w:sdtPr>
+      <w:sdtEndPr/>
       <w:sdtContent>
         <w:p>
           <w:pPr>
@@ -225,21 +227,7 @@
                 <w:color w:val="1155CC"/>
                 <w:u w:val="single"/>
               </w:rPr>
-              <w:t>I. Sentence-level rep</w:t>
-            </w:r>
-            <w:r>
-              <w:rPr>
-                <w:color w:val="1155CC"/>
-                <w:u w:val="single"/>
-              </w:rPr>
-              <w:t>r</w:t>
-            </w:r>
-            <w:r>
-              <w:rPr>
-                <w:color w:val="1155CC"/>
-                <w:u w:val="single"/>
-              </w:rPr>
-              <w:t>esentation</w:t>
+              <w:t>I. Sentence-level representation</w:t>
             </w:r>
           </w:hyperlink>
         </w:p>
@@ -1025,7 +1013,7 @@
     </w:sdt>
     <w:p>
       <w:pPr>
-        <w:pStyle w:val="Heading3"/>
+        <w:pStyle w:val="Nadpis3"/>
         <w:spacing w:after="0" w:line="240" w:lineRule="auto"/>
         <w:sectPr>
           <w:type w:val="continuous"/>
@@ -1041,12 +1029,13 @@
       <w:bookmarkStart w:id="3" w:name="_heading=h.4unji5kduabt" w:colFirst="0" w:colLast="0"/>
       <w:bookmarkEnd w:id="3"/>
       <w:r>
+        <w:lastRenderedPageBreak/>
         <w:br w:type="page"/>
       </w:r>
     </w:p>
     <w:p>
       <w:pPr>
-        <w:pStyle w:val="Heading3"/>
+        <w:pStyle w:val="Nadpis3"/>
         <w:spacing w:after="0" w:line="240" w:lineRule="auto"/>
       </w:pPr>
       <w:r>
@@ -1061,7 +1050,7 @@
       <w:r>
         <w:t xml:space="preserve">General characteristics of the two approaches and their brief comparison are introduced by </w:t>
       </w:r>
-      <w:hyperlink r:id="rId13">
+      <w:hyperlink r:id="rId14">
         <w:r>
           <w:rPr>
             <w:color w:val="1155CC"/>
@@ -1249,7 +1238,7 @@
     </w:p>
     <w:p>
       <w:pPr>
-        <w:pStyle w:val="Heading1"/>
+        <w:pStyle w:val="Nadpis1"/>
         <w:spacing w:line="240" w:lineRule="auto"/>
       </w:pPr>
       <w:bookmarkStart w:id="4" w:name="_heading=h.607yfwiyk58l" w:colFirst="0" w:colLast="0"/>
@@ -1260,21 +1249,16 @@
       </w:r>
       <w:r>
         <w:tab/>
-        <w:t>Sentence-level represe</w:t>
-      </w:r>
-      <w:bookmarkStart w:id="5" w:name="_GoBack"/>
+        <w:t>Sentence-level representation</w:t>
+      </w:r>
+    </w:p>
+    <w:p>
+      <w:pPr>
+        <w:pStyle w:val="Nadpis2"/>
+        <w:spacing w:after="0" w:line="240" w:lineRule="auto"/>
+      </w:pPr>
+      <w:bookmarkStart w:id="5" w:name="_heading=h.48g82eaj3p3s" w:colFirst="0" w:colLast="0"/>
       <w:bookmarkEnd w:id="5"/>
-      <w:r>
-        <w:t>ntation</w:t>
-      </w:r>
-    </w:p>
-    <w:p>
-      <w:pPr>
-        <w:pStyle w:val="Heading2"/>
-        <w:spacing w:after="0" w:line="240" w:lineRule="auto"/>
-      </w:pPr>
-      <w:bookmarkStart w:id="6" w:name="_heading=h.48g82eaj3p3s" w:colFirst="0" w:colLast="0"/>
-      <w:bookmarkEnd w:id="6"/>
       <w:r>
         <w:t>I.1</w:t>
       </w:r>
@@ -1548,11 +1532,11 @@
     </w:p>
     <w:p>
       <w:pPr>
-        <w:pStyle w:val="Heading3"/>
-        <w:spacing w:after="0" w:line="240" w:lineRule="auto"/>
-      </w:pPr>
-      <w:bookmarkStart w:id="7" w:name="_heading=h.629vy8mmpus3" w:colFirst="0" w:colLast="0"/>
-      <w:bookmarkEnd w:id="7"/>
+        <w:pStyle w:val="Nadpis3"/>
+        <w:spacing w:after="0" w:line="240" w:lineRule="auto"/>
+      </w:pPr>
+      <w:bookmarkStart w:id="6" w:name="_heading=h.629vy8mmpus3" w:colFirst="0" w:colLast="0"/>
+      <w:bookmarkEnd w:id="6"/>
       <w:r>
         <w:t>I.1.1</w:t>
       </w:r>
@@ -1600,7 +1584,7 @@
       <w:r>
         <w:t xml:space="preserve"> 'Putin pardoned him for health reasons' (example inspired by ex. 1(f) from the </w:t>
       </w:r>
-      <w:hyperlink r:id="rId14">
+      <w:hyperlink r:id="rId15">
         <w:r>
           <w:rPr>
             <w:color w:val="1155CC"/>
@@ -1646,12 +1630,29 @@
         <w:t>důvod</w:t>
       </w:r>
       <w:r>
-        <w:t>), marled as 5-5, 6-6.</w:t>
-      </w:r>
-    </w:p>
-    <w:p>
-      <w:pPr>
-        <w:pStyle w:val="Heading2"/>
+        <w:t>), mark</w:t>
+      </w:r>
+      <w:r>
+        <w:t xml:space="preserve">ed as 5-5, </w:t>
+      </w:r>
+      <w:r>
+        <w:t>7</w:t>
+      </w:r>
+      <w:r>
+        <w:t>-</w:t>
+      </w:r>
+      <w:r>
+        <w:t>7</w:t>
+      </w:r>
+      <w:bookmarkStart w:id="7" w:name="_GoBack"/>
+      <w:bookmarkEnd w:id="7"/>
+      <w:r>
+        <w:t>.</w:t>
+      </w:r>
+    </w:p>
+    <w:p>
+      <w:pPr>
+        <w:pStyle w:val="Nadpis2"/>
         <w:spacing w:after="0" w:line="240" w:lineRule="auto"/>
       </w:pPr>
       <w:bookmarkStart w:id="8" w:name="_heading=h.faoi0r6pa4wo" w:colFirst="0" w:colLast="0"/>
@@ -1685,7 +1686,7 @@
     </w:p>
     <w:p>
       <w:pPr>
-        <w:pStyle w:val="Heading3"/>
+        <w:pStyle w:val="Nadpis3"/>
         <w:spacing w:after="0" w:line="240" w:lineRule="auto"/>
       </w:pPr>
       <w:bookmarkStart w:id="9" w:name="_heading=h.jvzinvdro7m4" w:colFirst="0" w:colLast="0"/>
@@ -1705,7 +1706,7 @@
       <w:r>
         <w:t xml:space="preserve">The UMR approach supposes the use of a PropBank-like lexicon, assigning each predicate with a set of arguments (identified as ARG0, ARG1, …), while PDT makes use of its own predicate-argument labeling scheme, as indicated in the PDT-Vallex lexicon (with labels like ACT for actor/bearer, PAT for patient, ADDR for addressee, etc.). Fortunately, one third of the PDT-Vallex rolesets (32% of rolesets, covering 43% of arguments) has been converted to the PropBank style using existing resources </w:t>
       </w:r>
-      <w:hyperlink r:id="rId15">
+      <w:hyperlink r:id="rId16">
         <w:r>
           <w:rPr>
             <w:color w:val="1155CC"/>
@@ -1736,7 +1737,7 @@
     </w:p>
     <w:p>
       <w:pPr>
-        <w:pStyle w:val="Heading3"/>
+        <w:pStyle w:val="Nadpis3"/>
         <w:spacing w:after="0" w:line="240" w:lineRule="auto"/>
       </w:pPr>
       <w:bookmarkStart w:id="10" w:name="_heading=h.tmq4agqgwdws" w:colFirst="0" w:colLast="0"/>
@@ -2165,27 +2166,13 @@
         </w:rPr>
         <w:t xml:space="preserve"> </w:t>
       </w:r>
-      <w:hyperlink r:id="rId16">
+      <w:hyperlink r:id="rId17">
         <w:r>
           <w:rPr>
             <w:color w:val="1155CC"/>
             <w:u w:val="single"/>
           </w:rPr>
-          <w:t xml:space="preserve">Mikulová </w:t>
-        </w:r>
-        <w:r>
-          <w:rPr>
-            <w:color w:val="1155CC"/>
-            <w:u w:val="single"/>
-          </w:rPr>
-          <w:t>e</w:t>
-        </w:r>
-        <w:r>
-          <w:rPr>
-            <w:color w:val="1155CC"/>
-            <w:u w:val="single"/>
-          </w:rPr>
-          <w:t>t al., 2006</w:t>
+          <w:t>Mikulová et al., 2006</w:t>
         </w:r>
       </w:hyperlink>
       <w:r>
@@ -2380,7 +2367,7 @@
     </w:p>
     <w:p>
       <w:pPr>
-        <w:pStyle w:val="Heading3"/>
+        <w:pStyle w:val="Nadpis3"/>
         <w:spacing w:after="0" w:line="240" w:lineRule="auto"/>
       </w:pPr>
       <w:bookmarkStart w:id="11" w:name="_heading=h.57urhrgq88l8" w:colFirst="0" w:colLast="0"/>
@@ -2952,7 +2939,7 @@
     </w:p>
     <w:p>
       <w:pPr>
-        <w:pStyle w:val="Heading2"/>
+        <w:pStyle w:val="Nadpis2"/>
         <w:spacing w:after="0" w:line="240" w:lineRule="auto"/>
       </w:pPr>
       <w:bookmarkStart w:id="12" w:name="_heading=h.hm96wa96eeyy" w:colFirst="0" w:colLast="0"/>
@@ -2967,7 +2954,7 @@
     </w:p>
     <w:p>
       <w:pPr>
-        <w:pStyle w:val="Heading3"/>
+        <w:pStyle w:val="Nadpis3"/>
         <w:spacing w:after="0" w:line="240" w:lineRule="auto"/>
       </w:pPr>
       <w:bookmarkStart w:id="13" w:name="_heading=h.8fw6s4jq4s72" w:colFirst="0" w:colLast="0"/>
@@ -3309,7 +3296,7 @@
               </wp:anchor>
             </w:drawing>
           </mc:Choice>
-          <mc:Fallback>
+          <mc:Fallback xmlns:w15="http://schemas.microsoft.com/office/word/2012/wordml">
             <w:pict>
               <v:roundrect id="Rounded Rectangle 2" o:spid="_x0000_s1026" style="position:absolute;margin-left:-4.1pt;margin-top:18.75pt;width:472.15pt;height:32.25pt;z-index:-251658240;visibility:visible;mso-wrap-style:square;mso-width-percent:0;mso-height-percent:0;mso-wrap-distance-left:9pt;mso-wrap-distance-top:9pt;mso-wrap-distance-right:9pt;mso-wrap-distance-bottom:9pt;mso-position-horizontal:absolute;mso-position-horizontal-relative:text;mso-position-vertical:absolute;mso-position-vertical-relative:text;mso-width-percent:0;mso-height-percent:0;mso-width-relative:margin;mso-height-relative:margin;v-text-anchor:middle" arcsize="10923f" o:gfxdata="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" filled="f" strokecolor="red">
                 <v:stroke startarrowwidth="narrow" startarrowlength="short" endarrowwidth="narrow" endarrowlength="short"/>
@@ -3762,7 +3749,7 @@
                     <pic:cNvPicPr preferRelativeResize="0"/>
                   </pic:nvPicPr>
                   <pic:blipFill>
-                    <a:blip r:embed="rId17"/>
+                    <a:blip r:embed="rId18"/>
                     <a:srcRect/>
                     <a:stretch>
                       <a:fillRect/>
@@ -4555,7 +4542,7 @@
     </w:p>
     <w:p>
       <w:pPr>
-        <w:pStyle w:val="Heading3"/>
+        <w:pStyle w:val="Nadpis3"/>
         <w:spacing w:after="0" w:line="240" w:lineRule="auto"/>
       </w:pPr>
       <w:bookmarkStart w:id="14" w:name="_heading=h.9wgvpro6ev89" w:colFirst="0" w:colLast="0"/>
@@ -4720,7 +4707,7 @@
                     <pic:cNvPicPr preferRelativeResize="0"/>
                   </pic:nvPicPr>
                   <pic:blipFill>
-                    <a:blip r:embed="rId17"/>
+                    <a:blip r:embed="rId18"/>
                     <a:srcRect/>
                     <a:stretch>
                       <a:fillRect/>
@@ -5001,7 +4988,7 @@
     </w:p>
     <w:p>
       <w:pPr>
-        <w:pStyle w:val="Heading2"/>
+        <w:pStyle w:val="Nadpis2"/>
         <w:spacing w:after="0" w:line="240" w:lineRule="auto"/>
       </w:pPr>
       <w:bookmarkStart w:id="15" w:name="_heading=h.43o41onjmg5t" w:colFirst="0" w:colLast="0"/>
@@ -5021,7 +5008,7 @@
       <w:r>
         <w:t>Different representation of different types of the coreference relation in PDT-C and UMR frameworks significantly affects the overall structure of sentence graphs (</w:t>
       </w:r>
-      <w:hyperlink r:id="rId18">
+      <w:hyperlink r:id="rId19">
         <w:r>
           <w:rPr>
             <w:color w:val="1155CC"/>
@@ -5049,7 +5036,7 @@
     </w:p>
     <w:p>
       <w:pPr>
-        <w:pStyle w:val="Heading3"/>
+        <w:pStyle w:val="Nadpis3"/>
         <w:spacing w:after="0" w:line="240" w:lineRule="auto"/>
       </w:pPr>
       <w:bookmarkStart w:id="16" w:name="_heading=h.x4hoqc11cbiy" w:colFirst="0" w:colLast="0"/>
@@ -5254,7 +5241,7 @@
                     <pic:cNvPicPr preferRelativeResize="0"/>
                   </pic:nvPicPr>
                   <pic:blipFill>
-                    <a:blip r:embed="rId17"/>
+                    <a:blip r:embed="rId18"/>
                     <a:srcRect/>
                     <a:stretch>
                       <a:fillRect/>
@@ -5763,7 +5750,7 @@
     </w:p>
     <w:p>
       <w:pPr>
-        <w:pStyle w:val="Heading3"/>
+        <w:pStyle w:val="Nadpis3"/>
         <w:spacing w:after="0" w:line="240" w:lineRule="auto"/>
       </w:pPr>
       <w:bookmarkStart w:id="17" w:name="_heading=h.rg3y8081afrf" w:colFirst="0" w:colLast="0"/>
@@ -5971,7 +5958,7 @@
                     <pic:cNvPicPr preferRelativeResize="0"/>
                   </pic:nvPicPr>
                   <pic:blipFill>
-                    <a:blip r:embed="rId17"/>
+                    <a:blip r:embed="rId18"/>
                     <a:srcRect/>
                     <a:stretch>
                       <a:fillRect/>
@@ -6320,7 +6307,7 @@
                     <pic:cNvPicPr preferRelativeResize="0"/>
                   </pic:nvPicPr>
                   <pic:blipFill>
-                    <a:blip r:embed="rId17"/>
+                    <a:blip r:embed="rId18"/>
                     <a:srcRect/>
                     <a:stretch>
                       <a:fillRect/>
@@ -6721,393 +6708,293 @@
         </w:rPr>
         <w:t xml:space="preserve"> </w:t>
       </w:r>
-      <w:hyperlink r:id="rId19">
-        <w:r>
-          <w:rPr>
-            <w:color w:val="1155CC"/>
-            <w:u w:val="single"/>
-          </w:rPr>
-          <w:t>Miku</w:t>
-        </w:r>
-        <w:r>
-          <w:rPr>
-            <w:color w:val="1155CC"/>
-            <w:u w:val="single"/>
-          </w:rPr>
-          <w:t>l</w:t>
-        </w:r>
-        <w:r>
-          <w:rPr>
-            <w:color w:val="1155CC"/>
-            <w:u w:val="single"/>
-          </w:rPr>
-          <w:t>o</w:t>
-        </w:r>
-        <w:r>
-          <w:rPr>
-            <w:color w:val="1155CC"/>
-            <w:u w:val="single"/>
-          </w:rPr>
-          <w:t>vá et al., 2006</w:t>
-        </w:r>
-      </w:hyperlink>
-      <w:r>
-        <w:t>). However, in many cases, coreference chains include discourse concepts (both in the role of an anaphor/cataphor and antecedent/postceden</w:t>
-      </w:r>
-      <w:r>
-        <w:t>t). These cases should be analyz</w:t>
-      </w:r>
-      <w:r>
-        <w:t>ed and their transfer refined in the future versions.</w:t>
-      </w:r>
-    </w:p>
-    <w:p>
-      <w:pPr>
-        <w:numPr>
-          <w:ilvl w:val="0"/>
-          <w:numId w:val="26"/>
-        </w:numPr>
-        <w:spacing w:after="0" w:line="240" w:lineRule="auto"/>
-      </w:pPr>
-      <w:r>
-        <w:lastRenderedPageBreak/>
-        <w:t xml:space="preserve">With reciprocal constructions, characterized by a special node label (#Rcp) and a coreferential relation among two (or more) nodes in PDT, the coreference is indicated in the document-level annotation (despite typically interlinking nodes within a single sentence). The conversion deserves a refinement in future versions.  </w:t>
-      </w:r>
-    </w:p>
-    <w:p>
-      <w:pPr>
-        <w:numPr>
-          <w:ilvl w:val="0"/>
-          <w:numId w:val="26"/>
-        </w:numPr>
-        <w:spacing w:after="0" w:line="240" w:lineRule="auto"/>
-      </w:pPr>
-      <w:r>
-        <w:t>Though the PDT stores information on the bridging anaphora (as, e.g., part-whole relation), which is relevant for the :subset-of relation, this information is not used at this stage.</w:t>
-      </w:r>
-    </w:p>
-    <w:p>
-      <w:pPr>
-        <w:numPr>
-          <w:ilvl w:val="0"/>
-          <w:numId w:val="26"/>
-        </w:numPr>
-        <w:spacing w:after="0" w:line="240" w:lineRule="auto"/>
-      </w:pPr>
-      <w:r>
-        <w:t>Coreferences crossing the sentence boundary are treated within the document-level representation (sect. II.1).</w:t>
-      </w:r>
-    </w:p>
-    <w:p>
-      <w:pPr>
-        <w:pStyle w:val="Heading2"/>
-        <w:spacing w:after="0" w:line="240" w:lineRule="auto"/>
-      </w:pPr>
-      <w:bookmarkStart w:id="18" w:name="_heading=h.5kekpe528jlq" w:colFirst="0" w:colLast="0"/>
-      <w:bookmarkEnd w:id="18"/>
-      <w:r>
-        <w:t>I.5</w:t>
-      </w:r>
-      <w:r>
-        <w:tab/>
-        <w:t>UMR attributes</w:t>
-      </w:r>
-    </w:p>
-    <w:p>
-      <w:pPr>
-        <w:pStyle w:val="Heading3"/>
-        <w:spacing w:after="0" w:line="240" w:lineRule="auto"/>
-      </w:pPr>
-      <w:bookmarkStart w:id="19" w:name="_heading=h.am7c9a7lqmy0" w:colFirst="0" w:colLast="0"/>
-      <w:bookmarkEnd w:id="19"/>
-      <w:r>
-        <w:t>I.5.1</w:t>
-      </w:r>
-      <w:r>
-        <w:tab/>
-        <w:t>Aspect</w:t>
-      </w:r>
-    </w:p>
-    <w:p>
-      <w:pPr>
-        <w:spacing w:after="0" w:line="240" w:lineRule="auto"/>
-      </w:pPr>
-      <w:r>
-        <w:t>The UMR annotation scheme distinguishes rather fine-grained values for the aspect annotation. However, the specification advises to reflect esp. the aspectual distinctions that are grammaticalized and/or obligatory in the language. Thus, the transfer is limited to events expressed as verbs at this stage (the aspect annotation for events expressed as nouns and adjectives are left for further stages, see also sect. III.1 commenting on the event/entity distinction). Further, we stick to the basic values in the lattice (disregarding the possibility of more subtle annotation). The appropriate aspect value is deduced based on the compiled list of statives in Czech and, for verbs not listed there, from their morphological marking:</w:t>
-      </w:r>
-    </w:p>
-    <w:p>
-      <w:pPr>
-        <w:numPr>
-          <w:ilvl w:val="0"/>
-          <w:numId w:val="20"/>
-        </w:numPr>
-        <w:spacing w:after="0" w:line="240" w:lineRule="auto"/>
-      </w:pPr>
-      <w:r>
-        <w:t>Verbs from the (ad hoc) compiled list of stative verbs (ca 400 verbs now) get the "state" value.</w:t>
-      </w:r>
-    </w:p>
-    <w:p>
-      <w:pPr>
-        <w:numPr>
-          <w:ilvl w:val="0"/>
-          <w:numId w:val="20"/>
-        </w:numPr>
-        <w:spacing w:after="0" w:line="240" w:lineRule="auto"/>
-      </w:pPr>
-      <w:r>
-        <w:t xml:space="preserve">Imperfective verbs that are morphologically marked as iteratives obtain the "habitual" value. </w:t>
-      </w:r>
-    </w:p>
-    <w:p>
-      <w:pPr>
-        <w:numPr>
-          <w:ilvl w:val="0"/>
-          <w:numId w:val="20"/>
-        </w:numPr>
-        <w:spacing w:after="0" w:line="240" w:lineRule="auto"/>
-      </w:pPr>
-      <w:r>
-        <w:t>Imperfective verbs without such marking get the "activity" value (note that this type of verbs often express habitual events; however, this is not captured in the PDT data and thus cannot be distinguished automatically).</w:t>
-      </w:r>
-    </w:p>
-    <w:p>
-      <w:pPr>
-        <w:numPr>
-          <w:ilvl w:val="0"/>
-          <w:numId w:val="20"/>
-        </w:numPr>
-        <w:spacing w:after="0" w:line="240" w:lineRule="auto"/>
-      </w:pPr>
-      <w:r>
-        <w:t>Perfective verbs are marked with the "state" value when they appear in resultative diathesis, otherwise they are identified as "performance".</w:t>
-      </w:r>
-    </w:p>
-    <w:p>
-      <w:pPr>
-        <w:numPr>
-          <w:ilvl w:val="0"/>
-          <w:numId w:val="20"/>
-        </w:numPr>
-        <w:spacing w:after="0" w:line="240" w:lineRule="auto"/>
-      </w:pPr>
-      <w:r>
-        <w:t>Double aspect verbs are annotated as "process" (subsuming "activity" and "performance" classes in the aspect lattice).</w:t>
-      </w:r>
-    </w:p>
-    <w:p>
-      <w:pPr>
-        <w:numPr>
-          <w:ilvl w:val="0"/>
-          <w:numId w:val="20"/>
-        </w:numPr>
-        <w:spacing w:after="0" w:line="240" w:lineRule="auto"/>
-      </w:pPr>
-      <w:r>
-        <w:t>All abstract concepts identified as events (see sect. III.1) get the "state" value.</w:t>
-      </w:r>
-    </w:p>
-    <w:p>
-      <w:pPr>
-        <w:spacing w:after="0" w:line="240" w:lineRule="auto"/>
-      </w:pPr>
-    </w:p>
-    <w:p>
-      <w:pPr>
-        <w:spacing w:after="0" w:line="240" w:lineRule="auto"/>
-        <w:rPr>
-          <w:b/>
-        </w:rPr>
-      </w:pPr>
-      <w:r>
-        <w:rPr>
-          <w:b/>
-        </w:rPr>
-        <w:t>Warnings:</w:t>
-      </w:r>
-    </w:p>
-    <w:p>
-      <w:pPr>
-        <w:numPr>
-          <w:ilvl w:val="0"/>
-          <w:numId w:val="9"/>
-        </w:numPr>
-        <w:spacing w:after="0" w:line="240" w:lineRule="auto"/>
-      </w:pPr>
-      <w:r>
-        <w:t>One of the aspect values is used for any concept expressed as a verb - this is definitely a simplification to the UMR principles (see sect. III.1 commenting on the event/entity distinction).</w:t>
-      </w:r>
-    </w:p>
-    <w:p>
-      <w:pPr>
-        <w:numPr>
-          <w:ilvl w:val="0"/>
-          <w:numId w:val="9"/>
-        </w:numPr>
-        <w:spacing w:after="0" w:line="240" w:lineRule="auto"/>
-      </w:pPr>
-      <w:r>
-        <w:t>Only those concepts that are recognized as events at this stage get their aspectual value (thus, e.g., eventive nouns are not annotated so far).</w:t>
-      </w:r>
-    </w:p>
-    <w:p>
-      <w:pPr>
-        <w:numPr>
-          <w:ilvl w:val="0"/>
-          <w:numId w:val="9"/>
-        </w:numPr>
-        <w:spacing w:after="0" w:line="240" w:lineRule="auto"/>
-      </w:pPr>
-      <w:r>
-        <w:t>Imperfective verbs can express habitual events. However, as this is not captured in the PDT data, such cases cannot be distinguished automatically. Unfortunately, this ambiguity is not reflected in the UMR aspect lattice and thus all occurrences of imperfective verbs get the "activity" value, albeit inappropriate in these cases.</w:t>
-      </w:r>
-    </w:p>
-    <w:p>
-      <w:pPr>
-        <w:numPr>
-          <w:ilvl w:val="0"/>
-          <w:numId w:val="9"/>
-        </w:numPr>
-        <w:spacing w:after="0" w:line="240" w:lineRule="auto"/>
-      </w:pPr>
-      <w:r>
-        <w:t xml:space="preserve">The list of stative verbs should be refined and further enriched. </w:t>
-      </w:r>
-    </w:p>
-    <w:p>
-      <w:pPr>
-        <w:pStyle w:val="Heading3"/>
-        <w:spacing w:after="0" w:line="240" w:lineRule="auto"/>
-      </w:pPr>
-      <w:bookmarkStart w:id="20" w:name="_heading=h.ixnhol7akmp9" w:colFirst="0" w:colLast="0"/>
-      <w:bookmarkEnd w:id="20"/>
-      <w:r>
-        <w:t>I.5.2</w:t>
-      </w:r>
-      <w:r>
-        <w:tab/>
-        <w:t>Polarity</w:t>
-      </w:r>
-    </w:p>
-    <w:p>
-      <w:pPr>
-        <w:spacing w:after="0" w:line="240" w:lineRule="auto"/>
-      </w:pPr>
-      <w:r>
-        <w:t>The UMR "polarity" attribute serves for identifying morphosyntactic indicators of negation (which do not necessarily signal semantic negation). PDT recognizes two basic types of negation, so-called lexical negation and syntactic negation.</w:t>
-      </w:r>
-    </w:p>
-    <w:p>
-      <w:pPr>
-        <w:spacing w:after="0" w:line="240" w:lineRule="auto"/>
-      </w:pPr>
-    </w:p>
-    <w:p>
-      <w:pPr>
-        <w:numPr>
-          <w:ilvl w:val="0"/>
-          <w:numId w:val="27"/>
-        </w:numPr>
-        <w:spacing w:after="0" w:line="240" w:lineRule="auto"/>
-        <w:ind w:left="425" w:hanging="420"/>
-        <w:rPr>
-          <w:b/>
-        </w:rPr>
-      </w:pPr>
-      <w:r>
-        <w:rPr>
-          <w:b/>
-        </w:rPr>
-        <w:t>Lexical negation</w:t>
-      </w:r>
-    </w:p>
-    <w:p>
-      <w:pPr>
-        <w:spacing w:after="0" w:line="240" w:lineRule="auto"/>
-      </w:pPr>
-      <w:r>
-        <w:lastRenderedPageBreak/>
-        <w:t>Lexical negation is annotated using so-called grammatemes, i.e., meaning correlates of morphological categories in PDT. Two grammatemes are relevant here:</w:t>
-      </w:r>
-    </w:p>
-    <w:p>
-      <w:pPr>
-        <w:numPr>
-          <w:ilvl w:val="0"/>
-          <w:numId w:val="7"/>
-        </w:numPr>
-        <w:spacing w:after="0" w:line="240" w:lineRule="auto"/>
-      </w:pPr>
-      <w:r>
-        <w:rPr>
-          <w:u w:val="single"/>
-        </w:rPr>
-        <w:t>"negation" grammateme</w:t>
-      </w:r>
-      <w:r>
-        <w:t xml:space="preserve"> for lexical negation with semantic nouns, adjectives and adverbs: these are encoded using (positive) lemmata with the "negation" grammateme set to "neg1", e.g.,</w:t>
-      </w:r>
-      <w:r>
-        <w:rPr>
-          <w:color w:val="808080"/>
-        </w:rPr>
-        <w:t xml:space="preserve"> </w:t>
-      </w:r>
-      <w:r>
-        <w:rPr>
-          <w:i/>
-          <w:lang w:val="cs-CZ"/>
-        </w:rPr>
-        <w:t>nezralost dítěte</w:t>
-      </w:r>
-      <w:r>
-        <w:rPr>
-          <w:i/>
-        </w:rPr>
-        <w:t xml:space="preserve"> </w:t>
-      </w:r>
-      <w:r>
-        <w:t xml:space="preserve">'immaturity of a child ', encoded as </w:t>
-      </w:r>
-      <w:r>
-        <w:rPr>
-          <w:i/>
-        </w:rPr>
-        <w:t>zralost</w:t>
-      </w:r>
-      <w:r>
-        <w:t xml:space="preserve"> 'maturity' with negation=neg1]</w:t>
-      </w:r>
-      <w:r>
-        <w:rPr>
-          <w:color w:val="808080"/>
-        </w:rPr>
-        <w:t xml:space="preserve"> </w:t>
-      </w:r>
-      <w:r>
-        <w:t>(example from the PDT manual,</w:t>
-      </w:r>
-      <w:r>
-        <w:rPr>
-          <w:color w:val="FF0000"/>
-        </w:rPr>
-        <w:t xml:space="preserve"> </w:t>
-      </w:r>
       <w:hyperlink r:id="rId20">
         <w:r>
           <w:rPr>
             <w:color w:val="1155CC"/>
             <w:u w:val="single"/>
           </w:rPr>
-          <w:t>Mikulová et al., 2006)</w:t>
+          <w:t>Mikulová et al., 2006</w:t>
         </w:r>
       </w:hyperlink>
       <w:r>
-        <w:rPr>
-          <w:color w:val="808080"/>
-        </w:rPr>
-        <w:t>;</w:t>
+        <w:t>). However, in many cases, coreference chains include discourse concepts (both in the role of an anaphor/cataphor and antecedent/postceden</w:t>
+      </w:r>
+      <w:r>
+        <w:t>t). These cases should be analyz</w:t>
+      </w:r>
+      <w:r>
+        <w:t>ed and their transfer refined in the future versions.</w:t>
+      </w:r>
+    </w:p>
+    <w:p>
+      <w:pPr>
+        <w:numPr>
+          <w:ilvl w:val="0"/>
+          <w:numId w:val="26"/>
+        </w:numPr>
+        <w:spacing w:after="0" w:line="240" w:lineRule="auto"/>
+      </w:pPr>
+      <w:r>
+        <w:lastRenderedPageBreak/>
+        <w:t xml:space="preserve">With reciprocal constructions, characterized by a special node label (#Rcp) and a coreferential relation among two (or more) nodes in PDT, the coreference is indicated in the document-level annotation (despite typically interlinking nodes within a single sentence). The conversion deserves a refinement in future versions.  </w:t>
+      </w:r>
+    </w:p>
+    <w:p>
+      <w:pPr>
+        <w:numPr>
+          <w:ilvl w:val="0"/>
+          <w:numId w:val="26"/>
+        </w:numPr>
+        <w:spacing w:after="0" w:line="240" w:lineRule="auto"/>
+      </w:pPr>
+      <w:r>
+        <w:t>Though the PDT stores information on the bridging anaphora (as, e.g., part-whole relation), which is relevant for the :subset-of relation, this information is not used at this stage.</w:t>
+      </w:r>
+    </w:p>
+    <w:p>
+      <w:pPr>
+        <w:numPr>
+          <w:ilvl w:val="0"/>
+          <w:numId w:val="26"/>
+        </w:numPr>
+        <w:spacing w:after="0" w:line="240" w:lineRule="auto"/>
+      </w:pPr>
+      <w:r>
+        <w:t>Coreferences crossing the sentence boundary are treated within the document-level representation (sect. II.1).</w:t>
+      </w:r>
+    </w:p>
+    <w:p>
+      <w:pPr>
+        <w:pStyle w:val="Nadpis2"/>
+        <w:spacing w:after="0" w:line="240" w:lineRule="auto"/>
+      </w:pPr>
+      <w:bookmarkStart w:id="18" w:name="_heading=h.5kekpe528jlq" w:colFirst="0" w:colLast="0"/>
+      <w:bookmarkEnd w:id="18"/>
+      <w:r>
+        <w:t>I.5</w:t>
+      </w:r>
+      <w:r>
+        <w:tab/>
+        <w:t>UMR attributes</w:t>
+      </w:r>
+    </w:p>
+    <w:p>
+      <w:pPr>
+        <w:pStyle w:val="Nadpis3"/>
+        <w:spacing w:after="0" w:line="240" w:lineRule="auto"/>
+      </w:pPr>
+      <w:bookmarkStart w:id="19" w:name="_heading=h.am7c9a7lqmy0" w:colFirst="0" w:colLast="0"/>
+      <w:bookmarkEnd w:id="19"/>
+      <w:r>
+        <w:t>I.5.1</w:t>
+      </w:r>
+      <w:r>
+        <w:tab/>
+        <w:t>Aspect</w:t>
+      </w:r>
+    </w:p>
+    <w:p>
+      <w:pPr>
+        <w:spacing w:after="0" w:line="240" w:lineRule="auto"/>
+      </w:pPr>
+      <w:r>
+        <w:t>The UMR annotation scheme distinguishes rather fine-grained values for the aspect annotation. However, the specification advises to reflect esp. the aspectual distinctions that are grammaticalized and/or obligatory in the language. Thus, the transfer is limited to events expressed as verbs at this stage (the aspect annotation for events expressed as nouns and adjectives are left for further stages, see also sect. III.1 commenting on the event/entity distinction). Further, we stick to the basic values in the lattice (disregarding the possibility of more subtle annotation). The appropriate aspect value is deduced based on the compiled list of statives in Czech and, for verbs not listed there, from their morphological marking:</w:t>
+      </w:r>
+    </w:p>
+    <w:p>
+      <w:pPr>
+        <w:numPr>
+          <w:ilvl w:val="0"/>
+          <w:numId w:val="20"/>
+        </w:numPr>
+        <w:spacing w:after="0" w:line="240" w:lineRule="auto"/>
+      </w:pPr>
+      <w:r>
+        <w:t>Verbs from the (ad hoc) compiled list of stative verbs (ca 400 verbs now) get the "state" value.</w:t>
+      </w:r>
+    </w:p>
+    <w:p>
+      <w:pPr>
+        <w:numPr>
+          <w:ilvl w:val="0"/>
+          <w:numId w:val="20"/>
+        </w:numPr>
+        <w:spacing w:after="0" w:line="240" w:lineRule="auto"/>
+      </w:pPr>
+      <w:r>
+        <w:t xml:space="preserve">Imperfective verbs that are morphologically marked as iteratives obtain the "habitual" value. </w:t>
+      </w:r>
+    </w:p>
+    <w:p>
+      <w:pPr>
+        <w:numPr>
+          <w:ilvl w:val="0"/>
+          <w:numId w:val="20"/>
+        </w:numPr>
+        <w:spacing w:after="0" w:line="240" w:lineRule="auto"/>
+      </w:pPr>
+      <w:r>
+        <w:t>Imperfective verbs without such marking get the "activity" value (note that this type of verbs often express habitual events; however, this is not captured in the PDT data and thus cannot be distinguished automatically).</w:t>
+      </w:r>
+    </w:p>
+    <w:p>
+      <w:pPr>
+        <w:numPr>
+          <w:ilvl w:val="0"/>
+          <w:numId w:val="20"/>
+        </w:numPr>
+        <w:spacing w:after="0" w:line="240" w:lineRule="auto"/>
+      </w:pPr>
+      <w:r>
+        <w:t>Perfective verbs are marked with the "state" value when they appear in resultative diathesis, otherwise they are identified as "performance".</w:t>
+      </w:r>
+    </w:p>
+    <w:p>
+      <w:pPr>
+        <w:numPr>
+          <w:ilvl w:val="0"/>
+          <w:numId w:val="20"/>
+        </w:numPr>
+        <w:spacing w:after="0" w:line="240" w:lineRule="auto"/>
+      </w:pPr>
+      <w:r>
+        <w:t>Double aspect verbs are annotated as "process" (subsuming "activity" and "performance" classes in the aspect lattice).</w:t>
+      </w:r>
+    </w:p>
+    <w:p>
+      <w:pPr>
+        <w:numPr>
+          <w:ilvl w:val="0"/>
+          <w:numId w:val="20"/>
+        </w:numPr>
+        <w:spacing w:after="0" w:line="240" w:lineRule="auto"/>
+      </w:pPr>
+      <w:r>
+        <w:t>All abstract concepts identified as events (see sect. III.1) get the "state" value.</w:t>
+      </w:r>
+    </w:p>
+    <w:p>
+      <w:pPr>
+        <w:spacing w:after="0" w:line="240" w:lineRule="auto"/>
+      </w:pPr>
+    </w:p>
+    <w:p>
+      <w:pPr>
+        <w:spacing w:after="0" w:line="240" w:lineRule="auto"/>
+        <w:rPr>
+          <w:b/>
+        </w:rPr>
+      </w:pPr>
+      <w:r>
+        <w:rPr>
+          <w:b/>
+        </w:rPr>
+        <w:t>Warnings:</w:t>
+      </w:r>
+    </w:p>
+    <w:p>
+      <w:pPr>
+        <w:numPr>
+          <w:ilvl w:val="0"/>
+          <w:numId w:val="9"/>
+        </w:numPr>
+        <w:spacing w:after="0" w:line="240" w:lineRule="auto"/>
+      </w:pPr>
+      <w:r>
+        <w:t>One of the aspect values is used for any concept expressed as a verb - this is definitely a simplification to the UMR principles (see sect. III.1 commenting on the event/entity distinction).</w:t>
+      </w:r>
+    </w:p>
+    <w:p>
+      <w:pPr>
+        <w:numPr>
+          <w:ilvl w:val="0"/>
+          <w:numId w:val="9"/>
+        </w:numPr>
+        <w:spacing w:after="0" w:line="240" w:lineRule="auto"/>
+      </w:pPr>
+      <w:r>
+        <w:t>Only those concepts that are recognized as events at this stage get their aspectual value (thus, e.g., eventive nouns are not annotated so far).</w:t>
+      </w:r>
+    </w:p>
+    <w:p>
+      <w:pPr>
+        <w:numPr>
+          <w:ilvl w:val="0"/>
+          <w:numId w:val="9"/>
+        </w:numPr>
+        <w:spacing w:after="0" w:line="240" w:lineRule="auto"/>
+      </w:pPr>
+      <w:r>
+        <w:t>Imperfective verbs can express habitual events. However, as this is not captured in the PDT data, such cases cannot be distinguished automatically. Unfortunately, this ambiguity is not reflected in the UMR aspect lattice and thus all occurrences of imperfective verbs get the "activity" value, albeit inappropriate in these cases.</w:t>
+      </w:r>
+    </w:p>
+    <w:p>
+      <w:pPr>
+        <w:numPr>
+          <w:ilvl w:val="0"/>
+          <w:numId w:val="9"/>
+        </w:numPr>
+        <w:spacing w:after="0" w:line="240" w:lineRule="auto"/>
+      </w:pPr>
+      <w:r>
+        <w:t xml:space="preserve">The list of stative verbs should be refined and further enriched. </w:t>
+      </w:r>
+    </w:p>
+    <w:p>
+      <w:pPr>
+        <w:pStyle w:val="Nadpis3"/>
+        <w:spacing w:after="0" w:line="240" w:lineRule="auto"/>
+      </w:pPr>
+      <w:bookmarkStart w:id="20" w:name="_heading=h.ixnhol7akmp9" w:colFirst="0" w:colLast="0"/>
+      <w:bookmarkEnd w:id="20"/>
+      <w:r>
+        <w:t>I.5.2</w:t>
+      </w:r>
+      <w:r>
+        <w:tab/>
+        <w:t>Polarity</w:t>
+      </w:r>
+    </w:p>
+    <w:p>
+      <w:pPr>
+        <w:spacing w:after="0" w:line="240" w:lineRule="auto"/>
+      </w:pPr>
+      <w:r>
+        <w:t>The UMR "polarity" attribute serves for identifying morphosyntactic indicators of negation (which do not necessarily signal semantic negation). PDT recognizes two basic types of negation, so-called lexical negation and syntactic negation.</w:t>
+      </w:r>
+    </w:p>
+    <w:p>
+      <w:pPr>
+        <w:spacing w:after="0" w:line="240" w:lineRule="auto"/>
+      </w:pPr>
+    </w:p>
+    <w:p>
+      <w:pPr>
+        <w:numPr>
+          <w:ilvl w:val="0"/>
+          <w:numId w:val="27"/>
+        </w:numPr>
+        <w:spacing w:after="0" w:line="240" w:lineRule="auto"/>
+        <w:ind w:left="425" w:hanging="420"/>
+        <w:rPr>
+          <w:b/>
+        </w:rPr>
+      </w:pPr>
+      <w:r>
+        <w:rPr>
+          <w:b/>
+        </w:rPr>
+        <w:t>Lexical negation</w:t>
+      </w:r>
+    </w:p>
+    <w:p>
+      <w:pPr>
+        <w:spacing w:after="0" w:line="240" w:lineRule="auto"/>
+      </w:pPr>
+      <w:r>
+        <w:lastRenderedPageBreak/>
+        <w:t>Lexical negation is annotated using so-called grammatemes, i.e., meaning correlates of morphological categories in PDT. Two grammatemes are relevant here:</w:t>
       </w:r>
     </w:p>
     <w:p>
@@ -7122,52 +7009,56 @@
         <w:rPr>
           <w:u w:val="single"/>
         </w:rPr>
-        <w:t>"indeftype" grammateme</w:t>
-      </w:r>
-      <w:r>
-        <w:t xml:space="preserve"> for lexical negation with pronominals, annotated in the "indeft</w:t>
-      </w:r>
-      <w:r>
-        <w:t>ype" grammateme set to "negat",</w:t>
-      </w:r>
-      <w:r>
-        <w:t xml:space="preserve"> e.g., </w:t>
+        <w:t>"negation" grammateme</w:t>
+      </w:r>
+      <w:r>
+        <w:t xml:space="preserve"> for lexical negation with semantic nouns, adjectives and adverbs: these are encoded using (positive) lemmata with the "negation" grammateme set to "neg1", e.g.,</w:t>
+      </w:r>
+      <w:r>
+        <w:rPr>
+          <w:color w:val="808080"/>
+        </w:rPr>
+        <w:t xml:space="preserve"> </w:t>
       </w:r>
       <w:r>
         <w:rPr>
           <w:i/>
-        </w:rPr>
-        <w:t>nikdo</w:t>
-      </w:r>
-      <w:r>
-        <w:t xml:space="preserve"> 'nobody', or </w:t>
+          <w:lang w:val="cs-CZ"/>
+        </w:rPr>
+        <w:t>nezralost dítěte</w:t>
       </w:r>
       <w:r>
         <w:rPr>
           <w:i/>
         </w:rPr>
-        <w:t>nikde</w:t>
-      </w:r>
-      <w:r>
-        <w:t xml:space="preserve"> 'nowhere' annotated as </w:t>
+        <w:t xml:space="preserve"> </w:t>
+      </w:r>
+      <w:r>
+        <w:t xml:space="preserve">'immaturity of a child ', encoded as </w:t>
       </w:r>
       <w:r>
         <w:rPr>
           <w:i/>
         </w:rPr>
-        <w:t xml:space="preserve">kdo </w:t>
-      </w:r>
-      <w:r>
-        <w:t xml:space="preserve">'who, someone' and </w:t>
-      </w:r>
-      <w:r>
-        <w:rPr>
-          <w:i/>
-        </w:rPr>
-        <w:t xml:space="preserve">kde </w:t>
-      </w:r>
-      <w:r>
-        <w:t xml:space="preserve">'where, anywhere' respectively, with indeftype =negat (example from the PDT manual, </w:t>
+        <w:t>zralost</w:t>
+      </w:r>
+      <w:r>
+        <w:t xml:space="preserve"> 'maturity' with negation=neg1]</w:t>
+      </w:r>
+      <w:r>
+        <w:rPr>
+          <w:color w:val="808080"/>
+        </w:rPr>
+        <w:t xml:space="preserve"> </w:t>
+      </w:r>
+      <w:r>
+        <w:t>(example from the PDT manual,</w:t>
+      </w:r>
+      <w:r>
+        <w:rPr>
+          <w:color w:val="FF0000"/>
+        </w:rPr>
+        <w:t xml:space="preserve"> </w:t>
       </w:r>
       <w:hyperlink r:id="rId21">
         <w:r>
@@ -7179,6 +7070,81 @@
         </w:r>
       </w:hyperlink>
       <w:r>
+        <w:rPr>
+          <w:color w:val="808080"/>
+        </w:rPr>
+        <w:t>;</w:t>
+      </w:r>
+    </w:p>
+    <w:p>
+      <w:pPr>
+        <w:numPr>
+          <w:ilvl w:val="0"/>
+          <w:numId w:val="7"/>
+        </w:numPr>
+        <w:spacing w:after="0" w:line="240" w:lineRule="auto"/>
+      </w:pPr>
+      <w:r>
+        <w:rPr>
+          <w:u w:val="single"/>
+        </w:rPr>
+        <w:t>"indeftype" grammateme</w:t>
+      </w:r>
+      <w:r>
+        <w:t xml:space="preserve"> for lexical negation with pronominals, annotated in the "indeft</w:t>
+      </w:r>
+      <w:r>
+        <w:t>ype" grammateme set to "negat",</w:t>
+      </w:r>
+      <w:r>
+        <w:t xml:space="preserve"> e.g., </w:t>
+      </w:r>
+      <w:r>
+        <w:rPr>
+          <w:i/>
+        </w:rPr>
+        <w:t>nikdo</w:t>
+      </w:r>
+      <w:r>
+        <w:t xml:space="preserve"> 'nobody', or </w:t>
+      </w:r>
+      <w:r>
+        <w:rPr>
+          <w:i/>
+        </w:rPr>
+        <w:t>nikde</w:t>
+      </w:r>
+      <w:r>
+        <w:t xml:space="preserve"> 'nowhere' annotated as </w:t>
+      </w:r>
+      <w:r>
+        <w:rPr>
+          <w:i/>
+        </w:rPr>
+        <w:t xml:space="preserve">kdo </w:t>
+      </w:r>
+      <w:r>
+        <w:t xml:space="preserve">'who, someone' and </w:t>
+      </w:r>
+      <w:r>
+        <w:rPr>
+          <w:i/>
+        </w:rPr>
+        <w:t xml:space="preserve">kde </w:t>
+      </w:r>
+      <w:r>
+        <w:t xml:space="preserve">'where, anywhere' respectively, with indeftype =negat (example from the PDT manual, </w:t>
+      </w:r>
+      <w:hyperlink r:id="rId22">
+        <w:r>
+          <w:rPr>
+            <w:color w:val="1155CC"/>
+            <w:u w:val="single"/>
+          </w:rPr>
+          <w:t>Mikulová et al., 2006)</w:t>
+        </w:r>
+      </w:hyperlink>
+      <w:r>
         <w:t>.</w:t>
       </w:r>
     </w:p>
@@ -7427,7 +7393,7 @@
     </w:p>
     <w:p>
       <w:pPr>
-        <w:pStyle w:val="Heading3"/>
+        <w:pStyle w:val="Nadpis3"/>
         <w:spacing w:after="0" w:line="240" w:lineRule="auto"/>
       </w:pPr>
       <w:bookmarkStart w:id="21" w:name="_heading=h.8d05r4t8cthf" w:colFirst="0" w:colLast="0"/>
@@ -7657,7 +7623,7 @@
     </w:p>
     <w:p>
       <w:pPr>
-        <w:pStyle w:val="Heading1"/>
+        <w:pStyle w:val="Nadpis1"/>
         <w:spacing w:line="240" w:lineRule="auto"/>
       </w:pPr>
       <w:bookmarkStart w:id="22" w:name="_heading=h.iuf4ernr4v0m" w:colFirst="0" w:colLast="0"/>
@@ -7673,7 +7639,7 @@
     </w:p>
     <w:p>
       <w:pPr>
-        <w:pStyle w:val="Heading2"/>
+        <w:pStyle w:val="Nadpis2"/>
         <w:spacing w:after="0" w:line="240" w:lineRule="auto"/>
       </w:pPr>
       <w:bookmarkStart w:id="23" w:name="_heading=h.6fjg9j8gn51b" w:colFirst="0" w:colLast="0"/>
@@ -7693,7 +7659,7 @@
       <w:r>
         <w:t xml:space="preserve">All nodes with a coreferential link in the PDT data that are not processed using reentrancy (sect. I.4.1) or inverse roles (sect. I.4.2) are collected and the respective pairs of coreferring nodes are added to the document-level annotation. The relevant relation between individual pairs is identified, reflecting whether they refer to the same entity or to the same event. As a default, the :same-entity /:same-event relation is used. See </w:t>
       </w:r>
-      <w:hyperlink r:id="rId22">
+      <w:hyperlink r:id="rId23">
         <w:r>
           <w:rPr>
             <w:color w:val="1155CC"/>
@@ -7754,7 +7720,7 @@
     </w:p>
     <w:p>
       <w:pPr>
-        <w:pStyle w:val="Heading1"/>
+        <w:pStyle w:val="Nadpis1"/>
         <w:spacing w:line="240" w:lineRule="auto"/>
       </w:pPr>
       <w:bookmarkStart w:id="24" w:name="_heading=h.bqxsseuiulmt" w:colFirst="0" w:colLast="0"/>
@@ -7770,7 +7736,7 @@
     </w:p>
     <w:p>
       <w:pPr>
-        <w:pStyle w:val="Heading2"/>
+        <w:pStyle w:val="Nadpis2"/>
         <w:spacing w:after="0" w:line="240" w:lineRule="auto"/>
       </w:pPr>
       <w:bookmarkStart w:id="25" w:name="_heading=h.gartwkw2c3q" w:colFirst="0" w:colLast="0"/>
@@ -7785,7 +7751,7 @@
     </w:p>
     <w:p>
       <w:pPr>
-        <w:pStyle w:val="Heading3"/>
+        <w:pStyle w:val="Nadpis3"/>
         <w:spacing w:after="0" w:line="240" w:lineRule="auto"/>
       </w:pPr>
       <w:bookmarkStart w:id="26" w:name="_heading=h.xzaw537c56lb" w:colFirst="0" w:colLast="0"/>
@@ -8075,7 +8041,7 @@
     </w:p>
     <w:p>
       <w:pPr>
-        <w:pStyle w:val="Heading3"/>
+        <w:pStyle w:val="Nadpis3"/>
         <w:spacing w:after="0" w:line="240" w:lineRule="auto"/>
       </w:pPr>
       <w:bookmarkStart w:id="27" w:name="_heading=h.m67u9ssbgvtn" w:colFirst="0" w:colLast="0"/>
@@ -8171,7 +8137,7 @@
       <w:r>
         <w:t xml:space="preserve">Selected types of derivational information are stored in several available lexical resources (as </w:t>
       </w:r>
-      <w:hyperlink r:id="rId23">
+      <w:hyperlink r:id="rId24">
         <w:r>
           <w:rPr>
             <w:color w:val="1155CC"/>
@@ -8183,7 +8149,7 @@
       <w:r>
         <w:t xml:space="preserve">, </w:t>
       </w:r>
-      <w:hyperlink r:id="rId24">
+      <w:hyperlink r:id="rId25">
         <w:r>
           <w:rPr>
             <w:color w:val="1155CC"/>
@@ -8195,7 +8161,7 @@
       <w:r>
         <w:t xml:space="preserve">, </w:t>
       </w:r>
-      <w:hyperlink r:id="rId25">
+      <w:hyperlink r:id="rId26">
         <w:r>
           <w:rPr>
             <w:color w:val="1155CC"/>
@@ -8207,7 +8173,7 @@
       <w:r>
         <w:t xml:space="preserve">, </w:t>
       </w:r>
-      <w:hyperlink r:id="rId26">
+      <w:hyperlink r:id="rId27">
         <w:r>
           <w:rPr>
             <w:color w:val="1155CC"/>
@@ -8219,7 +8185,7 @@
       <w:r>
         <w:t xml:space="preserve">). However, these resources do not cover all information necessary for (semi-)automatic event identification (as exemplified by </w:t>
       </w:r>
-      <w:hyperlink r:id="rId27">
+      <w:hyperlink r:id="rId28">
         <w:r>
           <w:rPr>
             <w:color w:val="1155CC"/>
@@ -8234,7 +8200,7 @@
     </w:p>
     <w:p>
       <w:pPr>
-        <w:pStyle w:val="Heading3"/>
+        <w:pStyle w:val="Nadpis3"/>
         <w:spacing w:after="0" w:line="240" w:lineRule="auto"/>
       </w:pPr>
       <w:bookmarkStart w:id="28" w:name="_heading=h.2n8h5yx6m51v" w:colFirst="0" w:colLast="0"/>
@@ -8587,7 +8553,7 @@
     </w:p>
     <w:p>
       <w:pPr>
-        <w:pStyle w:val="Heading2"/>
+        <w:pStyle w:val="Nadpis2"/>
         <w:spacing w:after="0" w:line="240" w:lineRule="auto"/>
       </w:pPr>
       <w:bookmarkStart w:id="29" w:name="_heading=h.us5kad5flj2s" w:colFirst="0" w:colLast="0"/>
@@ -8602,7 +8568,7 @@
     </w:p>
     <w:p>
       <w:pPr>
-        <w:pStyle w:val="Heading3"/>
+        <w:pStyle w:val="Nadpis3"/>
         <w:spacing w:after="0" w:line="240" w:lineRule="auto"/>
         <w:rPr>
           <w:highlight w:val="yellow"/>
@@ -8671,7 +8637,7 @@
     </w:p>
     <w:p>
       <w:pPr>
-        <w:pStyle w:val="Heading3"/>
+        <w:pStyle w:val="Nadpis3"/>
         <w:spacing w:after="0" w:line="240" w:lineRule="auto"/>
       </w:pPr>
       <w:bookmarkStart w:id="31" w:name="_heading=h.hep9ctfo4lch" w:colFirst="0" w:colLast="0"/>
@@ -8734,7 +8700,7 @@
     </w:p>
     <w:p>
       <w:pPr>
-        <w:pStyle w:val="Heading3"/>
+        <w:pStyle w:val="Nadpis3"/>
         <w:spacing w:after="0" w:line="240" w:lineRule="auto"/>
       </w:pPr>
       <w:bookmarkStart w:id="32" w:name="_heading=h.w60ya5bswoug" w:colFirst="0" w:colLast="0"/>
@@ -8794,7 +8760,7 @@
     </w:p>
     <w:p>
       <w:pPr>
-        <w:pStyle w:val="Heading3"/>
+        <w:pStyle w:val="Nadpis3"/>
         <w:spacing w:after="0" w:line="240" w:lineRule="auto"/>
         <w:rPr>
           <w:color w:val="FF0000"/>
@@ -8863,7 +8829,7 @@
     </w:p>
     <w:p>
       <w:pPr>
-        <w:pStyle w:val="Heading3"/>
+        <w:pStyle w:val="Nadpis3"/>
         <w:spacing w:after="0" w:line="240" w:lineRule="auto"/>
       </w:pPr>
       <w:bookmarkStart w:id="34" w:name="_heading=h.orvnltkqmrpm" w:colFirst="0" w:colLast="0"/>
@@ -8929,7 +8895,7 @@
     </w:p>
     <w:p>
       <w:pPr>
-        <w:pStyle w:val="Heading2"/>
+        <w:pStyle w:val="Nadpis2"/>
         <w:spacing w:after="0" w:line="240" w:lineRule="auto"/>
       </w:pPr>
       <w:bookmarkStart w:id="35" w:name="_heading=h.e1ane3dfcrk4" w:colFirst="0" w:colLast="0"/>
@@ -8944,7 +8910,7 @@
     </w:p>
     <w:p>
       <w:pPr>
-        <w:pStyle w:val="Heading3"/>
+        <w:pStyle w:val="Nadpis3"/>
         <w:spacing w:after="0" w:line="240" w:lineRule="auto"/>
       </w:pPr>
       <w:bookmarkStart w:id="36" w:name="_heading=h.ihesnzg3n5id" w:colFirst="0" w:colLast="0"/>
@@ -8977,7 +8943,7 @@
       <w:r>
         <w:t xml:space="preserve">Further, there is the </w:t>
       </w:r>
-      <w:hyperlink r:id="rId28">
+      <w:hyperlink r:id="rId29">
         <w:r>
           <w:rPr>
             <w:color w:val="1155CC"/>
@@ -8989,7 +8955,7 @@
       <w:r>
         <w:t xml:space="preserve"> available </w:t>
       </w:r>
-      <w:hyperlink r:id="rId29" w:anchor="czech-cnec2">
+      <w:hyperlink r:id="rId30" w:anchor="czech-cnec2">
         <w:r>
           <w:rPr>
             <w:color w:val="1155CC"/>
@@ -9017,7 +8983,7 @@
     </w:p>
     <w:p>
       <w:pPr>
-        <w:pStyle w:val="Heading3"/>
+        <w:pStyle w:val="Nadpis3"/>
         <w:spacing w:after="0" w:line="240" w:lineRule="auto"/>
       </w:pPr>
       <w:bookmarkStart w:id="37" w:name="_heading=h.p2wkcrpqda4g" w:colFirst="0" w:colLast="0"/>
@@ -9051,7 +9017,7 @@
     </w:p>
     <w:p>
       <w:pPr>
-        <w:pStyle w:val="Heading2"/>
+        <w:pStyle w:val="Nadpis2"/>
         <w:spacing w:after="0" w:line="240" w:lineRule="auto"/>
       </w:pPr>
       <w:bookmarkStart w:id="38" w:name="_heading=h.bdesozz1ia" w:colFirst="0" w:colLast="0"/>
@@ -9077,7 +9043,7 @@
     </w:p>
     <w:p>
       <w:pPr>
-        <w:pStyle w:val="Heading2"/>
+        <w:pStyle w:val="Nadpis2"/>
         <w:spacing w:after="0" w:line="240" w:lineRule="auto"/>
       </w:pPr>
       <w:bookmarkStart w:id="39" w:name="_heading=h.xcbr6c4keqb" w:colFirst="0" w:colLast="0"/>
@@ -9103,7 +9069,7 @@
     </w:p>
     <w:p>
       <w:pPr>
-        <w:pStyle w:val="Heading2"/>
+        <w:pStyle w:val="Nadpis2"/>
         <w:spacing w:after="0" w:line="240" w:lineRule="auto"/>
       </w:pPr>
       <w:bookmarkStart w:id="40" w:name="_heading=h.8wl7i0a18cbs" w:colFirst="0" w:colLast="0"/>
@@ -9142,12 +9108,13 @@
       <w:bookmarkStart w:id="41" w:name="_heading=h.z82aj5qfccgu" w:colFirst="0" w:colLast="0"/>
       <w:bookmarkEnd w:id="41"/>
       <w:r>
+        <w:lastRenderedPageBreak/>
         <w:br w:type="page"/>
       </w:r>
     </w:p>
     <w:p>
       <w:pPr>
-        <w:pStyle w:val="Heading3"/>
+        <w:pStyle w:val="Nadpis3"/>
         <w:spacing w:after="0" w:line="240" w:lineRule="auto"/>
       </w:pPr>
       <w:r>
@@ -9180,7 +9147,7 @@
       <w:r>
         <w:t xml:space="preserve">. Data/software, LINDAT/CLARIAH-CZ digital library, Charles University, Prague, Czech Republic, </w:t>
       </w:r>
-      <w:hyperlink r:id="rId30">
+      <w:hyperlink r:id="rId31">
         <w:r>
           <w:rPr>
             <w:color w:val="1155CC"/>
@@ -9192,7 +9159,7 @@
       <w:r>
         <w:t xml:space="preserve">, </w:t>
       </w:r>
-      <w:hyperlink r:id="rId31">
+      <w:hyperlink r:id="rId32">
         <w:r>
           <w:rPr>
             <w:color w:val="1155CC"/>
@@ -9228,7 +9195,7 @@
       <w:r>
         <w:t xml:space="preserve"> Data/software, LINDAT/CLARIAH-CZ digital library, Charles UniversityPrague, Czech Republic, </w:t>
       </w:r>
-      <w:hyperlink r:id="rId32">
+      <w:hyperlink r:id="rId33">
         <w:r>
           <w:rPr>
             <w:color w:val="1155CC"/>
@@ -9240,7 +9207,7 @@
       <w:r>
         <w:t xml:space="preserve">, </w:t>
       </w:r>
-      <w:hyperlink r:id="rId33">
+      <w:hyperlink r:id="rId34">
         <w:r>
           <w:rPr>
             <w:color w:val="1155CC"/>
@@ -9269,7 +9236,7 @@
       <w:r>
         <w:t xml:space="preserve">Hajič Jan, Fučíková Eva, Lopatková Markéta, Urešová Zdeňka (2024b): </w:t>
       </w:r>
-      <w:hyperlink r:id="rId34">
+      <w:hyperlink r:id="rId35">
         <w:r>
           <w:rPr>
             <w:color w:val="1155CC"/>
@@ -9305,7 +9272,7 @@
       <w:r>
         <w:t xml:space="preserve">Lopatková Markéta, Fučíková Eva, Gamba Federica, Štěpánek Jan, Zeman Daniel, Zikánová Šárka (2024): </w:t>
       </w:r>
-      <w:hyperlink r:id="rId35">
+      <w:hyperlink r:id="rId36">
         <w:r>
           <w:rPr>
             <w:color w:val="1155CC"/>
@@ -9350,7 +9317,7 @@
       <w:r>
         <w:t xml:space="preserve">. Technical report no. 2006/30, ÚFAL MFF UK, Prague, Czech Rep., 1287 pp., also available online </w:t>
       </w:r>
-      <w:hyperlink r:id="rId36">
+      <w:hyperlink r:id="rId37">
         <w:r>
           <w:rPr>
             <w:color w:val="1155CC"/>
@@ -9374,7 +9341,7 @@
       <w:r>
         <w:t xml:space="preserve">Uniform Meaning Representation (UMR) 0.9 Specification </w:t>
       </w:r>
-      <w:hyperlink r:id="rId37">
+      <w:hyperlink r:id="rId38">
         <w:r>
           <w:rPr>
             <w:color w:val="1155CC"/>
@@ -9399,7 +9366,7 @@
     </w:p>
     <w:p>
       <w:pPr>
-        <w:pStyle w:val="Heading2"/>
+        <w:pStyle w:val="Nadpis2"/>
         <w:spacing w:after="0" w:line="240" w:lineRule="auto"/>
       </w:pPr>
       <w:bookmarkStart w:id="42" w:name="_heading=h.nurb96ecmppb" w:colFirst="0" w:colLast="0"/>
@@ -9541,7 +9508,7 @@
             <w:r>
               <w:t xml:space="preserve">(from </w:t>
             </w:r>
-            <w:hyperlink r:id="rId38">
+            <w:hyperlink r:id="rId39">
               <w:r>
                 <w:rPr>
                   <w:color w:val="1155CC"/>
@@ -16804,23 +16771,30 @@
                 <w:sz w:val="20"/>
                 <w:szCs w:val="20"/>
               </w:rPr>
+              <w:t>Musíme udělat nepochybně menší a snazší manévr, (než byl ten minulý).</w:t>
+            </w:r>
+            <w:r>
+              <w:rPr>
+                <w:color w:val="188038"/>
+                <w:sz w:val="20"/>
+                <w:szCs w:val="20"/>
+              </w:rPr>
+              <w:t>CPR</w:t>
+            </w:r>
+            <w:r>
+              <w:rPr>
+                <w:sz w:val="20"/>
+                <w:szCs w:val="20"/>
+              </w:rPr>
+              <w:t xml:space="preserve">     'We have to do a smaller and easier manoeuvre </w:t>
+            </w:r>
+            <w:r>
+              <w:rPr>
+                <w:sz w:val="20"/>
+                <w:szCs w:val="20"/>
+              </w:rPr>
               <w:lastRenderedPageBreak/>
-              <w:t>Musíme udělat nepochybně menší a snazší manévr, (než byl ten minulý).</w:t>
-            </w:r>
-            <w:r>
-              <w:rPr>
-                <w:color w:val="188038"/>
-                <w:sz w:val="20"/>
-                <w:szCs w:val="20"/>
-              </w:rPr>
-              <w:t>CPR</w:t>
-            </w:r>
-            <w:r>
-              <w:rPr>
-                <w:sz w:val="20"/>
-                <w:szCs w:val="20"/>
-              </w:rPr>
-              <w:t xml:space="preserve">     'We have to do a smaller and easier manoeuvre than was the last one.'</w:t>
+              <w:t>than was the last one.'</w:t>
             </w:r>
           </w:p>
         </w:tc>
@@ -19125,47 +19099,47 @@
                 <w:sz w:val="20"/>
                 <w:szCs w:val="20"/>
               </w:rPr>
+              <w:t>Padá mu.</w:t>
+            </w:r>
+            <w:r>
+              <w:rPr>
+                <w:color w:val="188038"/>
+                <w:sz w:val="20"/>
+                <w:szCs w:val="20"/>
+              </w:rPr>
+              <w:t>BEN</w:t>
+            </w:r>
+            <w:r>
+              <w:rPr>
+                <w:i/>
+                <w:sz w:val="20"/>
+                <w:szCs w:val="20"/>
+              </w:rPr>
+              <w:t xml:space="preserve"> hlava na prsa.  </w:t>
+            </w:r>
+            <w:r>
+              <w:rPr>
+                <w:sz w:val="20"/>
+                <w:szCs w:val="20"/>
+              </w:rPr>
+              <w:t xml:space="preserve">   'His head is falling on his breast.'</w:t>
+            </w:r>
+          </w:p>
+          <w:p>
+            <w:pPr>
+              <w:spacing w:after="0" w:line="240" w:lineRule="auto"/>
+              <w:rPr>
+                <w:sz w:val="20"/>
+                <w:szCs w:val="20"/>
+              </w:rPr>
+            </w:pPr>
+            <w:r>
+              <w:rPr>
+                <w:i/>
+                <w:sz w:val="20"/>
+                <w:szCs w:val="20"/>
+              </w:rPr>
               <w:lastRenderedPageBreak/>
-              <w:t>Padá mu.</w:t>
-            </w:r>
-            <w:r>
-              <w:rPr>
-                <w:color w:val="188038"/>
-                <w:sz w:val="20"/>
-                <w:szCs w:val="20"/>
-              </w:rPr>
-              <w:t>BEN</w:t>
-            </w:r>
-            <w:r>
-              <w:rPr>
-                <w:i/>
-                <w:sz w:val="20"/>
-                <w:szCs w:val="20"/>
-              </w:rPr>
-              <w:t xml:space="preserve"> hlava na prsa.  </w:t>
-            </w:r>
-            <w:r>
-              <w:rPr>
-                <w:sz w:val="20"/>
-                <w:szCs w:val="20"/>
-              </w:rPr>
-              <w:t xml:space="preserve">   'His head is falling on his breast.'</w:t>
-            </w:r>
-          </w:p>
-          <w:p>
-            <w:pPr>
-              <w:spacing w:after="0" w:line="240" w:lineRule="auto"/>
-              <w:rPr>
-                <w:sz w:val="20"/>
-                <w:szCs w:val="20"/>
-              </w:rPr>
-            </w:pPr>
-            <w:r>
-              <w:rPr>
-                <w:i/>
-                <w:sz w:val="20"/>
-                <w:szCs w:val="20"/>
-              </w:rPr>
               <w:t>Ten pán vám.</w:t>
             </w:r>
             <w:r>
@@ -27506,7 +27480,7 @@
 </file>
 
 <file path=word/endnotes.xml><?xml version="1.0" encoding="utf-8"?>
-<w:endnotes xmlns:wpc="http://schemas.microsoft.com/office/word/2010/wordprocessingCanvas" xmlns:mc="http://schemas.openxmlformats.org/markup-compatibility/2006" xmlns:o="urn:schemas-microsoft-com:office:office" xmlns:r="http://schemas.openxmlformats.org/officeDocument/2006/relationships" xmlns:m="http://schemas.openxmlformats.org/officeDocument/2006/math" xmlns:v="urn:schemas-microsoft-com:vml" xmlns:wp14="http://schemas.microsoft.com/office/word/2010/wordprocessingDrawing" xmlns:wp="http://schemas.openxmlformats.org/drawingml/2006/wordprocessingDrawing" xmlns:w10="urn:schemas-microsoft-com:office:word" xmlns:w="http://schemas.openxmlformats.org/wordprocessingml/2006/main" xmlns:w14="http://schemas.microsoft.com/office/word/2010/wordml" xmlns:w15="http://schemas.microsoft.com/office/word/2012/wordml" xmlns:wpg="http://schemas.microsoft.com/office/word/2010/wordprocessingGroup" xmlns:wpi="http://schemas.microsoft.com/office/word/2010/wordprocessingInk" xmlns:wne="http://schemas.microsoft.com/office/word/2006/wordml" xmlns:wps="http://schemas.microsoft.com/office/word/2010/wordprocessingShape" mc:Ignorable="w14 w15 wp14">
+<w:endnotes xmlns:wpc="http://schemas.microsoft.com/office/word/2010/wordprocessingCanvas" xmlns:mc="http://schemas.openxmlformats.org/markup-compatibility/2006" xmlns:o="urn:schemas-microsoft-com:office:office" xmlns:r="http://schemas.openxmlformats.org/officeDocument/2006/relationships" xmlns:m="http://schemas.openxmlformats.org/officeDocument/2006/math" xmlns:v="urn:schemas-microsoft-com:vml" xmlns:wp14="http://schemas.microsoft.com/office/word/2010/wordprocessingDrawing" xmlns:wp="http://schemas.openxmlformats.org/drawingml/2006/wordprocessingDrawing" xmlns:w10="urn:schemas-microsoft-com:office:word" xmlns:w="http://schemas.openxmlformats.org/wordprocessingml/2006/main" xmlns:w14="http://schemas.microsoft.com/office/word/2010/wordml" xmlns:wpg="http://schemas.microsoft.com/office/word/2010/wordprocessingGroup" xmlns:wpi="http://schemas.microsoft.com/office/word/2010/wordprocessingInk" xmlns:wne="http://schemas.microsoft.com/office/word/2006/wordml" xmlns:wps="http://schemas.microsoft.com/office/word/2010/wordprocessingShape" mc:Ignorable="w14 wp14">
   <w:endnote w:type="separator" w:id="-1">
     <w:p>
       <w:pPr>
@@ -27531,7 +27505,7 @@
 </file>
 
 <file path=word/footer1.xml><?xml version="1.0" encoding="utf-8"?>
-<w:ftr xmlns:wpc="http://schemas.microsoft.com/office/word/2010/wordprocessingCanvas" xmlns:mc="http://schemas.openxmlformats.org/markup-compatibility/2006" xmlns:o="urn:schemas-microsoft-com:office:office" xmlns:r="http://schemas.openxmlformats.org/officeDocument/2006/relationships" xmlns:m="http://schemas.openxmlformats.org/officeDocument/2006/math" xmlns:v="urn:schemas-microsoft-com:vml" xmlns:wp14="http://schemas.microsoft.com/office/word/2010/wordprocessingDrawing" xmlns:wp="http://schemas.openxmlformats.org/drawingml/2006/wordprocessingDrawing" xmlns:w10="urn:schemas-microsoft-com:office:word" xmlns:w="http://schemas.openxmlformats.org/wordprocessingml/2006/main" xmlns:w14="http://schemas.microsoft.com/office/word/2010/wordml" xmlns:w15="http://schemas.microsoft.com/office/word/2012/wordml" xmlns:wpg="http://schemas.microsoft.com/office/word/2010/wordprocessingGroup" xmlns:wpi="http://schemas.microsoft.com/office/word/2010/wordprocessingInk" xmlns:wne="http://schemas.microsoft.com/office/word/2006/wordml" xmlns:wps="http://schemas.microsoft.com/office/word/2010/wordprocessingShape" mc:Ignorable="w14 w15 wp14">
+<w:ftr xmlns:wpc="http://schemas.microsoft.com/office/word/2010/wordprocessingCanvas" xmlns:mc="http://schemas.openxmlformats.org/markup-compatibility/2006" xmlns:o="urn:schemas-microsoft-com:office:office" xmlns:r="http://schemas.openxmlformats.org/officeDocument/2006/relationships" xmlns:m="http://schemas.openxmlformats.org/officeDocument/2006/math" xmlns:v="urn:schemas-microsoft-com:vml" xmlns:wp14="http://schemas.microsoft.com/office/word/2010/wordprocessingDrawing" xmlns:wp="http://schemas.openxmlformats.org/drawingml/2006/wordprocessingDrawing" xmlns:w10="urn:schemas-microsoft-com:office:word" xmlns:w="http://schemas.openxmlformats.org/wordprocessingml/2006/main" xmlns:w14="http://schemas.microsoft.com/office/word/2010/wordml" xmlns:wpg="http://schemas.microsoft.com/office/word/2010/wordprocessingGroup" xmlns:wpi="http://schemas.microsoft.com/office/word/2010/wordprocessingInk" xmlns:wne="http://schemas.microsoft.com/office/word/2006/wordml" xmlns:wps="http://schemas.microsoft.com/office/word/2010/wordprocessingShape" mc:Ignorable="w14 wp14">
   <w:p>
     <w:pPr>
       <w:pBdr>
@@ -27574,7 +27548,7 @@
         <w:noProof/>
         <w:color w:val="000000"/>
       </w:rPr>
-      <w:t>4</w:t>
+      <w:t>5</w:t>
     </w:r>
     <w:r>
       <w:rPr>
@@ -27606,7 +27580,7 @@
 </file>
 
 <file path=word/footnotes.xml><?xml version="1.0" encoding="utf-8"?>
-<w:footnotes xmlns:wpc="http://schemas.microsoft.com/office/word/2010/wordprocessingCanvas" xmlns:mc="http://schemas.openxmlformats.org/markup-compatibility/2006" xmlns:o="urn:schemas-microsoft-com:office:office" xmlns:r="http://schemas.openxmlformats.org/officeDocument/2006/relationships" xmlns:m="http://schemas.openxmlformats.org/officeDocument/2006/math" xmlns:v="urn:schemas-microsoft-com:vml" xmlns:wp14="http://schemas.microsoft.com/office/word/2010/wordprocessingDrawing" xmlns:wp="http://schemas.openxmlformats.org/drawingml/2006/wordprocessingDrawing" xmlns:w10="urn:schemas-microsoft-com:office:word" xmlns:w="http://schemas.openxmlformats.org/wordprocessingml/2006/main" xmlns:w14="http://schemas.microsoft.com/office/word/2010/wordml" xmlns:w15="http://schemas.microsoft.com/office/word/2012/wordml" xmlns:wpg="http://schemas.microsoft.com/office/word/2010/wordprocessingGroup" xmlns:wpi="http://schemas.microsoft.com/office/word/2010/wordprocessingInk" xmlns:wne="http://schemas.microsoft.com/office/word/2006/wordml" xmlns:wps="http://schemas.microsoft.com/office/word/2010/wordprocessingShape" mc:Ignorable="w14 w15 wp14">
+<w:footnotes xmlns:wpc="http://schemas.microsoft.com/office/word/2010/wordprocessingCanvas" xmlns:mc="http://schemas.openxmlformats.org/markup-compatibility/2006" xmlns:o="urn:schemas-microsoft-com:office:office" xmlns:r="http://schemas.openxmlformats.org/officeDocument/2006/relationships" xmlns:m="http://schemas.openxmlformats.org/officeDocument/2006/math" xmlns:v="urn:schemas-microsoft-com:vml" xmlns:wp14="http://schemas.microsoft.com/office/word/2010/wordprocessingDrawing" xmlns:wp="http://schemas.openxmlformats.org/drawingml/2006/wordprocessingDrawing" xmlns:w10="urn:schemas-microsoft-com:office:word" xmlns:w="http://schemas.openxmlformats.org/wordprocessingml/2006/main" xmlns:w14="http://schemas.microsoft.com/office/word/2010/wordml" xmlns:wpg="http://schemas.microsoft.com/office/word/2010/wordprocessingGroup" xmlns:wpi="http://schemas.microsoft.com/office/word/2010/wordprocessingInk" xmlns:wne="http://schemas.microsoft.com/office/word/2006/wordml" xmlns:wps="http://schemas.microsoft.com/office/word/2010/wordprocessingShape" mc:Ignorable="w14 wp14">
   <w:footnote w:type="separator" w:id="-1">
     <w:p>
       <w:pPr>
@@ -28051,8 +28025,8 @@
 </file>
 
 <file path=word/numbering.xml><?xml version="1.0" encoding="utf-8"?>
-<w:numbering xmlns:wpc="http://schemas.microsoft.com/office/word/2010/wordprocessingCanvas" xmlns:mc="http://schemas.openxmlformats.org/markup-compatibility/2006" xmlns:o="urn:schemas-microsoft-com:office:office" xmlns:r="http://schemas.openxmlformats.org/officeDocument/2006/relationships" xmlns:m="http://schemas.openxmlformats.org/officeDocument/2006/math" xmlns:v="urn:schemas-microsoft-com:vml" xmlns:wp14="http://schemas.microsoft.com/office/word/2010/wordprocessingDrawing" xmlns:wp="http://schemas.openxmlformats.org/drawingml/2006/wordprocessingDrawing" xmlns:w10="urn:schemas-microsoft-com:office:word" xmlns:w="http://schemas.openxmlformats.org/wordprocessingml/2006/main" xmlns:w14="http://schemas.microsoft.com/office/word/2010/wordml" xmlns:w15="http://schemas.microsoft.com/office/word/2012/wordml" xmlns:wpg="http://schemas.microsoft.com/office/word/2010/wordprocessingGroup" xmlns:wpi="http://schemas.microsoft.com/office/word/2010/wordprocessingInk" xmlns:wne="http://schemas.microsoft.com/office/word/2006/wordml" xmlns:wps="http://schemas.microsoft.com/office/word/2010/wordprocessingShape" mc:Ignorable="w14 w15 wp14">
-  <w:abstractNum w:abstractNumId="0" w15:restartNumberingAfterBreak="0">
+<w:numbering xmlns:wpc="http://schemas.microsoft.com/office/word/2010/wordprocessingCanvas" xmlns:mc="http://schemas.openxmlformats.org/markup-compatibility/2006" xmlns:o="urn:schemas-microsoft-com:office:office" xmlns:r="http://schemas.openxmlformats.org/officeDocument/2006/relationships" xmlns:m="http://schemas.openxmlformats.org/officeDocument/2006/math" xmlns:v="urn:schemas-microsoft-com:vml" xmlns:wp14="http://schemas.microsoft.com/office/word/2010/wordprocessingDrawing" xmlns:wp="http://schemas.openxmlformats.org/drawingml/2006/wordprocessingDrawing" xmlns:w10="urn:schemas-microsoft-com:office:word" xmlns:w="http://schemas.openxmlformats.org/wordprocessingml/2006/main" xmlns:w14="http://schemas.microsoft.com/office/word/2010/wordml" xmlns:wpg="http://schemas.microsoft.com/office/word/2010/wordprocessingGroup" xmlns:wpi="http://schemas.microsoft.com/office/word/2010/wordprocessingInk" xmlns:wne="http://schemas.microsoft.com/office/word/2006/wordml" xmlns:wps="http://schemas.microsoft.com/office/word/2010/wordprocessingShape" mc:Ignorable="w14 wp14">
+  <w:abstractNum w:abstractNumId="0">
     <w:nsid w:val="04734CBE"/>
     <w:multiLevelType w:val="multilevel"/>
     <w:tmpl w:val="D070CFEC"/>
@@ -28165,7 +28139,7 @@
       </w:rPr>
     </w:lvl>
   </w:abstractNum>
-  <w:abstractNum w:abstractNumId="1" w15:restartNumberingAfterBreak="0">
+  <w:abstractNum w:abstractNumId="1">
     <w:nsid w:val="05BB177F"/>
     <w:multiLevelType w:val="multilevel"/>
     <w:tmpl w:val="22B83772"/>
@@ -28278,7 +28252,7 @@
       </w:rPr>
     </w:lvl>
   </w:abstractNum>
-  <w:abstractNum w:abstractNumId="2" w15:restartNumberingAfterBreak="0">
+  <w:abstractNum w:abstractNumId="2">
     <w:nsid w:val="10D872E7"/>
     <w:multiLevelType w:val="multilevel"/>
     <w:tmpl w:val="B60C786A"/>
@@ -28391,7 +28365,7 @@
       </w:rPr>
     </w:lvl>
   </w:abstractNum>
-  <w:abstractNum w:abstractNumId="3" w15:restartNumberingAfterBreak="0">
+  <w:abstractNum w:abstractNumId="3">
     <w:nsid w:val="16CB25C0"/>
     <w:multiLevelType w:val="multilevel"/>
     <w:tmpl w:val="04B4D7CE"/>
@@ -28504,7 +28478,7 @@
       </w:rPr>
     </w:lvl>
   </w:abstractNum>
-  <w:abstractNum w:abstractNumId="4" w15:restartNumberingAfterBreak="0">
+  <w:abstractNum w:abstractNumId="4">
     <w:nsid w:val="1E902B91"/>
     <w:multiLevelType w:val="multilevel"/>
     <w:tmpl w:val="4508C65C"/>
@@ -28617,7 +28591,7 @@
       </w:rPr>
     </w:lvl>
   </w:abstractNum>
-  <w:abstractNum w:abstractNumId="5" w15:restartNumberingAfterBreak="0">
+  <w:abstractNum w:abstractNumId="5">
     <w:nsid w:val="1EB36069"/>
     <w:multiLevelType w:val="multilevel"/>
     <w:tmpl w:val="F44CBB02"/>
@@ -28730,7 +28704,7 @@
       </w:rPr>
     </w:lvl>
   </w:abstractNum>
-  <w:abstractNum w:abstractNumId="6" w15:restartNumberingAfterBreak="0">
+  <w:abstractNum w:abstractNumId="6">
     <w:nsid w:val="27867A0B"/>
     <w:multiLevelType w:val="multilevel"/>
     <w:tmpl w:val="B5FE7E12"/>
@@ -28843,7 +28817,7 @@
       </w:rPr>
     </w:lvl>
   </w:abstractNum>
-  <w:abstractNum w:abstractNumId="7" w15:restartNumberingAfterBreak="0">
+  <w:abstractNum w:abstractNumId="7">
     <w:nsid w:val="2C463283"/>
     <w:multiLevelType w:val="multilevel"/>
     <w:tmpl w:val="31700EBC"/>
@@ -28956,7 +28930,7 @@
       </w:rPr>
     </w:lvl>
   </w:abstractNum>
-  <w:abstractNum w:abstractNumId="8" w15:restartNumberingAfterBreak="0">
+  <w:abstractNum w:abstractNumId="8">
     <w:nsid w:val="2C950973"/>
     <w:multiLevelType w:val="multilevel"/>
     <w:tmpl w:val="79D2E768"/>
@@ -29069,7 +29043,7 @@
       </w:rPr>
     </w:lvl>
   </w:abstractNum>
-  <w:abstractNum w:abstractNumId="9" w15:restartNumberingAfterBreak="0">
+  <w:abstractNum w:abstractNumId="9">
     <w:nsid w:val="2FC60DEB"/>
     <w:multiLevelType w:val="multilevel"/>
     <w:tmpl w:val="59A80164"/>
@@ -29182,7 +29156,7 @@
       </w:rPr>
     </w:lvl>
   </w:abstractNum>
-  <w:abstractNum w:abstractNumId="10" w15:restartNumberingAfterBreak="0">
+  <w:abstractNum w:abstractNumId="10">
     <w:nsid w:val="360B0AB2"/>
     <w:multiLevelType w:val="multilevel"/>
     <w:tmpl w:val="FDB6EC9E"/>
@@ -29295,7 +29269,7 @@
       </w:rPr>
     </w:lvl>
   </w:abstractNum>
-  <w:abstractNum w:abstractNumId="11" w15:restartNumberingAfterBreak="0">
+  <w:abstractNum w:abstractNumId="11">
     <w:nsid w:val="3BBE306E"/>
     <w:multiLevelType w:val="multilevel"/>
     <w:tmpl w:val="36942200"/>
@@ -29408,7 +29382,7 @@
       </w:rPr>
     </w:lvl>
   </w:abstractNum>
-  <w:abstractNum w:abstractNumId="12" w15:restartNumberingAfterBreak="0">
+  <w:abstractNum w:abstractNumId="12">
     <w:nsid w:val="41F16E21"/>
     <w:multiLevelType w:val="multilevel"/>
     <w:tmpl w:val="6E0C4EB8"/>
@@ -29521,7 +29495,7 @@
       </w:rPr>
     </w:lvl>
   </w:abstractNum>
-  <w:abstractNum w:abstractNumId="13" w15:restartNumberingAfterBreak="0">
+  <w:abstractNum w:abstractNumId="13">
     <w:nsid w:val="438A4C3F"/>
     <w:multiLevelType w:val="multilevel"/>
     <w:tmpl w:val="80361E24"/>
@@ -29634,7 +29608,7 @@
       </w:rPr>
     </w:lvl>
   </w:abstractNum>
-  <w:abstractNum w:abstractNumId="14" w15:restartNumberingAfterBreak="0">
+  <w:abstractNum w:abstractNumId="14">
     <w:nsid w:val="43F70B02"/>
     <w:multiLevelType w:val="multilevel"/>
     <w:tmpl w:val="D57A6930"/>
@@ -29747,7 +29721,7 @@
       </w:rPr>
     </w:lvl>
   </w:abstractNum>
-  <w:abstractNum w:abstractNumId="15" w15:restartNumberingAfterBreak="0">
+  <w:abstractNum w:abstractNumId="15">
     <w:nsid w:val="4A695099"/>
     <w:multiLevelType w:val="multilevel"/>
     <w:tmpl w:val="9878BE54"/>
@@ -29860,7 +29834,7 @@
       </w:rPr>
     </w:lvl>
   </w:abstractNum>
-  <w:abstractNum w:abstractNumId="16" w15:restartNumberingAfterBreak="0">
+  <w:abstractNum w:abstractNumId="16">
     <w:nsid w:val="4E403E3B"/>
     <w:multiLevelType w:val="multilevel"/>
     <w:tmpl w:val="3B709B88"/>
@@ -29973,7 +29947,7 @@
       </w:rPr>
     </w:lvl>
   </w:abstractNum>
-  <w:abstractNum w:abstractNumId="17" w15:restartNumberingAfterBreak="0">
+  <w:abstractNum w:abstractNumId="17">
     <w:nsid w:val="4E4C0DFE"/>
     <w:multiLevelType w:val="multilevel"/>
     <w:tmpl w:val="0B8E8A12"/>
@@ -30086,7 +30060,7 @@
       </w:rPr>
     </w:lvl>
   </w:abstractNum>
-  <w:abstractNum w:abstractNumId="18" w15:restartNumberingAfterBreak="0">
+  <w:abstractNum w:abstractNumId="18">
     <w:nsid w:val="51AF65FC"/>
     <w:multiLevelType w:val="multilevel"/>
     <w:tmpl w:val="77243B72"/>
@@ -30199,7 +30173,7 @@
       </w:rPr>
     </w:lvl>
   </w:abstractNum>
-  <w:abstractNum w:abstractNumId="19" w15:restartNumberingAfterBreak="0">
+  <w:abstractNum w:abstractNumId="19">
     <w:nsid w:val="592D5529"/>
     <w:multiLevelType w:val="multilevel"/>
     <w:tmpl w:val="B61ABBBC"/>
@@ -30312,7 +30286,7 @@
       </w:rPr>
     </w:lvl>
   </w:abstractNum>
-  <w:abstractNum w:abstractNumId="20" w15:restartNumberingAfterBreak="0">
+  <w:abstractNum w:abstractNumId="20">
     <w:nsid w:val="59E15C3A"/>
     <w:multiLevelType w:val="multilevel"/>
     <w:tmpl w:val="AFD88AFC"/>
@@ -30425,7 +30399,7 @@
       </w:rPr>
     </w:lvl>
   </w:abstractNum>
-  <w:abstractNum w:abstractNumId="21" w15:restartNumberingAfterBreak="0">
+  <w:abstractNum w:abstractNumId="21">
     <w:nsid w:val="5BAC29B0"/>
     <w:multiLevelType w:val="multilevel"/>
     <w:tmpl w:val="E760058E"/>
@@ -30538,7 +30512,7 @@
       </w:rPr>
     </w:lvl>
   </w:abstractNum>
-  <w:abstractNum w:abstractNumId="22" w15:restartNumberingAfterBreak="0">
+  <w:abstractNum w:abstractNumId="22">
     <w:nsid w:val="623F6554"/>
     <w:multiLevelType w:val="multilevel"/>
     <w:tmpl w:val="296CA2EC"/>
@@ -30651,7 +30625,7 @@
       </w:rPr>
     </w:lvl>
   </w:abstractNum>
-  <w:abstractNum w:abstractNumId="23" w15:restartNumberingAfterBreak="0">
+  <w:abstractNum w:abstractNumId="23">
     <w:nsid w:val="6A9405B6"/>
     <w:multiLevelType w:val="multilevel"/>
     <w:tmpl w:val="81A4E996"/>
@@ -30764,7 +30738,7 @@
       </w:rPr>
     </w:lvl>
   </w:abstractNum>
-  <w:abstractNum w:abstractNumId="24" w15:restartNumberingAfterBreak="0">
+  <w:abstractNum w:abstractNumId="24">
     <w:nsid w:val="6E2E331A"/>
     <w:multiLevelType w:val="multilevel"/>
     <w:tmpl w:val="339A034A"/>
@@ -30877,7 +30851,7 @@
       </w:rPr>
     </w:lvl>
   </w:abstractNum>
-  <w:abstractNum w:abstractNumId="25" w15:restartNumberingAfterBreak="0">
+  <w:abstractNum w:abstractNumId="25">
     <w:nsid w:val="732239E9"/>
     <w:multiLevelType w:val="multilevel"/>
     <w:tmpl w:val="DF1CF1C0"/>
@@ -30990,7 +30964,7 @@
       </w:rPr>
     </w:lvl>
   </w:abstractNum>
-  <w:abstractNum w:abstractNumId="26" w15:restartNumberingAfterBreak="0">
+  <w:abstractNum w:abstractNumId="26">
     <w:nsid w:val="75593845"/>
     <w:multiLevelType w:val="multilevel"/>
     <w:tmpl w:val="CED66B86"/>
@@ -31103,7 +31077,7 @@
       </w:rPr>
     </w:lvl>
   </w:abstractNum>
-  <w:abstractNum w:abstractNumId="27" w15:restartNumberingAfterBreak="0">
+  <w:abstractNum w:abstractNumId="27">
     <w:nsid w:val="775C492C"/>
     <w:multiLevelType w:val="multilevel"/>
     <w:tmpl w:val="D0CE0000"/>
@@ -31304,7 +31278,7 @@
 </file>
 
 <file path=word/styles.xml><?xml version="1.0" encoding="utf-8"?>
-<w:styles xmlns:mc="http://schemas.openxmlformats.org/markup-compatibility/2006" xmlns:r="http://schemas.openxmlformats.org/officeDocument/2006/relationships" xmlns:w="http://schemas.openxmlformats.org/wordprocessingml/2006/main" xmlns:w14="http://schemas.microsoft.com/office/word/2010/wordml" xmlns:w15="http://schemas.microsoft.com/office/word/2012/wordml" mc:Ignorable="w14 w15">
+<w:styles xmlns:mc="http://schemas.openxmlformats.org/markup-compatibility/2006" xmlns:r="http://schemas.openxmlformats.org/officeDocument/2006/relationships" xmlns:w="http://schemas.openxmlformats.org/wordprocessingml/2006/main" xmlns:w14="http://schemas.microsoft.com/office/word/2010/wordml" mc:Ignorable="w14">
   <w:docDefaults>
     <w:rPrDefault>
       <w:rPr>
@@ -31320,387 +31294,153 @@
       </w:pPr>
     </w:pPrDefault>
   </w:docDefaults>
-  <w:latentStyles w:defLockedState="0" w:defUIPriority="99" w:defSemiHidden="0" w:defUnhideWhenUsed="0" w:defQFormat="0" w:count="371">
-    <w:lsdException w:name="Normal" w:uiPriority="0" w:qFormat="1"/>
-    <w:lsdException w:name="heading 1" w:uiPriority="9" w:qFormat="1"/>
-    <w:lsdException w:name="heading 2" w:semiHidden="1" w:uiPriority="9" w:unhideWhenUsed="1" w:qFormat="1"/>
-    <w:lsdException w:name="heading 3" w:semiHidden="1" w:uiPriority="9" w:unhideWhenUsed="1" w:qFormat="1"/>
-    <w:lsdException w:name="heading 4" w:semiHidden="1" w:uiPriority="9" w:unhideWhenUsed="1" w:qFormat="1"/>
-    <w:lsdException w:name="heading 5" w:semiHidden="1" w:uiPriority="9" w:unhideWhenUsed="1" w:qFormat="1"/>
-    <w:lsdException w:name="heading 6" w:semiHidden="1" w:uiPriority="9" w:unhideWhenUsed="1" w:qFormat="1"/>
-    <w:lsdException w:name="heading 7" w:semiHidden="1" w:uiPriority="9" w:unhideWhenUsed="1" w:qFormat="1"/>
-    <w:lsdException w:name="heading 8" w:semiHidden="1" w:uiPriority="9" w:unhideWhenUsed="1" w:qFormat="1"/>
-    <w:lsdException w:name="heading 9" w:semiHidden="1" w:uiPriority="9" w:unhideWhenUsed="1" w:qFormat="1"/>
-    <w:lsdException w:name="index 1" w:semiHidden="1" w:unhideWhenUsed="1"/>
-    <w:lsdException w:name="index 2" w:semiHidden="1" w:unhideWhenUsed="1"/>
-    <w:lsdException w:name="index 3" w:semiHidden="1" w:unhideWhenUsed="1"/>
-    <w:lsdException w:name="index 4" w:semiHidden="1" w:unhideWhenUsed="1"/>
-    <w:lsdException w:name="index 5" w:semiHidden="1" w:unhideWhenUsed="1"/>
-    <w:lsdException w:name="index 6" w:semiHidden="1" w:unhideWhenUsed="1"/>
-    <w:lsdException w:name="index 7" w:semiHidden="1" w:unhideWhenUsed="1"/>
-    <w:lsdException w:name="index 8" w:semiHidden="1" w:unhideWhenUsed="1"/>
-    <w:lsdException w:name="index 9" w:semiHidden="1" w:unhideWhenUsed="1"/>
-    <w:lsdException w:name="toc 1" w:semiHidden="1" w:uiPriority="39" w:unhideWhenUsed="1"/>
-    <w:lsdException w:name="toc 2" w:semiHidden="1" w:uiPriority="39" w:unhideWhenUsed="1"/>
-    <w:lsdException w:name="toc 3" w:semiHidden="1" w:uiPriority="39" w:unhideWhenUsed="1"/>
-    <w:lsdException w:name="toc 4" w:semiHidden="1" w:uiPriority="39" w:unhideWhenUsed="1"/>
-    <w:lsdException w:name="toc 5" w:semiHidden="1" w:uiPriority="39" w:unhideWhenUsed="1"/>
-    <w:lsdException w:name="toc 6" w:semiHidden="1" w:uiPriority="39" w:unhideWhenUsed="1"/>
-    <w:lsdException w:name="toc 7" w:semiHidden="1" w:uiPriority="39" w:unhideWhenUsed="1"/>
-    <w:lsdException w:name="toc 8" w:semiHidden="1" w:uiPriority="39" w:unhideWhenUsed="1"/>
-    <w:lsdException w:name="toc 9" w:semiHidden="1" w:uiPriority="39" w:unhideWhenUsed="1"/>
-    <w:lsdException w:name="Normal Indent" w:semiHidden="1" w:unhideWhenUsed="1"/>
-    <w:lsdException w:name="footnote text" w:semiHidden="1" w:unhideWhenUsed="1"/>
-    <w:lsdException w:name="annotation text" w:semiHidden="1" w:unhideWhenUsed="1"/>
-    <w:lsdException w:name="header" w:semiHidden="1" w:unhideWhenUsed="1"/>
-    <w:lsdException w:name="footer" w:semiHidden="1" w:unhideWhenUsed="1"/>
-    <w:lsdException w:name="index heading" w:semiHidden="1" w:unhideWhenUsed="1"/>
-    <w:lsdException w:name="caption" w:semiHidden="1" w:uiPriority="35" w:unhideWhenUsed="1" w:qFormat="1"/>
-    <w:lsdException w:name="table of figures" w:semiHidden="1" w:unhideWhenUsed="1"/>
-    <w:lsdException w:name="envelope address" w:semiHidden="1" w:unhideWhenUsed="1"/>
-    <w:lsdException w:name="envelope return" w:semiHidden="1" w:unhideWhenUsed="1"/>
-    <w:lsdException w:name="footnote reference" w:semiHidden="1" w:unhideWhenUsed="1"/>
-    <w:lsdException w:name="annotation reference" w:semiHidden="1" w:unhideWhenUsed="1"/>
-    <w:lsdException w:name="line number" w:semiHidden="1" w:unhideWhenUsed="1"/>
-    <w:lsdException w:name="page number" w:semiHidden="1" w:unhideWhenUsed="1"/>
-    <w:lsdException w:name="endnote reference" w:semiHidden="1" w:unhideWhenUsed="1"/>
-    <w:lsdException w:name="endnote text" w:semiHidden="1" w:unhideWhenUsed="1"/>
-    <w:lsdException w:name="table of authorities" w:semiHidden="1" w:unhideWhenUsed="1"/>
-    <w:lsdException w:name="macro" w:semiHidden="1" w:unhideWhenUsed="1"/>
-    <w:lsdException w:name="toa heading" w:semiHidden="1" w:unhideWhenUsed="1"/>
-    <w:lsdException w:name="List" w:semiHidden="1" w:unhideWhenUsed="1"/>
-    <w:lsdException w:name="List Bullet" w:semiHidden="1" w:unhideWhenUsed="1"/>
-    <w:lsdException w:name="List Number" w:semiHidden="1" w:unhideWhenUsed="1"/>
-    <w:lsdException w:name="List 2" w:semiHidden="1" w:unhideWhenUsed="1"/>
-    <w:lsdException w:name="List 3" w:semiHidden="1" w:unhideWhenUsed="1"/>
-    <w:lsdException w:name="List 4" w:semiHidden="1" w:unhideWhenUsed="1"/>
-    <w:lsdException w:name="List 5" w:semiHidden="1" w:unhideWhenUsed="1"/>
-    <w:lsdException w:name="List Bullet 2" w:semiHidden="1" w:unhideWhenUsed="1"/>
-    <w:lsdException w:name="List Bullet 3" w:semiHidden="1" w:unhideWhenUsed="1"/>
-    <w:lsdException w:name="List Bullet 4" w:semiHidden="1" w:unhideWhenUsed="1"/>
-    <w:lsdException w:name="List Bullet 5" w:semiHidden="1" w:unhideWhenUsed="1"/>
-    <w:lsdException w:name="List Number 2" w:semiHidden="1" w:unhideWhenUsed="1"/>
-    <w:lsdException w:name="List Number 3" w:semiHidden="1" w:unhideWhenUsed="1"/>
-    <w:lsdException w:name="List Number 4" w:semiHidden="1" w:unhideWhenUsed="1"/>
-    <w:lsdException w:name="List Number 5" w:semiHidden="1" w:unhideWhenUsed="1"/>
-    <w:lsdException w:name="Title" w:uiPriority="10" w:qFormat="1"/>
-    <w:lsdException w:name="Closing" w:semiHidden="1" w:unhideWhenUsed="1"/>
-    <w:lsdException w:name="Signature" w:semiHidden="1" w:unhideWhenUsed="1"/>
-    <w:lsdException w:name="Default Paragraph Font" w:semiHidden="1" w:uiPriority="1" w:unhideWhenUsed="1"/>
-    <w:lsdException w:name="Body Text" w:semiHidden="1" w:unhideWhenUsed="1"/>
-    <w:lsdException w:name="Body Text Indent" w:semiHidden="1" w:unhideWhenUsed="1"/>
-    <w:lsdException w:name="List Continue" w:semiHidden="1" w:unhideWhenUsed="1"/>
-    <w:lsdException w:name="List Continue 2" w:semiHidden="1" w:unhideWhenUsed="1"/>
-    <w:lsdException w:name="List Continue 3" w:semiHidden="1" w:unhideWhenUsed="1"/>
-    <w:lsdException w:name="List Continue 4" w:semiHidden="1" w:unhideWhenUsed="1"/>
-    <w:lsdException w:name="List Continue 5" w:semiHidden="1" w:unhideWhenUsed="1"/>
-    <w:lsdException w:name="Message Header" w:semiHidden="1" w:unhideWhenUsed="1"/>
-    <w:lsdException w:name="Subtitle" w:uiPriority="11" w:qFormat="1"/>
-    <w:lsdException w:name="Salutation" w:semiHidden="1" w:unhideWhenUsed="1"/>
-    <w:lsdException w:name="Date" w:semiHidden="1" w:unhideWhenUsed="1"/>
-    <w:lsdException w:name="Body Text First Indent" w:semiHidden="1" w:unhideWhenUsed="1"/>
-    <w:lsdException w:name="Body Text First Indent 2" w:semiHidden="1" w:unhideWhenUsed="1"/>
-    <w:lsdException w:name="Note Heading" w:semiHidden="1" w:unhideWhenUsed="1"/>
-    <w:lsdException w:name="Body Text 2" w:semiHidden="1" w:unhideWhenUsed="1"/>
-    <w:lsdException w:name="Body Text 3" w:semiHidden="1" w:unhideWhenUsed="1"/>
-    <w:lsdException w:name="Body Text Indent 2" w:semiHidden="1" w:unhideWhenUsed="1"/>
-    <w:lsdException w:name="Body Text Indent 3" w:semiHidden="1" w:unhideWhenUsed="1"/>
-    <w:lsdException w:name="Block Text" w:semiHidden="1" w:unhideWhenUsed="1"/>
-    <w:lsdException w:name="Hyperlink" w:semiHidden="1" w:unhideWhenUsed="1"/>
-    <w:lsdException w:name="FollowedHyperlink" w:semiHidden="1" w:unhideWhenUsed="1"/>
-    <w:lsdException w:name="Strong" w:uiPriority="22" w:qFormat="1"/>
-    <w:lsdException w:name="Emphasis" w:uiPriority="20" w:qFormat="1"/>
-    <w:lsdException w:name="Document Map" w:semiHidden="1" w:unhideWhenUsed="1"/>
-    <w:lsdException w:name="Plain Text" w:semiHidden="1" w:unhideWhenUsed="1"/>
-    <w:lsdException w:name="E-mail Signature" w:semiHidden="1" w:unhideWhenUsed="1"/>
-    <w:lsdException w:name="HTML Top of Form" w:semiHidden="1" w:unhideWhenUsed="1"/>
-    <w:lsdException w:name="HTML Bottom of Form" w:semiHidden="1" w:unhideWhenUsed="1"/>
-    <w:lsdException w:name="Normal (Web)" w:semiHidden="1" w:unhideWhenUsed="1"/>
-    <w:lsdException w:name="HTML Acronym" w:semiHidden="1" w:unhideWhenUsed="1"/>
-    <w:lsdException w:name="HTML Address" w:semiHidden="1" w:unhideWhenUsed="1"/>
-    <w:lsdException w:name="HTML Cite" w:semiHidden="1" w:unhideWhenUsed="1"/>
-    <w:lsdException w:name="HTML Code" w:semiHidden="1" w:unhideWhenUsed="1"/>
-    <w:lsdException w:name="HTML Definition" w:semiHidden="1" w:unhideWhenUsed="1"/>
-    <w:lsdException w:name="HTML Keyboard" w:semiHidden="1" w:unhideWhenUsed="1"/>
-    <w:lsdException w:name="HTML Preformatted" w:semiHidden="1" w:unhideWhenUsed="1"/>
-    <w:lsdException w:name="HTML Sample" w:semiHidden="1" w:unhideWhenUsed="1"/>
-    <w:lsdException w:name="HTML Typewriter" w:semiHidden="1" w:unhideWhenUsed="1"/>
-    <w:lsdException w:name="HTML Variable" w:semiHidden="1" w:unhideWhenUsed="1"/>
-    <w:lsdException w:name="Normal Table" w:semiHidden="1" w:unhideWhenUsed="1"/>
-    <w:lsdException w:name="annotation subject" w:semiHidden="1" w:unhideWhenUsed="1"/>
-    <w:lsdException w:name="No List" w:semiHidden="1" w:unhideWhenUsed="1"/>
-    <w:lsdException w:name="Outline List 1" w:semiHidden="1" w:unhideWhenUsed="1"/>
-    <w:lsdException w:name="Outline List 2" w:semiHidden="1" w:unhideWhenUsed="1"/>
-    <w:lsdException w:name="Outline List 3" w:semiHidden="1" w:unhideWhenUsed="1"/>
-    <w:lsdException w:name="Table Simple 1" w:semiHidden="1" w:unhideWhenUsed="1"/>
-    <w:lsdException w:name="Table Simple 2" w:semiHidden="1" w:unhideWhenUsed="1"/>
-    <w:lsdException w:name="Table Simple 3" w:semiHidden="1" w:unhideWhenUsed="1"/>
-    <w:lsdException w:name="Table Classic 1" w:semiHidden="1" w:unhideWhenUsed="1"/>
-    <w:lsdException w:name="Table Classic 2" w:semiHidden="1" w:unhideWhenUsed="1"/>
-    <w:lsdException w:name="Table Classic 3" w:semiHidden="1" w:unhideWhenUsed="1"/>
-    <w:lsdException w:name="Table Classic 4" w:semiHidden="1" w:unhideWhenUsed="1"/>
-    <w:lsdException w:name="Table Colorful 1" w:semiHidden="1" w:unhideWhenUsed="1"/>
-    <w:lsdException w:name="Table Colorful 2" w:semiHidden="1" w:unhideWhenUsed="1"/>
-    <w:lsdException w:name="Table Colorful 3" w:semiHidden="1" w:unhideWhenUsed="1"/>
-    <w:lsdException w:name="Table Columns 1" w:semiHidden="1" w:unhideWhenUsed="1"/>
-    <w:lsdException w:name="Table Columns 2" w:semiHidden="1" w:unhideWhenUsed="1"/>
-    <w:lsdException w:name="Table Columns 3" w:semiHidden="1" w:unhideWhenUsed="1"/>
-    <w:lsdException w:name="Table Columns 4" w:semiHidden="1" w:unhideWhenUsed="1"/>
-    <w:lsdException w:name="Table Columns 5" w:semiHidden="1" w:unhideWhenUsed="1"/>
-    <w:lsdException w:name="Table Grid 1" w:semiHidden="1" w:unhideWhenUsed="1"/>
-    <w:lsdException w:name="Table Grid 2" w:semiHidden="1" w:unhideWhenUsed="1"/>
-    <w:lsdException w:name="Table Grid 3" w:semiHidden="1" w:unhideWhenUsed="1"/>
-    <w:lsdException w:name="Table Grid 4" w:semiHidden="1" w:unhideWhenUsed="1"/>
-    <w:lsdException w:name="Table Grid 5" w:semiHidden="1" w:unhideWhenUsed="1"/>
-    <w:lsdException w:name="Table Grid 6" w:semiHidden="1" w:unhideWhenUsed="1"/>
-    <w:lsdException w:name="Table Grid 7" w:semiHidden="1" w:unhideWhenUsed="1"/>
-    <w:lsdException w:name="Table Grid 8" w:semiHidden="1" w:unhideWhenUsed="1"/>
-    <w:lsdException w:name="Table List 1" w:semiHidden="1" w:unhideWhenUsed="1"/>
-    <w:lsdException w:name="Table List 2" w:semiHidden="1" w:unhideWhenUsed="1"/>
-    <w:lsdException w:name="Table List 3" w:semiHidden="1" w:unhideWhenUsed="1"/>
-    <w:lsdException w:name="Table List 4" w:semiHidden="1" w:unhideWhenUsed="1"/>
-    <w:lsdException w:name="Table List 5" w:semiHidden="1" w:unhideWhenUsed="1"/>
-    <w:lsdException w:name="Table List 6" w:semiHidden="1" w:unhideWhenUsed="1"/>
-    <w:lsdException w:name="Table List 7" w:semiHidden="1" w:unhideWhenUsed="1"/>
-    <w:lsdException w:name="Table List 8" w:semiHidden="1" w:unhideWhenUsed="1"/>
-    <w:lsdException w:name="Table 3D effects 1" w:semiHidden="1" w:unhideWhenUsed="1"/>
-    <w:lsdException w:name="Table 3D effects 2" w:semiHidden="1" w:unhideWhenUsed="1"/>
-    <w:lsdException w:name="Table 3D effects 3" w:semiHidden="1" w:unhideWhenUsed="1"/>
-    <w:lsdException w:name="Table Contemporary" w:semiHidden="1" w:unhideWhenUsed="1"/>
-    <w:lsdException w:name="Table Elegant" w:semiHidden="1" w:unhideWhenUsed="1"/>
-    <w:lsdException w:name="Table Professional" w:semiHidden="1" w:unhideWhenUsed="1"/>
-    <w:lsdException w:name="Table Subtle 1" w:semiHidden="1" w:unhideWhenUsed="1"/>
-    <w:lsdException w:name="Table Subtle 2" w:semiHidden="1" w:unhideWhenUsed="1"/>
-    <w:lsdException w:name="Table Web 1" w:semiHidden="1" w:unhideWhenUsed="1"/>
-    <w:lsdException w:name="Table Web 2" w:semiHidden="1" w:unhideWhenUsed="1"/>
-    <w:lsdException w:name="Table Web 3" w:semiHidden="1" w:unhideWhenUsed="1"/>
-    <w:lsdException w:name="Balloon Text" w:semiHidden="1" w:unhideWhenUsed="1"/>
-    <w:lsdException w:name="Table Grid" w:uiPriority="39"/>
-    <w:lsdException w:name="Table Theme" w:semiHidden="1" w:unhideWhenUsed="1"/>
-    <w:lsdException w:name="Placeholder Text" w:semiHidden="1"/>
-    <w:lsdException w:name="No Spacing" w:uiPriority="1" w:qFormat="1"/>
-    <w:lsdException w:name="Light Shading" w:uiPriority="60"/>
-    <w:lsdException w:name="Light List" w:uiPriority="61"/>
-    <w:lsdException w:name="Light Grid" w:uiPriority="62"/>
-    <w:lsdException w:name="Medium Shading 1" w:uiPriority="63"/>
-    <w:lsdException w:name="Medium Shading 2" w:uiPriority="64"/>
-    <w:lsdException w:name="Medium List 1" w:uiPriority="65"/>
-    <w:lsdException w:name="Medium List 2" w:uiPriority="66"/>
-    <w:lsdException w:name="Medium Grid 1" w:uiPriority="67"/>
-    <w:lsdException w:name="Medium Grid 2" w:uiPriority="68"/>
-    <w:lsdException w:name="Medium Grid 3" w:uiPriority="69"/>
-    <w:lsdException w:name="Dark List" w:uiPriority="70"/>
-    <w:lsdException w:name="Colorful Shading" w:uiPriority="71"/>
-    <w:lsdException w:name="Colorful List" w:uiPriority="72"/>
-    <w:lsdException w:name="Colorful Grid" w:uiPriority="73"/>
-    <w:lsdException w:name="Light Shading Accent 1" w:uiPriority="60"/>
-    <w:lsdException w:name="Light List Accent 1" w:uiPriority="61"/>
-    <w:lsdException w:name="Light Grid Accent 1" w:uiPriority="62"/>
-    <w:lsdException w:name="Medium Shading 1 Accent 1" w:uiPriority="63"/>
-    <w:lsdException w:name="Medium Shading 2 Accent 1" w:uiPriority="64"/>
-    <w:lsdException w:name="Medium List 1 Accent 1" w:uiPriority="65"/>
-    <w:lsdException w:name="Revision" w:semiHidden="1"/>
-    <w:lsdException w:name="List Paragraph" w:uiPriority="34" w:qFormat="1"/>
-    <w:lsdException w:name="Quote" w:uiPriority="29" w:qFormat="1"/>
-    <w:lsdException w:name="Intense Quote" w:uiPriority="30" w:qFormat="1"/>
-    <w:lsdException w:name="Medium List 2 Accent 1" w:uiPriority="66"/>
-    <w:lsdException w:name="Medium Grid 1 Accent 1" w:uiPriority="67"/>
-    <w:lsdException w:name="Medium Grid 2 Accent 1" w:uiPriority="68"/>
-    <w:lsdException w:name="Medium Grid 3 Accent 1" w:uiPriority="69"/>
-    <w:lsdException w:name="Dark List Accent 1" w:uiPriority="70"/>
-    <w:lsdException w:name="Colorful Shading Accent 1" w:uiPriority="71"/>
-    <w:lsdException w:name="Colorful List Accent 1" w:uiPriority="72"/>
-    <w:lsdException w:name="Colorful Grid Accent 1" w:uiPriority="73"/>
-    <w:lsdException w:name="Light Shading Accent 2" w:uiPriority="60"/>
-    <w:lsdException w:name="Light List Accent 2" w:uiPriority="61"/>
-    <w:lsdException w:name="Light Grid Accent 2" w:uiPriority="62"/>
-    <w:lsdException w:name="Medium Shading 1 Accent 2" w:uiPriority="63"/>
-    <w:lsdException w:name="Medium Shading 2 Accent 2" w:uiPriority="64"/>
-    <w:lsdException w:name="Medium List 1 Accent 2" w:uiPriority="65"/>
-    <w:lsdException w:name="Medium List 2 Accent 2" w:uiPriority="66"/>
-    <w:lsdException w:name="Medium Grid 1 Accent 2" w:uiPriority="67"/>
-    <w:lsdException w:name="Medium Grid 2 Accent 2" w:uiPriority="68"/>
-    <w:lsdException w:name="Medium Grid 3 Accent 2" w:uiPriority="69"/>
-    <w:lsdException w:name="Dark List Accent 2" w:uiPriority="70"/>
-    <w:lsdException w:name="Colorful Shading Accent 2" w:uiPriority="71"/>
-    <w:lsdException w:name="Colorful List Accent 2" w:uiPriority="72"/>
-    <w:lsdException w:name="Colorful Grid Accent 2" w:uiPriority="73"/>
-    <w:lsdException w:name="Light Shading Accent 3" w:uiPriority="60"/>
-    <w:lsdException w:name="Light List Accent 3" w:uiPriority="61"/>
-    <w:lsdException w:name="Light Grid Accent 3" w:uiPriority="62"/>
-    <w:lsdException w:name="Medium Shading 1 Accent 3" w:uiPriority="63"/>
-    <w:lsdException w:name="Medium Shading 2 Accent 3" w:uiPriority="64"/>
-    <w:lsdException w:name="Medium List 1 Accent 3" w:uiPriority="65"/>
-    <w:lsdException w:name="Medium List 2 Accent 3" w:uiPriority="66"/>
-    <w:lsdException w:name="Medium Grid 1 Accent 3" w:uiPriority="67"/>
-    <w:lsdException w:name="Medium Grid 2 Accent 3" w:uiPriority="68"/>
-    <w:lsdException w:name="Medium Grid 3 Accent 3" w:uiPriority="69"/>
-    <w:lsdException w:name="Dark List Accent 3" w:uiPriority="70"/>
-    <w:lsdException w:name="Colorful Shading Accent 3" w:uiPriority="71"/>
-    <w:lsdException w:name="Colorful List Accent 3" w:uiPriority="72"/>
-    <w:lsdException w:name="Colorful Grid Accent 3" w:uiPriority="73"/>
-    <w:lsdException w:name="Light Shading Accent 4" w:uiPriority="60"/>
-    <w:lsdException w:name="Light List Accent 4" w:uiPriority="61"/>
-    <w:lsdException w:name="Light Grid Accent 4" w:uiPriority="62"/>
-    <w:lsdException w:name="Medium Shading 1 Accent 4" w:uiPriority="63"/>
-    <w:lsdException w:name="Medium Shading 2 Accent 4" w:uiPriority="64"/>
-    <w:lsdException w:name="Medium List 1 Accent 4" w:uiPriority="65"/>
-    <w:lsdException w:name="Medium List 2 Accent 4" w:uiPriority="66"/>
-    <w:lsdException w:name="Medium Grid 1 Accent 4" w:uiPriority="67"/>
-    <w:lsdException w:name="Medium Grid 2 Accent 4" w:uiPriority="68"/>
-    <w:lsdException w:name="Medium Grid 3 Accent 4" w:uiPriority="69"/>
-    <w:lsdException w:name="Dark List Accent 4" w:uiPriority="70"/>
-    <w:lsdException w:name="Colorful Shading Accent 4" w:uiPriority="71"/>
-    <w:lsdException w:name="Colorful List Accent 4" w:uiPriority="72"/>
-    <w:lsdException w:name="Colorful Grid Accent 4" w:uiPriority="73"/>
-    <w:lsdException w:name="Light Shading Accent 5" w:uiPriority="60"/>
-    <w:lsdException w:name="Light List Accent 5" w:uiPriority="61"/>
-    <w:lsdException w:name="Light Grid Accent 5" w:uiPriority="62"/>
-    <w:lsdException w:name="Medium Shading 1 Accent 5" w:uiPriority="63"/>
-    <w:lsdException w:name="Medium Shading 2 Accent 5" w:uiPriority="64"/>
-    <w:lsdException w:name="Medium List 1 Accent 5" w:uiPriority="65"/>
-    <w:lsdException w:name="Medium List 2 Accent 5" w:uiPriority="66"/>
-    <w:lsdException w:name="Medium Grid 1 Accent 5" w:uiPriority="67"/>
-    <w:lsdException w:name="Medium Grid 2 Accent 5" w:uiPriority="68"/>
-    <w:lsdException w:name="Medium Grid 3 Accent 5" w:uiPriority="69"/>
-    <w:lsdException w:name="Dark List Accent 5" w:uiPriority="70"/>
-    <w:lsdException w:name="Colorful Shading Accent 5" w:uiPriority="71"/>
-    <w:lsdException w:name="Colorful List Accent 5" w:uiPriority="72"/>
-    <w:lsdException w:name="Colorful Grid Accent 5" w:uiPriority="73"/>
-    <w:lsdException w:name="Light Shading Accent 6" w:uiPriority="60"/>
-    <w:lsdException w:name="Light List Accent 6" w:uiPriority="61"/>
-    <w:lsdException w:name="Light Grid Accent 6" w:uiPriority="62"/>
-    <w:lsdException w:name="Medium Shading 1 Accent 6" w:uiPriority="63"/>
-    <w:lsdException w:name="Medium Shading 2 Accent 6" w:uiPriority="64"/>
-    <w:lsdException w:name="Medium List 1 Accent 6" w:uiPriority="65"/>
-    <w:lsdException w:name="Medium List 2 Accent 6" w:uiPriority="66"/>
-    <w:lsdException w:name="Medium Grid 1 Accent 6" w:uiPriority="67"/>
-    <w:lsdException w:name="Medium Grid 2 Accent 6" w:uiPriority="68"/>
-    <w:lsdException w:name="Medium Grid 3 Accent 6" w:uiPriority="69"/>
-    <w:lsdException w:name="Dark List Accent 6" w:uiPriority="70"/>
-    <w:lsdException w:name="Colorful Shading Accent 6" w:uiPriority="71"/>
-    <w:lsdException w:name="Colorful List Accent 6" w:uiPriority="72"/>
-    <w:lsdException w:name="Colorful Grid Accent 6" w:uiPriority="73"/>
-    <w:lsdException w:name="Subtle Emphasis" w:uiPriority="19" w:qFormat="1"/>
-    <w:lsdException w:name="Intense Emphasis" w:uiPriority="21" w:qFormat="1"/>
-    <w:lsdException w:name="Subtle Reference" w:uiPriority="31" w:qFormat="1"/>
-    <w:lsdException w:name="Intense Reference" w:uiPriority="32" w:qFormat="1"/>
-    <w:lsdException w:name="Book Title" w:uiPriority="33" w:qFormat="1"/>
-    <w:lsdException w:name="Bibliography" w:semiHidden="1" w:uiPriority="37" w:unhideWhenUsed="1"/>
-    <w:lsdException w:name="TOC Heading" w:semiHidden="1" w:uiPriority="39" w:unhideWhenUsed="1" w:qFormat="1"/>
-    <w:lsdException w:name="Plain Table 1" w:uiPriority="41"/>
-    <w:lsdException w:name="Plain Table 2" w:uiPriority="42"/>
-    <w:lsdException w:name="Plain Table 3" w:uiPriority="43"/>
-    <w:lsdException w:name="Plain Table 4" w:uiPriority="44"/>
-    <w:lsdException w:name="Plain Table 5" w:uiPriority="45"/>
-    <w:lsdException w:name="Grid Table Light" w:uiPriority="40"/>
-    <w:lsdException w:name="Grid Table 1 Light" w:uiPriority="46"/>
-    <w:lsdException w:name="Grid Table 2" w:uiPriority="47"/>
-    <w:lsdException w:name="Grid Table 3" w:uiPriority="48"/>
-    <w:lsdException w:name="Grid Table 4" w:uiPriority="49"/>
-    <w:lsdException w:name="Grid Table 5 Dark" w:uiPriority="50"/>
-    <w:lsdException w:name="Grid Table 6 Colorful" w:uiPriority="51"/>
-    <w:lsdException w:name="Grid Table 7 Colorful" w:uiPriority="52"/>
-    <w:lsdException w:name="Grid Table 1 Light Accent 1" w:uiPriority="46"/>
-    <w:lsdException w:name="Grid Table 2 Accent 1" w:uiPriority="47"/>
-    <w:lsdException w:name="Grid Table 3 Accent 1" w:uiPriority="48"/>
-    <w:lsdException w:name="Grid Table 4 Accent 1" w:uiPriority="49"/>
-    <w:lsdException w:name="Grid Table 5 Dark Accent 1" w:uiPriority="50"/>
-    <w:lsdException w:name="Grid Table 6 Colorful Accent 1" w:uiPriority="51"/>
-    <w:lsdException w:name="Grid Table 7 Colorful Accent 1" w:uiPriority="52"/>
-    <w:lsdException w:name="Grid Table 1 Light Accent 2" w:uiPriority="46"/>
-    <w:lsdException w:name="Grid Table 2 Accent 2" w:uiPriority="47"/>
-    <w:lsdException w:name="Grid Table 3 Accent 2" w:uiPriority="48"/>
-    <w:lsdException w:name="Grid Table 4 Accent 2" w:uiPriority="49"/>
-    <w:lsdException w:name="Grid Table 5 Dark Accent 2" w:uiPriority="50"/>
-    <w:lsdException w:name="Grid Table 6 Colorful Accent 2" w:uiPriority="51"/>
-    <w:lsdException w:name="Grid Table 7 Colorful Accent 2" w:uiPriority="52"/>
-    <w:lsdException w:name="Grid Table 1 Light Accent 3" w:uiPriority="46"/>
-    <w:lsdException w:name="Grid Table 2 Accent 3" w:uiPriority="47"/>
-    <w:lsdException w:name="Grid Table 3 Accent 3" w:uiPriority="48"/>
-    <w:lsdException w:name="Grid Table 4 Accent 3" w:uiPriority="49"/>
-    <w:lsdException w:name="Grid Table 5 Dark Accent 3" w:uiPriority="50"/>
-    <w:lsdException w:name="Grid Table 6 Colorful Accent 3" w:uiPriority="51"/>
-    <w:lsdException w:name="Grid Table 7 Colorful Accent 3" w:uiPriority="52"/>
-    <w:lsdException w:name="Grid Table 1 Light Accent 4" w:uiPriority="46"/>
-    <w:lsdException w:name="Grid Table 2 Accent 4" w:uiPriority="47"/>
-    <w:lsdException w:name="Grid Table 3 Accent 4" w:uiPriority="48"/>
-    <w:lsdException w:name="Grid Table 4 Accent 4" w:uiPriority="49"/>
-    <w:lsdException w:name="Grid Table 5 Dark Accent 4" w:uiPriority="50"/>
-    <w:lsdException w:name="Grid Table 6 Colorful Accent 4" w:uiPriority="51"/>
-    <w:lsdException w:name="Grid Table 7 Colorful Accent 4" w:uiPriority="52"/>
-    <w:lsdException w:name="Grid Table 1 Light Accent 5" w:uiPriority="46"/>
-    <w:lsdException w:name="Grid Table 2 Accent 5" w:uiPriority="47"/>
-    <w:lsdException w:name="Grid Table 3 Accent 5" w:uiPriority="48"/>
-    <w:lsdException w:name="Grid Table 4 Accent 5" w:uiPriority="49"/>
-    <w:lsdException w:name="Grid Table 5 Dark Accent 5" w:uiPriority="50"/>
-    <w:lsdException w:name="Grid Table 6 Colorful Accent 5" w:uiPriority="51"/>
-    <w:lsdException w:name="Grid Table 7 Colorful Accent 5" w:uiPriority="52"/>
-    <w:lsdException w:name="Grid Table 1 Light Accent 6" w:uiPriority="46"/>
-    <w:lsdException w:name="Grid Table 2 Accent 6" w:uiPriority="47"/>
-    <w:lsdException w:name="Grid Table 3 Accent 6" w:uiPriority="48"/>
-    <w:lsdException w:name="Grid Table 4 Accent 6" w:uiPriority="49"/>
-    <w:lsdException w:name="Grid Table 5 Dark Accent 6" w:uiPriority="50"/>
-    <w:lsdException w:name="Grid Table 6 Colorful Accent 6" w:uiPriority="51"/>
-    <w:lsdException w:name="Grid Table 7 Colorful Accent 6" w:uiPriority="52"/>
-    <w:lsdException w:name="List Table 1 Light" w:uiPriority="46"/>
-    <w:lsdException w:name="List Table 2" w:uiPriority="47"/>
-    <w:lsdException w:name="List Table 3" w:uiPriority="48"/>
-    <w:lsdException w:name="List Table 4" w:uiPriority="49"/>
-    <w:lsdException w:name="List Table 5 Dark" w:uiPriority="50"/>
-    <w:lsdException w:name="List Table 6 Colorful" w:uiPriority="51"/>
-    <w:lsdException w:name="List Table 7 Colorful" w:uiPriority="52"/>
-    <w:lsdException w:name="List Table 1 Light Accent 1" w:uiPriority="46"/>
-    <w:lsdException w:name="List Table 2 Accent 1" w:uiPriority="47"/>
-    <w:lsdException w:name="List Table 3 Accent 1" w:uiPriority="48"/>
-    <w:lsdException w:name="List Table 4 Accent 1" w:uiPriority="49"/>
-    <w:lsdException w:name="List Table 5 Dark Accent 1" w:uiPriority="50"/>
-    <w:lsdException w:name="List Table 6 Colorful Accent 1" w:uiPriority="51"/>
-    <w:lsdException w:name="List Table 7 Colorful Accent 1" w:uiPriority="52"/>
-    <w:lsdException w:name="List Table 1 Light Accent 2" w:uiPriority="46"/>
-    <w:lsdException w:name="List Table 2 Accent 2" w:uiPriority="47"/>
-    <w:lsdException w:name="List Table 3 Accent 2" w:uiPriority="48"/>
-    <w:lsdException w:name="List Table 4 Accent 2" w:uiPriority="49"/>
-    <w:lsdException w:name="List Table 5 Dark Accent 2" w:uiPriority="50"/>
-    <w:lsdException w:name="List Table 6 Colorful Accent 2" w:uiPriority="51"/>
-    <w:lsdException w:name="List Table 7 Colorful Accent 2" w:uiPriority="52"/>
-    <w:lsdException w:name="List Table 1 Light Accent 3" w:uiPriority="46"/>
-    <w:lsdException w:name="List Table 2 Accent 3" w:uiPriority="47"/>
-    <w:lsdException w:name="List Table 3 Accent 3" w:uiPriority="48"/>
-    <w:lsdException w:name="List Table 4 Accent 3" w:uiPriority="49"/>
-    <w:lsdException w:name="List Table 5 Dark Accent 3" w:uiPriority="50"/>
-    <w:lsdException w:name="List Table 6 Colorful Accent 3" w:uiPriority="51"/>
-    <w:lsdException w:name="List Table 7 Colorful Accent 3" w:uiPriority="52"/>
-    <w:lsdException w:name="List Table 1 Light Accent 4" w:uiPriority="46"/>
-    <w:lsdException w:name="List Table 2 Accent 4" w:uiPriority="47"/>
-    <w:lsdException w:name="List Table 3 Accent 4" w:uiPriority="48"/>
-    <w:lsdException w:name="List Table 4 Accent 4" w:uiPriority="49"/>
-    <w:lsdException w:name="List Table 5 Dark Accent 4" w:uiPriority="50"/>
-    <w:lsdException w:name="List Table 6 Colorful Accent 4" w:uiPriority="51"/>
-    <w:lsdException w:name="List Table 7 Colorful Accent 4" w:uiPriority="52"/>
-    <w:lsdException w:name="List Table 1 Light Accent 5" w:uiPriority="46"/>
-    <w:lsdException w:name="List Table 2 Accent 5" w:uiPriority="47"/>
-    <w:lsdException w:name="List Table 3 Accent 5" w:uiPriority="48"/>
-    <w:lsdException w:name="List Table 4 Accent 5" w:uiPriority="49"/>
-    <w:lsdException w:name="List Table 5 Dark Accent 5" w:uiPriority="50"/>
-    <w:lsdException w:name="List Table 6 Colorful Accent 5" w:uiPriority="51"/>
-    <w:lsdException w:name="List Table 7 Colorful Accent 5" w:uiPriority="52"/>
-    <w:lsdException w:name="List Table 1 Light Accent 6" w:uiPriority="46"/>
-    <w:lsdException w:name="List Table 2 Accent 6" w:uiPriority="47"/>
-    <w:lsdException w:name="List Table 3 Accent 6" w:uiPriority="48"/>
-    <w:lsdException w:name="List Table 4 Accent 6" w:uiPriority="49"/>
-    <w:lsdException w:name="List Table 5 Dark Accent 6" w:uiPriority="50"/>
-    <w:lsdException w:name="List Table 6 Colorful Accent 6" w:uiPriority="51"/>
-    <w:lsdException w:name="List Table 7 Colorful Accent 6" w:uiPriority="52"/>
+  <w:latentStyles w:defLockedState="0" w:defUIPriority="99" w:defSemiHidden="1" w:defUnhideWhenUsed="1" w:defQFormat="0" w:count="267">
+    <w:lsdException w:name="Normal" w:semiHidden="0" w:uiPriority="0" w:unhideWhenUsed="0" w:qFormat="1"/>
+    <w:lsdException w:name="heading 1" w:semiHidden="0" w:uiPriority="9" w:unhideWhenUsed="0" w:qFormat="1"/>
+    <w:lsdException w:name="heading 2" w:uiPriority="9" w:qFormat="1"/>
+    <w:lsdException w:name="heading 3" w:uiPriority="9" w:qFormat="1"/>
+    <w:lsdException w:name="heading 4" w:uiPriority="9" w:qFormat="1"/>
+    <w:lsdException w:name="heading 5" w:uiPriority="9" w:qFormat="1"/>
+    <w:lsdException w:name="heading 6" w:uiPriority="9" w:qFormat="1"/>
+    <w:lsdException w:name="heading 7" w:uiPriority="9" w:qFormat="1"/>
+    <w:lsdException w:name="heading 8" w:uiPriority="9" w:qFormat="1"/>
+    <w:lsdException w:name="heading 9" w:uiPriority="9" w:qFormat="1"/>
+    <w:lsdException w:name="toc 1" w:uiPriority="39"/>
+    <w:lsdException w:name="toc 2" w:uiPriority="39"/>
+    <w:lsdException w:name="toc 3" w:uiPriority="39"/>
+    <w:lsdException w:name="toc 4" w:uiPriority="39"/>
+    <w:lsdException w:name="toc 5" w:uiPriority="39"/>
+    <w:lsdException w:name="toc 6" w:uiPriority="39"/>
+    <w:lsdException w:name="toc 7" w:uiPriority="39"/>
+    <w:lsdException w:name="toc 8" w:uiPriority="39"/>
+    <w:lsdException w:name="toc 9" w:uiPriority="39"/>
+    <w:lsdException w:name="caption" w:uiPriority="35" w:qFormat="1"/>
+    <w:lsdException w:name="Title" w:semiHidden="0" w:uiPriority="10" w:unhideWhenUsed="0" w:qFormat="1"/>
+    <w:lsdException w:name="Default Paragraph Font" w:uiPriority="1"/>
+    <w:lsdException w:name="Subtitle" w:semiHidden="0" w:uiPriority="11" w:unhideWhenUsed="0" w:qFormat="1"/>
+    <w:lsdException w:name="Strong" w:semiHidden="0" w:uiPriority="22" w:unhideWhenUsed="0" w:qFormat="1"/>
+    <w:lsdException w:name="Emphasis" w:semiHidden="0" w:uiPriority="20" w:unhideWhenUsed="0" w:qFormat="1"/>
+    <w:lsdException w:name="Table Grid" w:semiHidden="0" w:uiPriority="39" w:unhideWhenUsed="0"/>
+    <w:lsdException w:name="Placeholder Text" w:unhideWhenUsed="0"/>
+    <w:lsdException w:name="No Spacing" w:semiHidden="0" w:uiPriority="1" w:unhideWhenUsed="0" w:qFormat="1"/>
+    <w:lsdException w:name="Light Shading" w:semiHidden="0" w:uiPriority="60" w:unhideWhenUsed="0"/>
+    <w:lsdException w:name="Light List" w:semiHidden="0" w:uiPriority="61" w:unhideWhenUsed="0"/>
+    <w:lsdException w:name="Light Grid" w:semiHidden="0" w:uiPriority="62" w:unhideWhenUsed="0"/>
+    <w:lsdException w:name="Medium Shading 1" w:semiHidden="0" w:uiPriority="63" w:unhideWhenUsed="0"/>
+    <w:lsdException w:name="Medium Shading 2" w:semiHidden="0" w:uiPriority="64" w:unhideWhenUsed="0"/>
+    <w:lsdException w:name="Medium List 1" w:semiHidden="0" w:uiPriority="65" w:unhideWhenUsed="0"/>
+    <w:lsdException w:name="Medium List 2" w:semiHidden="0" w:uiPriority="66" w:unhideWhenUsed="0"/>
+    <w:lsdException w:name="Medium Grid 1" w:semiHidden="0" w:uiPriority="67" w:unhideWhenUsed="0"/>
+    <w:lsdException w:name="Medium Grid 2" w:semiHidden="0" w:uiPriority="68" w:unhideWhenUsed="0"/>
+    <w:lsdException w:name="Medium Grid 3" w:semiHidden="0" w:uiPriority="69" w:unhideWhenUsed="0"/>
+    <w:lsdException w:name="Dark List" w:semiHidden="0" w:uiPriority="70" w:unhideWhenUsed="0"/>
+    <w:lsdException w:name="Colorful Shading" w:semiHidden="0" w:uiPriority="71" w:unhideWhenUsed="0"/>
+    <w:lsdException w:name="Colorful List" w:semiHidden="0" w:uiPriority="72" w:unhideWhenUsed="0"/>
+    <w:lsdException w:name="Colorful Grid" w:semiHidden="0" w:uiPriority="73" w:unhideWhenUsed="0"/>
+    <w:lsdException w:name="Light Shading Accent 1" w:semiHidden="0" w:uiPriority="60" w:unhideWhenUsed="0"/>
+    <w:lsdException w:name="Light List Accent 1" w:semiHidden="0" w:uiPriority="61" w:unhideWhenUsed="0"/>
+    <w:lsdException w:name="Light Grid Accent 1" w:semiHidden="0" w:uiPriority="62" w:unhideWhenUsed="0"/>
+    <w:lsdException w:name="Medium Shading 1 Accent 1" w:semiHidden="0" w:uiPriority="63" w:unhideWhenUsed="0"/>
+    <w:lsdException w:name="Medium Shading 2 Accent 1" w:semiHidden="0" w:uiPriority="64" w:unhideWhenUsed="0"/>
+    <w:lsdException w:name="Medium List 1 Accent 1" w:semiHidden="0" w:uiPriority="65" w:unhideWhenUsed="0"/>
+    <w:lsdException w:name="Revision" w:unhideWhenUsed="0"/>
+    <w:lsdException w:name="List Paragraph" w:semiHidden="0" w:uiPriority="34" w:unhideWhenUsed="0" w:qFormat="1"/>
+    <w:lsdException w:name="Quote" w:semiHidden="0" w:uiPriority="29" w:unhideWhenUsed="0" w:qFormat="1"/>
+    <w:lsdException w:name="Intense Quote" w:semiHidden="0" w:uiPriority="30" w:unhideWhenUsed="0" w:qFormat="1"/>
+    <w:lsdException w:name="Medium List 2 Accent 1" w:semiHidden="0" w:uiPriority="66" w:unhideWhenUsed="0"/>
+    <w:lsdException w:name="Medium Grid 1 Accent 1" w:semiHidden="0" w:uiPriority="67" w:unhideWhenUsed="0"/>
+    <w:lsdException w:name="Medium Grid 2 Accent 1" w:semiHidden="0" w:uiPriority="68" w:unhideWhenUsed="0"/>
+    <w:lsdException w:name="Medium Grid 3 Accent 1" w:semiHidden="0" w:uiPriority="69" w:unhideWhenUsed="0"/>
+    <w:lsdException w:name="Dark List Accent 1" w:semiHidden="0" w:uiPriority="70" w:unhideWhenUsed="0"/>
+    <w:lsdException w:name="Colorful Shading Accent 1" w:semiHidden="0" w:uiPriority="71" w:unhideWhenUsed="0"/>
+    <w:lsdException w:name="Colorful List Accent 1" w:semiHidden="0" w:uiPriority="72" w:unhideWhenUsed="0"/>
+    <w:lsdException w:name="Colorful Grid Accent 1" w:semiHidden="0" w:uiPriority="73" w:unhideWhenUsed="0"/>
+    <w:lsdException w:name="Light Shading Accent 2" w:semiHidden="0" w:uiPriority="60" w:unhideWhenUsed="0"/>
+    <w:lsdException w:name="Light List Accent 2" w:semiHidden="0" w:uiPriority="61" w:unhideWhenUsed="0"/>
+    <w:lsdException w:name="Light Grid Accent 2" w:semiHidden="0" w:uiPriority="62" w:unhideWhenUsed="0"/>
+    <w:lsdException w:name="Medium Shading 1 Accent 2" w:semiHidden="0" w:uiPriority="63" w:unhideWhenUsed="0"/>
+    <w:lsdException w:name="Medium Shading 2 Accent 2" w:semiHidden="0" w:uiPriority="64" w:unhideWhenUsed="0"/>
+    <w:lsdException w:name="Medium List 1 Accent 2" w:semiHidden="0" w:uiPriority="65" w:unhideWhenUsed="0"/>
+    <w:lsdException w:name="Medium List 2 Accent 2" w:semiHidden="0" w:uiPriority="66" w:unhideWhenUsed="0"/>
+    <w:lsdException w:name="Medium Grid 1 Accent 2" w:semiHidden="0" w:uiPriority="67" w:unhideWhenUsed="0"/>
+    <w:lsdException w:name="Medium Grid 2 Accent 2" w:semiHidden="0" w:uiPriority="68" w:unhideWhenUsed="0"/>
+    <w:lsdException w:name="Medium Grid 3 Accent 2" w:semiHidden="0" w:uiPriority="69" w:unhideWhenUsed="0"/>
+    <w:lsdException w:name="Dark List Accent 2" w:semiHidden="0" w:uiPriority="70" w:unhideWhenUsed="0"/>
+    <w:lsdException w:name="Colorful Shading Accent 2" w:semiHidden="0" w:uiPriority="71" w:unhideWhenUsed="0"/>
+    <w:lsdException w:name="Colorful List Accent 2" w:semiHidden="0" w:uiPriority="72" w:unhideWhenUsed="0"/>
+    <w:lsdException w:name="Colorful Grid Accent 2" w:semiHidden="0" w:uiPriority="73" w:unhideWhenUsed="0"/>
+    <w:lsdException w:name="Light Shading Accent 3" w:semiHidden="0" w:uiPriority="60" w:unhideWhenUsed="0"/>
+    <w:lsdException w:name="Light List Accent 3" w:semiHidden="0" w:uiPriority="61" w:unhideWhenUsed="0"/>
+    <w:lsdException w:name="Light Grid Accent 3" w:semiHidden="0" w:uiPriority="62" w:unhideWhenUsed="0"/>
+    <w:lsdException w:name="Medium Shading 1 Accent 3" w:semiHidden="0" w:uiPriority="63" w:unhideWhenUsed="0"/>
+    <w:lsdException w:name="Medium Shading 2 Accent 3" w:semiHidden="0" w:uiPriority="64" w:unhideWhenUsed="0"/>
+    <w:lsdException w:name="Medium List 1 Accent 3" w:semiHidden="0" w:uiPriority="65" w:unhideWhenUsed="0"/>
+    <w:lsdException w:name="Medium List 2 Accent 3" w:semiHidden="0" w:uiPriority="66" w:unhideWhenUsed="0"/>
+    <w:lsdException w:name="Medium Grid 1 Accent 3" w:semiHidden="0" w:uiPriority="67" w:unhideWhenUsed="0"/>
+    <w:lsdException w:name="Medium Grid 2 Accent 3" w:semiHidden="0" w:uiPriority="68" w:unhideWhenUsed="0"/>
+    <w:lsdException w:name="Medium Grid 3 Accent 3" w:semiHidden="0" w:uiPriority="69" w:unhideWhenUsed="0"/>
+    <w:lsdException w:name="Dark List Accent 3" w:semiHidden="0" w:uiPriority="70" w:unhideWhenUsed="0"/>
+    <w:lsdException w:name="Colorful Shading Accent 3" w:semiHidden="0" w:uiPriority="71" w:unhideWhenUsed="0"/>
+    <w:lsdException w:name="Colorful List Accent 3" w:semiHidden="0" w:uiPriority="72" w:unhideWhenUsed="0"/>
+    <w:lsdException w:name="Colorful Grid Accent 3" w:semiHidden="0" w:uiPriority="73" w:unhideWhenUsed="0"/>
+    <w:lsdException w:name="Light Shading Accent 4" w:semiHidden="0" w:uiPriority="60" w:unhideWhenUsed="0"/>
+    <w:lsdException w:name="Light List Accent 4" w:semiHidden="0" w:uiPriority="61" w:unhideWhenUsed="0"/>
+    <w:lsdException w:name="Light Grid Accent 4" w:semiHidden="0" w:uiPriority="62" w:unhideWhenUsed="0"/>
+    <w:lsdException w:name="Medium Shading 1 Accent 4" w:semiHidden="0" w:uiPriority="63" w:unhideWhenUsed="0"/>
+    <w:lsdException w:name="Medium Shading 2 Accent 4" w:semiHidden="0" w:uiPriority="64" w:unhideWhenUsed="0"/>
+    <w:lsdException w:name="Medium List 1 Accent 4" w:semiHidden="0" w:uiPriority="65" w:unhideWhenUsed="0"/>
+    <w:lsdException w:name="Medium List 2 Accent 4" w:semiHidden="0" w:uiPriority="66" w:unhideWhenUsed="0"/>
+    <w:lsdException w:name="Medium Grid 1 Accent 4" w:semiHidden="0" w:uiPriority="67" w:unhideWhenUsed="0"/>
+    <w:lsdException w:name="Medium Grid 2 Accent 4" w:semiHidden="0" w:uiPriority="68" w:unhideWhenUsed="0"/>
+    <w:lsdException w:name="Medium Grid 3 Accent 4" w:semiHidden="0" w:uiPriority="69" w:unhideWhenUsed="0"/>
+    <w:lsdException w:name="Dark List Accent 4" w:semiHidden="0" w:uiPriority="70" w:unhideWhenUsed="0"/>
+    <w:lsdException w:name="Colorful Shading Accent 4" w:semiHidden="0" w:uiPriority="71" w:unhideWhenUsed="0"/>
+    <w:lsdException w:name="Colorful List Accent 4" w:semiHidden="0" w:uiPriority="72" w:unhideWhenUsed="0"/>
+    <w:lsdException w:name="Colorful Grid Accent 4" w:semiHidden="0" w:uiPriority="73" w:unhideWhenUsed="0"/>
+    <w:lsdException w:name="Light Shading Accent 5" w:semiHidden="0" w:uiPriority="60" w:unhideWhenUsed="0"/>
+    <w:lsdException w:name="Light List Accent 5" w:semiHidden="0" w:uiPriority="61" w:unhideWhenUsed="0"/>
+    <w:lsdException w:name="Light Grid Accent 5" w:semiHidden="0" w:uiPriority="62" w:unhideWhenUsed="0"/>
+    <w:lsdException w:name="Medium Shading 1 Accent 5" w:semiHidden="0" w:uiPriority="63" w:unhideWhenUsed="0"/>
+    <w:lsdException w:name="Medium Shading 2 Accent 5" w:semiHidden="0" w:uiPriority="64" w:unhideWhenUsed="0"/>
+    <w:lsdException w:name="Medium List 1 Accent 5" w:semiHidden="0" w:uiPriority="65" w:unhideWhenUsed="0"/>
+    <w:lsdException w:name="Medium List 2 Accent 5" w:semiHidden="0" w:uiPriority="66" w:unhideWhenUsed="0"/>
+    <w:lsdException w:name="Medium Grid 1 Accent 5" w:semiHidden="0" w:uiPriority="67" w:unhideWhenUsed="0"/>
+    <w:lsdException w:name="Medium Grid 2 Accent 5" w:semiHidden="0" w:uiPriority="68" w:unhideWhenUsed="0"/>
+    <w:lsdException w:name="Medium Grid 3 Accent 5" w:semiHidden="0" w:uiPriority="69" w:unhideWhenUsed="0"/>
+    <w:lsdException w:name="Dark List Accent 5" w:semiHidden="0" w:uiPriority="70" w:unhideWhenUsed="0"/>
+    <w:lsdException w:name="Colorful Shading Accent 5" w:semiHidden="0" w:uiPriority="71" w:unhideWhenUsed="0"/>
+    <w:lsdException w:name="Colorful List Accent 5" w:semiHidden="0" w:uiPriority="72" w:unhideWhenUsed="0"/>
+    <w:lsdException w:name="Colorful Grid Accent 5" w:semiHidden="0" w:uiPriority="73" w:unhideWhenUsed="0"/>
+    <w:lsdException w:name="Light Shading Accent 6" w:semiHidden="0" w:uiPriority="60" w:unhideWhenUsed="0"/>
+    <w:lsdException w:name="Light List Accent 6" w:semiHidden="0" w:uiPriority="61" w:unhideWhenUsed="0"/>
+    <w:lsdException w:name="Light Grid Accent 6" w:semiHidden="0" w:uiPriority="62" w:unhideWhenUsed="0"/>
+    <w:lsdException w:name="Medium Shading 1 Accent 6" w:semiHidden="0" w:uiPriority="63" w:unhideWhenUsed="0"/>
+    <w:lsdException w:name="Medium Shading 2 Accent 6" w:semiHidden="0" w:uiPriority="64" w:unhideWhenUsed="0"/>
+    <w:lsdException w:name="Medium List 1 Accent 6" w:semiHidden="0" w:uiPriority="65" w:unhideWhenUsed="0"/>
+    <w:lsdException w:name="Medium List 2 Accent 6" w:semiHidden="0" w:uiPriority="66" w:unhideWhenUsed="0"/>
+    <w:lsdException w:name="Medium Grid 1 Accent 6" w:semiHidden="0" w:uiPriority="67" w:unhideWhenUsed="0"/>
+    <w:lsdException w:name="Medium Grid 2 Accent 6" w:semiHidden="0" w:uiPriority="68" w:unhideWhenUsed="0"/>
+    <w:lsdException w:name="Medium Grid 3 Accent 6" w:semiHidden="0" w:uiPriority="69" w:unhideWhenUsed="0"/>
+    <w:lsdException w:name="Dark List Accent 6" w:semiHidden="0" w:uiPriority="70" w:unhideWhenUsed="0"/>
+    <w:lsdException w:name="Colorful Shading Accent 6" w:semiHidden="0" w:uiPriority="71" w:unhideWhenUsed="0"/>
+    <w:lsdException w:name="Colorful List Accent 6" w:semiHidden="0" w:uiPriority="72" w:unhideWhenUsed="0"/>
+    <w:lsdException w:name="Colorful Grid Accent 6" w:semiHidden="0" w:uiPriority="73" w:unhideWhenUsed="0"/>
+    <w:lsdException w:name="Subtle Emphasis" w:semiHidden="0" w:uiPriority="19" w:unhideWhenUsed="0" w:qFormat="1"/>
+    <w:lsdException w:name="Intense Emphasis" w:semiHidden="0" w:uiPriority="21" w:unhideWhenUsed="0" w:qFormat="1"/>
+    <w:lsdException w:name="Subtle Reference" w:semiHidden="0" w:uiPriority="31" w:unhideWhenUsed="0" w:qFormat="1"/>
+    <w:lsdException w:name="Intense Reference" w:semiHidden="0" w:uiPriority="32" w:unhideWhenUsed="0" w:qFormat="1"/>
+    <w:lsdException w:name="Book Title" w:semiHidden="0" w:uiPriority="33" w:unhideWhenUsed="0" w:qFormat="1"/>
+    <w:lsdException w:name="Bibliography" w:uiPriority="37"/>
+    <w:lsdException w:name="TOC Heading" w:uiPriority="39" w:qFormat="1"/>
   </w:latentStyles>
-  <w:style w:type="paragraph" w:default="1" w:styleId="Normal">
+  <w:style w:type="paragraph" w:default="1" w:styleId="Normln">
     <w:name w:val="Normal"/>
     <w:qFormat/>
   </w:style>
-  <w:style w:type="paragraph" w:styleId="Heading1">
+  <w:style w:type="paragraph" w:styleId="Nadpis1">
     <w:name w:val="heading 1"/>
-    <w:basedOn w:val="Normal"/>
-    <w:next w:val="Normal"/>
+    <w:basedOn w:val="Normln"/>
+    <w:next w:val="Normln"/>
     <w:pPr>
       <w:keepNext/>
       <w:keepLines/>
@@ -31713,10 +31453,10 @@
       <w:szCs w:val="48"/>
     </w:rPr>
   </w:style>
-  <w:style w:type="paragraph" w:styleId="Heading2">
+  <w:style w:type="paragraph" w:styleId="Nadpis2">
     <w:name w:val="heading 2"/>
-    <w:basedOn w:val="Normal"/>
-    <w:next w:val="Normal"/>
+    <w:basedOn w:val="Normln"/>
+    <w:next w:val="Normln"/>
     <w:pPr>
       <w:keepNext/>
       <w:keepLines/>
@@ -31729,10 +31469,10 @@
       <w:szCs w:val="36"/>
     </w:rPr>
   </w:style>
-  <w:style w:type="paragraph" w:styleId="Heading3">
+  <w:style w:type="paragraph" w:styleId="Nadpis3">
     <w:name w:val="heading 3"/>
-    <w:basedOn w:val="Normal"/>
-    <w:next w:val="Normal"/>
+    <w:basedOn w:val="Normln"/>
+    <w:next w:val="Normln"/>
     <w:pPr>
       <w:keepNext/>
       <w:keepLines/>
@@ -31745,10 +31485,10 @@
       <w:szCs w:val="28"/>
     </w:rPr>
   </w:style>
-  <w:style w:type="paragraph" w:styleId="Heading4">
+  <w:style w:type="paragraph" w:styleId="Nadpis4">
     <w:name w:val="heading 4"/>
-    <w:basedOn w:val="Normal"/>
-    <w:next w:val="Normal"/>
+    <w:basedOn w:val="Normln"/>
+    <w:next w:val="Normln"/>
     <w:pPr>
       <w:keepNext/>
       <w:keepLines/>
@@ -31761,10 +31501,10 @@
       <w:szCs w:val="24"/>
     </w:rPr>
   </w:style>
-  <w:style w:type="paragraph" w:styleId="Heading5">
+  <w:style w:type="paragraph" w:styleId="Nadpis5">
     <w:name w:val="heading 5"/>
-    <w:basedOn w:val="Normal"/>
-    <w:next w:val="Normal"/>
+    <w:basedOn w:val="Normln"/>
+    <w:next w:val="Normln"/>
     <w:pPr>
       <w:keepNext/>
       <w:keepLines/>
@@ -31775,10 +31515,10 @@
       <w:b/>
     </w:rPr>
   </w:style>
-  <w:style w:type="paragraph" w:styleId="Heading6">
+  <w:style w:type="paragraph" w:styleId="Nadpis6">
     <w:name w:val="heading 6"/>
-    <w:basedOn w:val="Normal"/>
-    <w:next w:val="Normal"/>
+    <w:basedOn w:val="Normln"/>
+    <w:next w:val="Normln"/>
     <w:pPr>
       <w:keepNext/>
       <w:keepLines/>
@@ -31791,13 +31531,13 @@
       <w:szCs w:val="20"/>
     </w:rPr>
   </w:style>
-  <w:style w:type="character" w:default="1" w:styleId="DefaultParagraphFont">
+  <w:style w:type="character" w:default="1" w:styleId="Standardnpsmoodstavce">
     <w:name w:val="Default Paragraph Font"/>
     <w:uiPriority w:val="1"/>
     <w:semiHidden/>
     <w:unhideWhenUsed/>
   </w:style>
-  <w:style w:type="table" w:default="1" w:styleId="TableNormal">
+  <w:style w:type="table" w:default="1" w:styleId="Normlntabulka">
     <w:name w:val="Normal Table"/>
     <w:uiPriority w:val="99"/>
     <w:semiHidden/>
@@ -31812,16 +31552,16 @@
       </w:tblCellMar>
     </w:tblPr>
   </w:style>
-  <w:style w:type="numbering" w:default="1" w:styleId="NoList">
+  <w:style w:type="numbering" w:default="1" w:styleId="Bezseznamu">
     <w:name w:val="No List"/>
     <w:uiPriority w:val="99"/>
     <w:semiHidden/>
     <w:unhideWhenUsed/>
   </w:style>
-  <w:style w:type="paragraph" w:styleId="Title">
+  <w:style w:type="paragraph" w:styleId="Nzev">
     <w:name w:val="Title"/>
-    <w:basedOn w:val="Normal"/>
-    <w:next w:val="Normal"/>
+    <w:basedOn w:val="Normln"/>
+    <w:next w:val="Normln"/>
     <w:pPr>
       <w:keepNext/>
       <w:keepLines/>
@@ -31833,9 +31573,9 @@
       <w:szCs w:val="72"/>
     </w:rPr>
   </w:style>
-  <w:style w:type="character" w:styleId="Emphasis">
+  <w:style w:type="character" w:styleId="Zvraznn">
     <w:name w:val="Emphasis"/>
-    <w:basedOn w:val="DefaultParagraphFont"/>
+    <w:basedOn w:val="Standardnpsmoodstavce"/>
     <w:uiPriority w:val="20"/>
     <w:qFormat/>
     <w:rsid w:val="00831C5A"/>
@@ -31844,9 +31584,9 @@
       <w:iCs/>
     </w:rPr>
   </w:style>
-  <w:style w:type="character" w:styleId="HTMLCode">
+  <w:style w:type="character" w:styleId="KdHTML">
     <w:name w:val="HTML Code"/>
-    <w:basedOn w:val="DefaultParagraphFont"/>
+    <w:basedOn w:val="Standardnpsmoodstavce"/>
     <w:uiPriority w:val="99"/>
     <w:semiHidden/>
     <w:unhideWhenUsed/>
@@ -31864,8 +31604,8 @@
   </w:style>
   <w:style w:type="paragraph" w:customStyle="1" w:styleId="Heading">
     <w:name w:val="Heading"/>
-    <w:basedOn w:val="Normal"/>
-    <w:next w:val="BodyText"/>
+    <w:basedOn w:val="Normln"/>
+    <w:next w:val="Zkladntext"/>
     <w:qFormat/>
     <w:pPr>
       <w:keepNext/>
@@ -31877,23 +31617,23 @@
       <w:szCs w:val="28"/>
     </w:rPr>
   </w:style>
-  <w:style w:type="paragraph" w:styleId="BodyText">
+  <w:style w:type="paragraph" w:styleId="Zkladntext">
     <w:name w:val="Body Text"/>
-    <w:basedOn w:val="Normal"/>
+    <w:basedOn w:val="Normln"/>
     <w:pPr>
       <w:spacing w:after="140" w:line="276" w:lineRule="auto"/>
     </w:pPr>
   </w:style>
-  <w:style w:type="paragraph" w:styleId="List">
+  <w:style w:type="paragraph" w:styleId="Seznam">
     <w:name w:val="List"/>
-    <w:basedOn w:val="BodyText"/>
+    <w:basedOn w:val="Zkladntext"/>
     <w:rPr>
       <w:rFonts w:cs="Lohit Devanagari"/>
     </w:rPr>
   </w:style>
-  <w:style w:type="paragraph" w:styleId="Caption">
+  <w:style w:type="paragraph" w:styleId="Titulek">
     <w:name w:val="caption"/>
-    <w:basedOn w:val="Normal"/>
+    <w:basedOn w:val="Normln"/>
     <w:qFormat/>
     <w:pPr>
       <w:suppressLineNumbers/>
@@ -31909,7 +31649,7 @@
   </w:style>
   <w:style w:type="paragraph" w:customStyle="1" w:styleId="Index">
     <w:name w:val="Index"/>
-    <w:basedOn w:val="Normal"/>
+    <w:basedOn w:val="Normln"/>
     <w:qFormat/>
     <w:pPr>
       <w:suppressLineNumbers/>
@@ -31918,9 +31658,9 @@
       <w:rFonts w:cs="Lohit Devanagari"/>
     </w:rPr>
   </w:style>
-  <w:style w:type="paragraph" w:styleId="ListParagraph">
+  <w:style w:type="paragraph" w:styleId="Odstavecseseznamem">
     <w:name w:val="List Paragraph"/>
-    <w:basedOn w:val="Normal"/>
+    <w:basedOn w:val="Normln"/>
     <w:uiPriority w:val="34"/>
     <w:qFormat/>
     <w:rsid w:val="00851A61"/>
@@ -31929,9 +31669,9 @@
       <w:contextualSpacing/>
     </w:pPr>
   </w:style>
-  <w:style w:type="table" w:styleId="TableGrid">
+  <w:style w:type="table" w:styleId="Mkatabulky">
     <w:name w:val="Table Grid"/>
-    <w:basedOn w:val="TableNormal"/>
+    <w:basedOn w:val="Normlntabulka"/>
     <w:uiPriority w:val="39"/>
     <w:rsid w:val="004248FF"/>
     <w:tblPr>
@@ -31945,10 +31685,10 @@
       </w:tblBorders>
     </w:tblPr>
   </w:style>
-  <w:style w:type="paragraph" w:styleId="Header">
+  <w:style w:type="paragraph" w:styleId="Zhlav">
     <w:name w:val="header"/>
-    <w:basedOn w:val="Normal"/>
-    <w:link w:val="HeaderChar"/>
+    <w:basedOn w:val="Normln"/>
+    <w:link w:val="ZhlavChar"/>
     <w:uiPriority w:val="99"/>
     <w:unhideWhenUsed/>
     <w:rsid w:val="000A11DF"/>
@@ -31960,17 +31700,17 @@
       <w:spacing w:after="0" w:line="240" w:lineRule="auto"/>
     </w:pPr>
   </w:style>
-  <w:style w:type="character" w:customStyle="1" w:styleId="HeaderChar">
-    <w:name w:val="Header Char"/>
-    <w:basedOn w:val="DefaultParagraphFont"/>
-    <w:link w:val="Header"/>
+  <w:style w:type="character" w:customStyle="1" w:styleId="ZhlavChar">
+    <w:name w:val="Záhlaví Char"/>
+    <w:basedOn w:val="Standardnpsmoodstavce"/>
+    <w:link w:val="Zhlav"/>
     <w:uiPriority w:val="99"/>
     <w:rsid w:val="000A11DF"/>
   </w:style>
-  <w:style w:type="paragraph" w:styleId="Footer">
+  <w:style w:type="paragraph" w:styleId="Zpat">
     <w:name w:val="footer"/>
-    <w:basedOn w:val="Normal"/>
-    <w:link w:val="FooterChar"/>
+    <w:basedOn w:val="Normln"/>
+    <w:link w:val="ZpatChar"/>
     <w:uiPriority w:val="99"/>
     <w:unhideWhenUsed/>
     <w:rsid w:val="000A11DF"/>
@@ -31982,16 +31722,16 @@
       <w:spacing w:after="0" w:line="240" w:lineRule="auto"/>
     </w:pPr>
   </w:style>
-  <w:style w:type="character" w:customStyle="1" w:styleId="FooterChar">
-    <w:name w:val="Footer Char"/>
-    <w:basedOn w:val="DefaultParagraphFont"/>
-    <w:link w:val="Footer"/>
+  <w:style w:type="character" w:customStyle="1" w:styleId="ZpatChar">
+    <w:name w:val="Zápatí Char"/>
+    <w:basedOn w:val="Standardnpsmoodstavce"/>
+    <w:link w:val="Zpat"/>
     <w:uiPriority w:val="99"/>
     <w:rsid w:val="000A11DF"/>
   </w:style>
-  <w:style w:type="character" w:styleId="Hyperlink">
+  <w:style w:type="character" w:styleId="Hypertextovodkaz">
     <w:name w:val="Hyperlink"/>
-    <w:basedOn w:val="DefaultParagraphFont"/>
+    <w:basedOn w:val="Standardnpsmoodstavce"/>
     <w:uiPriority w:val="99"/>
     <w:unhideWhenUsed/>
     <w:rsid w:val="008946A7"/>
@@ -32000,9 +31740,9 @@
       <w:u w:val="single"/>
     </w:rPr>
   </w:style>
-  <w:style w:type="character" w:styleId="CommentReference">
+  <w:style w:type="character" w:styleId="Odkaznakoment">
     <w:name w:val="annotation reference"/>
-    <w:basedOn w:val="DefaultParagraphFont"/>
+    <w:basedOn w:val="Standardnpsmoodstavce"/>
     <w:uiPriority w:val="99"/>
     <w:semiHidden/>
     <w:unhideWhenUsed/>
@@ -32012,10 +31752,10 @@
       <w:szCs w:val="16"/>
     </w:rPr>
   </w:style>
-  <w:style w:type="paragraph" w:styleId="CommentText">
+  <w:style w:type="paragraph" w:styleId="Textkomente">
     <w:name w:val="annotation text"/>
-    <w:basedOn w:val="Normal"/>
-    <w:link w:val="CommentTextChar"/>
+    <w:basedOn w:val="Normln"/>
+    <w:link w:val="TextkomenteChar"/>
     <w:uiPriority w:val="99"/>
     <w:semiHidden/>
     <w:unhideWhenUsed/>
@@ -32028,10 +31768,10 @@
       <w:szCs w:val="20"/>
     </w:rPr>
   </w:style>
-  <w:style w:type="character" w:customStyle="1" w:styleId="CommentTextChar">
-    <w:name w:val="Comment Text Char"/>
-    <w:basedOn w:val="DefaultParagraphFont"/>
-    <w:link w:val="CommentText"/>
+  <w:style w:type="character" w:customStyle="1" w:styleId="TextkomenteChar">
+    <w:name w:val="Text komentáře Char"/>
+    <w:basedOn w:val="Standardnpsmoodstavce"/>
+    <w:link w:val="Textkomente"/>
     <w:uiPriority w:val="99"/>
     <w:semiHidden/>
     <w:rsid w:val="008946A7"/>
@@ -32040,11 +31780,11 @@
       <w:szCs w:val="20"/>
     </w:rPr>
   </w:style>
-  <w:style w:type="paragraph" w:styleId="CommentSubject">
+  <w:style w:type="paragraph" w:styleId="Pedmtkomente">
     <w:name w:val="annotation subject"/>
-    <w:basedOn w:val="CommentText"/>
-    <w:next w:val="CommentText"/>
-    <w:link w:val="CommentSubjectChar"/>
+    <w:basedOn w:val="Textkomente"/>
+    <w:next w:val="Textkomente"/>
+    <w:link w:val="PedmtkomenteChar"/>
     <w:uiPriority w:val="99"/>
     <w:semiHidden/>
     <w:unhideWhenUsed/>
@@ -32054,10 +31794,10 @@
       <w:bCs/>
     </w:rPr>
   </w:style>
-  <w:style w:type="character" w:customStyle="1" w:styleId="CommentSubjectChar">
-    <w:name w:val="Comment Subject Char"/>
-    <w:basedOn w:val="CommentTextChar"/>
-    <w:link w:val="CommentSubject"/>
+  <w:style w:type="character" w:customStyle="1" w:styleId="PedmtkomenteChar">
+    <w:name w:val="Předmět komentáře Char"/>
+    <w:basedOn w:val="TextkomenteChar"/>
+    <w:link w:val="Pedmtkomente"/>
     <w:uiPriority w:val="99"/>
     <w:semiHidden/>
     <w:rsid w:val="008946A7"/>
@@ -32068,10 +31808,10 @@
       <w:szCs w:val="20"/>
     </w:rPr>
   </w:style>
-  <w:style w:type="paragraph" w:styleId="BalloonText">
+  <w:style w:type="paragraph" w:styleId="Textbubliny">
     <w:name w:val="Balloon Text"/>
-    <w:basedOn w:val="Normal"/>
-    <w:link w:val="BalloonTextChar"/>
+    <w:basedOn w:val="Normln"/>
+    <w:link w:val="TextbublinyChar"/>
     <w:uiPriority w:val="99"/>
     <w:semiHidden/>
     <w:unhideWhenUsed/>
@@ -32085,10 +31825,10 @@
       <w:szCs w:val="18"/>
     </w:rPr>
   </w:style>
-  <w:style w:type="character" w:customStyle="1" w:styleId="BalloonTextChar">
-    <w:name w:val="Balloon Text Char"/>
-    <w:basedOn w:val="DefaultParagraphFont"/>
-    <w:link w:val="BalloonText"/>
+  <w:style w:type="character" w:customStyle="1" w:styleId="TextbublinyChar">
+    <w:name w:val="Text bubliny Char"/>
+    <w:basedOn w:val="Standardnpsmoodstavce"/>
+    <w:link w:val="Textbubliny"/>
     <w:uiPriority w:val="99"/>
     <w:semiHidden/>
     <w:rsid w:val="008946A7"/>
@@ -32098,9 +31838,9 @@
       <w:szCs w:val="18"/>
     </w:rPr>
   </w:style>
-  <w:style w:type="character" w:styleId="FollowedHyperlink">
+  <w:style w:type="character" w:styleId="Sledovanodkaz">
     <w:name w:val="FollowedHyperlink"/>
-    <w:basedOn w:val="DefaultParagraphFont"/>
+    <w:basedOn w:val="Standardnpsmoodstavce"/>
     <w:uiPriority w:val="99"/>
     <w:semiHidden/>
     <w:unhideWhenUsed/>
@@ -32112,7 +31852,7 @@
   </w:style>
   <w:style w:type="character" w:customStyle="1" w:styleId="sentence-token">
     <w:name w:val="sentence-token"/>
-    <w:basedOn w:val="DefaultParagraphFont"/>
+    <w:basedOn w:val="Standardnpsmoodstavce"/>
     <w:rsid w:val="004F0164"/>
   </w:style>
   <w:style w:type="paragraph" w:customStyle="1" w:styleId="Default">
@@ -32129,10 +31869,10 @@
       <w:szCs w:val="24"/>
     </w:rPr>
   </w:style>
-  <w:style w:type="paragraph" w:styleId="Subtitle">
+  <w:style w:type="paragraph" w:styleId="Podtitul">
     <w:name w:val="Subtitle"/>
-    <w:basedOn w:val="Normal"/>
-    <w:next w:val="Normal"/>
+    <w:basedOn w:val="Normln"/>
+    <w:next w:val="Normln"/>
     <w:pPr>
       <w:keepNext/>
       <w:keepLines/>
@@ -32147,7 +31887,7 @@
     </w:rPr>
   </w:style>
   <w:style w:type="table" w:customStyle="1" w:styleId="a">
-    <w:basedOn w:val="TableNormal"/>
+    <w:basedOn w:val="Normlntabulka"/>
     <w:tblPr>
       <w:tblStyleRowBandSize w:val="1"/>
       <w:tblStyleColBandSize w:val="1"/>
@@ -32159,10 +31899,10 @@
       </w:tblCellMar>
     </w:tblPr>
   </w:style>
-  <w:style w:type="paragraph" w:styleId="TOC3">
+  <w:style w:type="paragraph" w:styleId="Obsah3">
     <w:name w:val="toc 3"/>
-    <w:basedOn w:val="Normal"/>
-    <w:next w:val="Normal"/>
+    <w:basedOn w:val="Normln"/>
+    <w:next w:val="Normln"/>
     <w:autoRedefine/>
     <w:uiPriority w:val="39"/>
     <w:unhideWhenUsed/>
@@ -32172,10 +31912,10 @@
       <w:ind w:left="440"/>
     </w:pPr>
   </w:style>
-  <w:style w:type="paragraph" w:styleId="TOC1">
+  <w:style w:type="paragraph" w:styleId="Obsah1">
     <w:name w:val="toc 1"/>
-    <w:basedOn w:val="Normal"/>
-    <w:next w:val="Normal"/>
+    <w:basedOn w:val="Normln"/>
+    <w:next w:val="Normln"/>
     <w:autoRedefine/>
     <w:uiPriority w:val="39"/>
     <w:unhideWhenUsed/>
@@ -32184,10 +31924,673 @@
       <w:spacing w:after="100"/>
     </w:pPr>
   </w:style>
-  <w:style w:type="paragraph" w:styleId="TOC2">
+  <w:style w:type="paragraph" w:styleId="Obsah2">
     <w:name w:val="toc 2"/>
-    <w:basedOn w:val="Normal"/>
-    <w:next w:val="Normal"/>
+    <w:basedOn w:val="Normln"/>
+    <w:next w:val="Normln"/>
+    <w:autoRedefine/>
+    <w:uiPriority w:val="39"/>
+    <w:unhideWhenUsed/>
+    <w:rsid w:val="00D91BD7"/>
+    <w:pPr>
+      <w:spacing w:after="100"/>
+      <w:ind w:left="220"/>
+    </w:pPr>
+  </w:style>
+</w:styles>
+</file>
+
+<file path=word/stylesWithEffects.xml><?xml version="1.0" encoding="utf-8"?>
+<w:styles xmlns:wpc="http://schemas.microsoft.com/office/word/2010/wordprocessingCanvas" xmlns:mc="http://schemas.openxmlformats.org/markup-compatibility/2006" xmlns:o="urn:schemas-microsoft-com:office:office" xmlns:r="http://schemas.openxmlformats.org/officeDocument/2006/relationships" xmlns:m="http://schemas.openxmlformats.org/officeDocument/2006/math" xmlns:v="urn:schemas-microsoft-com:vml" xmlns:wp14="http://schemas.microsoft.com/office/word/2010/wordprocessingDrawing" xmlns:wp="http://schemas.openxmlformats.org/drawingml/2006/wordprocessingDrawing" xmlns:w10="urn:schemas-microsoft-com:office:word" xmlns:w="http://schemas.openxmlformats.org/wordprocessingml/2006/main" xmlns:w14="http://schemas.microsoft.com/office/word/2010/wordml" xmlns:wpg="http://schemas.microsoft.com/office/word/2010/wordprocessingGroup" xmlns:wpi="http://schemas.microsoft.com/office/word/2010/wordprocessingInk" xmlns:wne="http://schemas.microsoft.com/office/word/2006/wordml" xmlns:wps="http://schemas.microsoft.com/office/word/2010/wordprocessingShape" mc:Ignorable="w14 wp14">
+  <w:docDefaults>
+    <w:rPrDefault>
+      <w:rPr>
+        <w:rFonts w:ascii="Calibri" w:eastAsia="Calibri" w:hAnsi="Calibri" w:cs="Calibri"/>
+        <w:sz w:val="22"/>
+        <w:szCs w:val="22"/>
+        <w:lang w:val="en-US" w:eastAsia="en-US" w:bidi="ar-SA"/>
+      </w:rPr>
+    </w:rPrDefault>
+    <w:pPrDefault>
+      <w:pPr>
+        <w:spacing w:after="160" w:line="259" w:lineRule="auto"/>
+      </w:pPr>
+    </w:pPrDefault>
+  </w:docDefaults>
+  <w:latentStyles w:defLockedState="0" w:defUIPriority="99" w:defSemiHidden="1" w:defUnhideWhenUsed="1" w:defQFormat="0" w:count="267">
+    <w:lsdException w:name="Normal" w:semiHidden="0" w:uiPriority="0" w:unhideWhenUsed="0" w:qFormat="1"/>
+    <w:lsdException w:name="heading 1" w:semiHidden="0" w:uiPriority="9" w:unhideWhenUsed="0" w:qFormat="1"/>
+    <w:lsdException w:name="heading 2" w:uiPriority="9" w:qFormat="1"/>
+    <w:lsdException w:name="heading 3" w:uiPriority="9" w:qFormat="1"/>
+    <w:lsdException w:name="heading 4" w:uiPriority="9" w:qFormat="1"/>
+    <w:lsdException w:name="heading 5" w:uiPriority="9" w:qFormat="1"/>
+    <w:lsdException w:name="heading 6" w:uiPriority="9" w:qFormat="1"/>
+    <w:lsdException w:name="heading 7" w:uiPriority="9" w:qFormat="1"/>
+    <w:lsdException w:name="heading 8" w:uiPriority="9" w:qFormat="1"/>
+    <w:lsdException w:name="heading 9" w:uiPriority="9" w:qFormat="1"/>
+    <w:lsdException w:name="toc 1" w:uiPriority="39"/>
+    <w:lsdException w:name="toc 2" w:uiPriority="39"/>
+    <w:lsdException w:name="toc 3" w:uiPriority="39"/>
+    <w:lsdException w:name="toc 4" w:uiPriority="39"/>
+    <w:lsdException w:name="toc 5" w:uiPriority="39"/>
+    <w:lsdException w:name="toc 6" w:uiPriority="39"/>
+    <w:lsdException w:name="toc 7" w:uiPriority="39"/>
+    <w:lsdException w:name="toc 8" w:uiPriority="39"/>
+    <w:lsdException w:name="toc 9" w:uiPriority="39"/>
+    <w:lsdException w:name="caption" w:uiPriority="35" w:qFormat="1"/>
+    <w:lsdException w:name="Title" w:semiHidden="0" w:uiPriority="10" w:unhideWhenUsed="0" w:qFormat="1"/>
+    <w:lsdException w:name="Default Paragraph Font" w:uiPriority="1"/>
+    <w:lsdException w:name="Subtitle" w:semiHidden="0" w:uiPriority="11" w:unhideWhenUsed="0" w:qFormat="1"/>
+    <w:lsdException w:name="Strong" w:semiHidden="0" w:uiPriority="22" w:unhideWhenUsed="0" w:qFormat="1"/>
+    <w:lsdException w:name="Emphasis" w:semiHidden="0" w:uiPriority="20" w:unhideWhenUsed="0" w:qFormat="1"/>
+    <w:lsdException w:name="Table Grid" w:semiHidden="0" w:uiPriority="39" w:unhideWhenUsed="0"/>
+    <w:lsdException w:name="Placeholder Text" w:unhideWhenUsed="0"/>
+    <w:lsdException w:name="No Spacing" w:semiHidden="0" w:uiPriority="1" w:unhideWhenUsed="0" w:qFormat="1"/>
+    <w:lsdException w:name="Light Shading" w:semiHidden="0" w:uiPriority="60" w:unhideWhenUsed="0"/>
+    <w:lsdException w:name="Light List" w:semiHidden="0" w:uiPriority="61" w:unhideWhenUsed="0"/>
+    <w:lsdException w:name="Light Grid" w:semiHidden="0" w:uiPriority="62" w:unhideWhenUsed="0"/>
+    <w:lsdException w:name="Medium Shading 1" w:semiHidden="0" w:uiPriority="63" w:unhideWhenUsed="0"/>
+    <w:lsdException w:name="Medium Shading 2" w:semiHidden="0" w:uiPriority="64" w:unhideWhenUsed="0"/>
+    <w:lsdException w:name="Medium List 1" w:semiHidden="0" w:uiPriority="65" w:unhideWhenUsed="0"/>
+    <w:lsdException w:name="Medium List 2" w:semiHidden="0" w:uiPriority="66" w:unhideWhenUsed="0"/>
+    <w:lsdException w:name="Medium Grid 1" w:semiHidden="0" w:uiPriority="67" w:unhideWhenUsed="0"/>
+    <w:lsdException w:name="Medium Grid 2" w:semiHidden="0" w:uiPriority="68" w:unhideWhenUsed="0"/>
+    <w:lsdException w:name="Medium Grid 3" w:semiHidden="0" w:uiPriority="69" w:unhideWhenUsed="0"/>
+    <w:lsdException w:name="Dark List" w:semiHidden="0" w:uiPriority="70" w:unhideWhenUsed="0"/>
+    <w:lsdException w:name="Colorful Shading" w:semiHidden="0" w:uiPriority="71" w:unhideWhenUsed="0"/>
+    <w:lsdException w:name="Colorful List" w:semiHidden="0" w:uiPriority="72" w:unhideWhenUsed="0"/>
+    <w:lsdException w:name="Colorful Grid" w:semiHidden="0" w:uiPriority="73" w:unhideWhenUsed="0"/>
+    <w:lsdException w:name="Light Shading Accent 1" w:semiHidden="0" w:uiPriority="60" w:unhideWhenUsed="0"/>
+    <w:lsdException w:name="Light List Accent 1" w:semiHidden="0" w:uiPriority="61" w:unhideWhenUsed="0"/>
+    <w:lsdException w:name="Light Grid Accent 1" w:semiHidden="0" w:uiPriority="62" w:unhideWhenUsed="0"/>
+    <w:lsdException w:name="Medium Shading 1 Accent 1" w:semiHidden="0" w:uiPriority="63" w:unhideWhenUsed="0"/>
+    <w:lsdException w:name="Medium Shading 2 Accent 1" w:semiHidden="0" w:uiPriority="64" w:unhideWhenUsed="0"/>
+    <w:lsdException w:name="Medium List 1 Accent 1" w:semiHidden="0" w:uiPriority="65" w:unhideWhenUsed="0"/>
+    <w:lsdException w:name="Revision" w:unhideWhenUsed="0"/>
+    <w:lsdException w:name="List Paragraph" w:semiHidden="0" w:uiPriority="34" w:unhideWhenUsed="0" w:qFormat="1"/>
+    <w:lsdException w:name="Quote" w:semiHidden="0" w:uiPriority="29" w:unhideWhenUsed="0" w:qFormat="1"/>
+    <w:lsdException w:name="Intense Quote" w:semiHidden="0" w:uiPriority="30" w:unhideWhenUsed="0" w:qFormat="1"/>
+    <w:lsdException w:name="Medium List 2 Accent 1" w:semiHidden="0" w:uiPriority="66" w:unhideWhenUsed="0"/>
+    <w:lsdException w:name="Medium Grid 1 Accent 1" w:semiHidden="0" w:uiPriority="67" w:unhideWhenUsed="0"/>
+    <w:lsdException w:name="Medium Grid 2 Accent 1" w:semiHidden="0" w:uiPriority="68" w:unhideWhenUsed="0"/>
+    <w:lsdException w:name="Medium Grid 3 Accent 1" w:semiHidden="0" w:uiPriority="69" w:unhideWhenUsed="0"/>
+    <w:lsdException w:name="Dark List Accent 1" w:semiHidden="0" w:uiPriority="70" w:unhideWhenUsed="0"/>
+    <w:lsdException w:name="Colorful Shading Accent 1" w:semiHidden="0" w:uiPriority="71" w:unhideWhenUsed="0"/>
+    <w:lsdException w:name="Colorful List Accent 1" w:semiHidden="0" w:uiPriority="72" w:unhideWhenUsed="0"/>
+    <w:lsdException w:name="Colorful Grid Accent 1" w:semiHidden="0" w:uiPriority="73" w:unhideWhenUsed="0"/>
+    <w:lsdException w:name="Light Shading Accent 2" w:semiHidden="0" w:uiPriority="60" w:unhideWhenUsed="0"/>
+    <w:lsdException w:name="Light List Accent 2" w:semiHidden="0" w:uiPriority="61" w:unhideWhenUsed="0"/>
+    <w:lsdException w:name="Light Grid Accent 2" w:semiHidden="0" w:uiPriority="62" w:unhideWhenUsed="0"/>
+    <w:lsdException w:name="Medium Shading 1 Accent 2" w:semiHidden="0" w:uiPriority="63" w:unhideWhenUsed="0"/>
+    <w:lsdException w:name="Medium Shading 2 Accent 2" w:semiHidden="0" w:uiPriority="64" w:unhideWhenUsed="0"/>
+    <w:lsdException w:name="Medium List 1 Accent 2" w:semiHidden="0" w:uiPriority="65" w:unhideWhenUsed="0"/>
+    <w:lsdException w:name="Medium List 2 Accent 2" w:semiHidden="0" w:uiPriority="66" w:unhideWhenUsed="0"/>
+    <w:lsdException w:name="Medium Grid 1 Accent 2" w:semiHidden="0" w:uiPriority="67" w:unhideWhenUsed="0"/>
+    <w:lsdException w:name="Medium Grid 2 Accent 2" w:semiHidden="0" w:uiPriority="68" w:unhideWhenUsed="0"/>
+    <w:lsdException w:name="Medium Grid 3 Accent 2" w:semiHidden="0" w:uiPriority="69" w:unhideWhenUsed="0"/>
+    <w:lsdException w:name="Dark List Accent 2" w:semiHidden="0" w:uiPriority="70" w:unhideWhenUsed="0"/>
+    <w:lsdException w:name="Colorful Shading Accent 2" w:semiHidden="0" w:uiPriority="71" w:unhideWhenUsed="0"/>
+    <w:lsdException w:name="Colorful List Accent 2" w:semiHidden="0" w:uiPriority="72" w:unhideWhenUsed="0"/>
+    <w:lsdException w:name="Colorful Grid Accent 2" w:semiHidden="0" w:uiPriority="73" w:unhideWhenUsed="0"/>
+    <w:lsdException w:name="Light Shading Accent 3" w:semiHidden="0" w:uiPriority="60" w:unhideWhenUsed="0"/>
+    <w:lsdException w:name="Light List Accent 3" w:semiHidden="0" w:uiPriority="61" w:unhideWhenUsed="0"/>
+    <w:lsdException w:name="Light Grid Accent 3" w:semiHidden="0" w:uiPriority="62" w:unhideWhenUsed="0"/>
+    <w:lsdException w:name="Medium Shading 1 Accent 3" w:semiHidden="0" w:uiPriority="63" w:unhideWhenUsed="0"/>
+    <w:lsdException w:name="Medium Shading 2 Accent 3" w:semiHidden="0" w:uiPriority="64" w:unhideWhenUsed="0"/>
+    <w:lsdException w:name="Medium List 1 Accent 3" w:semiHidden="0" w:uiPriority="65" w:unhideWhenUsed="0"/>
+    <w:lsdException w:name="Medium List 2 Accent 3" w:semiHidden="0" w:uiPriority="66" w:unhideWhenUsed="0"/>
+    <w:lsdException w:name="Medium Grid 1 Accent 3" w:semiHidden="0" w:uiPriority="67" w:unhideWhenUsed="0"/>
+    <w:lsdException w:name="Medium Grid 2 Accent 3" w:semiHidden="0" w:uiPriority="68" w:unhideWhenUsed="0"/>
+    <w:lsdException w:name="Medium Grid 3 Accent 3" w:semiHidden="0" w:uiPriority="69" w:unhideWhenUsed="0"/>
+    <w:lsdException w:name="Dark List Accent 3" w:semiHidden="0" w:uiPriority="70" w:unhideWhenUsed="0"/>
+    <w:lsdException w:name="Colorful Shading Accent 3" w:semiHidden="0" w:uiPriority="71" w:unhideWhenUsed="0"/>
+    <w:lsdException w:name="Colorful List Accent 3" w:semiHidden="0" w:uiPriority="72" w:unhideWhenUsed="0"/>
+    <w:lsdException w:name="Colorful Grid Accent 3" w:semiHidden="0" w:uiPriority="73" w:unhideWhenUsed="0"/>
+    <w:lsdException w:name="Light Shading Accent 4" w:semiHidden="0" w:uiPriority="60" w:unhideWhenUsed="0"/>
+    <w:lsdException w:name="Light List Accent 4" w:semiHidden="0" w:uiPriority="61" w:unhideWhenUsed="0"/>
+    <w:lsdException w:name="Light Grid Accent 4" w:semiHidden="0" w:uiPriority="62" w:unhideWhenUsed="0"/>
+    <w:lsdException w:name="Medium Shading 1 Accent 4" w:semiHidden="0" w:uiPriority="63" w:unhideWhenUsed="0"/>
+    <w:lsdException w:name="Medium Shading 2 Accent 4" w:semiHidden="0" w:uiPriority="64" w:unhideWhenUsed="0"/>
+    <w:lsdException w:name="Medium List 1 Accent 4" w:semiHidden="0" w:uiPriority="65" w:unhideWhenUsed="0"/>
+    <w:lsdException w:name="Medium List 2 Accent 4" w:semiHidden="0" w:uiPriority="66" w:unhideWhenUsed="0"/>
+    <w:lsdException w:name="Medium Grid 1 Accent 4" w:semiHidden="0" w:uiPriority="67" w:unhideWhenUsed="0"/>
+    <w:lsdException w:name="Medium Grid 2 Accent 4" w:semiHidden="0" w:uiPriority="68" w:unhideWhenUsed="0"/>
+    <w:lsdException w:name="Medium Grid 3 Accent 4" w:semiHidden="0" w:uiPriority="69" w:unhideWhenUsed="0"/>
+    <w:lsdException w:name="Dark List Accent 4" w:semiHidden="0" w:uiPriority="70" w:unhideWhenUsed="0"/>
+    <w:lsdException w:name="Colorful Shading Accent 4" w:semiHidden="0" w:uiPriority="71" w:unhideWhenUsed="0"/>
+    <w:lsdException w:name="Colorful List Accent 4" w:semiHidden="0" w:uiPriority="72" w:unhideWhenUsed="0"/>
+    <w:lsdException w:name="Colorful Grid Accent 4" w:semiHidden="0" w:uiPriority="73" w:unhideWhenUsed="0"/>
+    <w:lsdException w:name="Light Shading Accent 5" w:semiHidden="0" w:uiPriority="60" w:unhideWhenUsed="0"/>
+    <w:lsdException w:name="Light List Accent 5" w:semiHidden="0" w:uiPriority="61" w:unhideWhenUsed="0"/>
+    <w:lsdException w:name="Light Grid Accent 5" w:semiHidden="0" w:uiPriority="62" w:unhideWhenUsed="0"/>
+    <w:lsdException w:name="Medium Shading 1 Accent 5" w:semiHidden="0" w:uiPriority="63" w:unhideWhenUsed="0"/>
+    <w:lsdException w:name="Medium Shading 2 Accent 5" w:semiHidden="0" w:uiPriority="64" w:unhideWhenUsed="0"/>
+    <w:lsdException w:name="Medium List 1 Accent 5" w:semiHidden="0" w:uiPriority="65" w:unhideWhenUsed="0"/>
+    <w:lsdException w:name="Medium List 2 Accent 5" w:semiHidden="0" w:uiPriority="66" w:unhideWhenUsed="0"/>
+    <w:lsdException w:name="Medium Grid 1 Accent 5" w:semiHidden="0" w:uiPriority="67" w:unhideWhenUsed="0"/>
+    <w:lsdException w:name="Medium Grid 2 Accent 5" w:semiHidden="0" w:uiPriority="68" w:unhideWhenUsed="0"/>
+    <w:lsdException w:name="Medium Grid 3 Accent 5" w:semiHidden="0" w:uiPriority="69" w:unhideWhenUsed="0"/>
+    <w:lsdException w:name="Dark List Accent 5" w:semiHidden="0" w:uiPriority="70" w:unhideWhenUsed="0"/>
+    <w:lsdException w:name="Colorful Shading Accent 5" w:semiHidden="0" w:uiPriority="71" w:unhideWhenUsed="0"/>
+    <w:lsdException w:name="Colorful List Accent 5" w:semiHidden="0" w:uiPriority="72" w:unhideWhenUsed="0"/>
+    <w:lsdException w:name="Colorful Grid Accent 5" w:semiHidden="0" w:uiPriority="73" w:unhideWhenUsed="0"/>
+    <w:lsdException w:name="Light Shading Accent 6" w:semiHidden="0" w:uiPriority="60" w:unhideWhenUsed="0"/>
+    <w:lsdException w:name="Light List Accent 6" w:semiHidden="0" w:uiPriority="61" w:unhideWhenUsed="0"/>
+    <w:lsdException w:name="Light Grid Accent 6" w:semiHidden="0" w:uiPriority="62" w:unhideWhenUsed="0"/>
+    <w:lsdException w:name="Medium Shading 1 Accent 6" w:semiHidden="0" w:uiPriority="63" w:unhideWhenUsed="0"/>
+    <w:lsdException w:name="Medium Shading 2 Accent 6" w:semiHidden="0" w:uiPriority="64" w:unhideWhenUsed="0"/>
+    <w:lsdException w:name="Medium List 1 Accent 6" w:semiHidden="0" w:uiPriority="65" w:unhideWhenUsed="0"/>
+    <w:lsdException w:name="Medium List 2 Accent 6" w:semiHidden="0" w:uiPriority="66" w:unhideWhenUsed="0"/>
+    <w:lsdException w:name="Medium Grid 1 Accent 6" w:semiHidden="0" w:uiPriority="67" w:unhideWhenUsed="0"/>
+    <w:lsdException w:name="Medium Grid 2 Accent 6" w:semiHidden="0" w:uiPriority="68" w:unhideWhenUsed="0"/>
+    <w:lsdException w:name="Medium Grid 3 Accent 6" w:semiHidden="0" w:uiPriority="69" w:unhideWhenUsed="0"/>
+    <w:lsdException w:name="Dark List Accent 6" w:semiHidden="0" w:uiPriority="70" w:unhideWhenUsed="0"/>
+    <w:lsdException w:name="Colorful Shading Accent 6" w:semiHidden="0" w:uiPriority="71" w:unhideWhenUsed="0"/>
+    <w:lsdException w:name="Colorful List Accent 6" w:semiHidden="0" w:uiPriority="72" w:unhideWhenUsed="0"/>
+    <w:lsdException w:name="Colorful Grid Accent 6" w:semiHidden="0" w:uiPriority="73" w:unhideWhenUsed="0"/>
+    <w:lsdException w:name="Subtle Emphasis" w:semiHidden="0" w:uiPriority="19" w:unhideWhenUsed="0" w:qFormat="1"/>
+    <w:lsdException w:name="Intense Emphasis" w:semiHidden="0" w:uiPriority="21" w:unhideWhenUsed="0" w:qFormat="1"/>
+    <w:lsdException w:name="Subtle Reference" w:semiHidden="0" w:uiPriority="31" w:unhideWhenUsed="0" w:qFormat="1"/>
+    <w:lsdException w:name="Intense Reference" w:semiHidden="0" w:uiPriority="32" w:unhideWhenUsed="0" w:qFormat="1"/>
+    <w:lsdException w:name="Book Title" w:semiHidden="0" w:uiPriority="33" w:unhideWhenUsed="0" w:qFormat="1"/>
+    <w:lsdException w:name="Bibliography" w:uiPriority="37"/>
+    <w:lsdException w:name="TOC Heading" w:uiPriority="39" w:qFormat="1"/>
+  </w:latentStyles>
+  <w:style w:type="paragraph" w:default="1" w:styleId="Normln">
+    <w:name w:val="Normal"/>
+    <w:qFormat/>
+  </w:style>
+  <w:style w:type="paragraph" w:styleId="Nadpis1">
+    <w:name w:val="heading 1"/>
+    <w:basedOn w:val="Normln"/>
+    <w:next w:val="Normln"/>
+    <w:pPr>
+      <w:keepNext/>
+      <w:keepLines/>
+      <w:spacing w:before="480" w:after="120"/>
+      <w:outlineLvl w:val="0"/>
+    </w:pPr>
+    <w:rPr>
+      <w:b/>
+      <w:sz w:val="48"/>
+      <w:szCs w:val="48"/>
+    </w:rPr>
+  </w:style>
+  <w:style w:type="paragraph" w:styleId="Nadpis2">
+    <w:name w:val="heading 2"/>
+    <w:basedOn w:val="Normln"/>
+    <w:next w:val="Normln"/>
+    <w:pPr>
+      <w:keepNext/>
+      <w:keepLines/>
+      <w:spacing w:before="360" w:after="80"/>
+      <w:outlineLvl w:val="1"/>
+    </w:pPr>
+    <w:rPr>
+      <w:b/>
+      <w:sz w:val="36"/>
+      <w:szCs w:val="36"/>
+    </w:rPr>
+  </w:style>
+  <w:style w:type="paragraph" w:styleId="Nadpis3">
+    <w:name w:val="heading 3"/>
+    <w:basedOn w:val="Normln"/>
+    <w:next w:val="Normln"/>
+    <w:pPr>
+      <w:keepNext/>
+      <w:keepLines/>
+      <w:spacing w:before="280" w:after="80"/>
+      <w:outlineLvl w:val="2"/>
+    </w:pPr>
+    <w:rPr>
+      <w:b/>
+      <w:sz w:val="28"/>
+      <w:szCs w:val="28"/>
+    </w:rPr>
+  </w:style>
+  <w:style w:type="paragraph" w:styleId="Nadpis4">
+    <w:name w:val="heading 4"/>
+    <w:basedOn w:val="Normln"/>
+    <w:next w:val="Normln"/>
+    <w:pPr>
+      <w:keepNext/>
+      <w:keepLines/>
+      <w:spacing w:before="240" w:after="40"/>
+      <w:outlineLvl w:val="3"/>
+    </w:pPr>
+    <w:rPr>
+      <w:b/>
+      <w:sz w:val="24"/>
+      <w:szCs w:val="24"/>
+    </w:rPr>
+  </w:style>
+  <w:style w:type="paragraph" w:styleId="Nadpis5">
+    <w:name w:val="heading 5"/>
+    <w:basedOn w:val="Normln"/>
+    <w:next w:val="Normln"/>
+    <w:pPr>
+      <w:keepNext/>
+      <w:keepLines/>
+      <w:spacing w:before="220" w:after="40"/>
+      <w:outlineLvl w:val="4"/>
+    </w:pPr>
+    <w:rPr>
+      <w:b/>
+    </w:rPr>
+  </w:style>
+  <w:style w:type="paragraph" w:styleId="Nadpis6">
+    <w:name w:val="heading 6"/>
+    <w:basedOn w:val="Normln"/>
+    <w:next w:val="Normln"/>
+    <w:pPr>
+      <w:keepNext/>
+      <w:keepLines/>
+      <w:spacing w:before="200" w:after="40"/>
+      <w:outlineLvl w:val="5"/>
+    </w:pPr>
+    <w:rPr>
+      <w:b/>
+      <w:sz w:val="20"/>
+      <w:szCs w:val="20"/>
+    </w:rPr>
+  </w:style>
+  <w:style w:type="character" w:default="1" w:styleId="Standardnpsmoodstavce">
+    <w:name w:val="Default Paragraph Font"/>
+    <w:uiPriority w:val="1"/>
+    <w:semiHidden/>
+    <w:unhideWhenUsed/>
+  </w:style>
+  <w:style w:type="table" w:default="1" w:styleId="Normlntabulka">
+    <w:name w:val="Normal Table"/>
+    <w:uiPriority w:val="99"/>
+    <w:semiHidden/>
+    <w:unhideWhenUsed/>
+    <w:tblPr>
+      <w:tblInd w:w="0" w:type="dxa"/>
+      <w:tblCellMar>
+        <w:top w:w="0" w:type="dxa"/>
+        <w:left w:w="108" w:type="dxa"/>
+        <w:bottom w:w="0" w:type="dxa"/>
+        <w:right w:w="108" w:type="dxa"/>
+      </w:tblCellMar>
+    </w:tblPr>
+  </w:style>
+  <w:style w:type="numbering" w:default="1" w:styleId="Bezseznamu">
+    <w:name w:val="No List"/>
+    <w:uiPriority w:val="99"/>
+    <w:semiHidden/>
+    <w:unhideWhenUsed/>
+  </w:style>
+  <w:style w:type="paragraph" w:styleId="Nzev">
+    <w:name w:val="Title"/>
+    <w:basedOn w:val="Normln"/>
+    <w:next w:val="Normln"/>
+    <w:pPr>
+      <w:keepNext/>
+      <w:keepLines/>
+      <w:spacing w:before="480" w:after="120"/>
+    </w:pPr>
+    <w:rPr>
+      <w:b/>
+      <w:sz w:val="72"/>
+      <w:szCs w:val="72"/>
+    </w:rPr>
+  </w:style>
+  <w:style w:type="character" w:styleId="Zvraznn">
+    <w:name w:val="Emphasis"/>
+    <w:basedOn w:val="Standardnpsmoodstavce"/>
+    <w:uiPriority w:val="20"/>
+    <w:qFormat/>
+    <w:rsid w:val="00831C5A"/>
+    <w:rPr>
+      <w:i/>
+      <w:iCs/>
+    </w:rPr>
+  </w:style>
+  <w:style w:type="character" w:styleId="KdHTML">
+    <w:name w:val="HTML Code"/>
+    <w:basedOn w:val="Standardnpsmoodstavce"/>
+    <w:uiPriority w:val="99"/>
+    <w:semiHidden/>
+    <w:unhideWhenUsed/>
+    <w:qFormat/>
+    <w:rsid w:val="004C077C"/>
+    <w:rPr>
+      <w:rFonts w:ascii="Courier New" w:eastAsia="Times New Roman" w:hAnsi="Courier New" w:cs="Courier New"/>
+      <w:sz w:val="20"/>
+      <w:szCs w:val="20"/>
+    </w:rPr>
+  </w:style>
+  <w:style w:type="character" w:customStyle="1" w:styleId="NumberingSymbols">
+    <w:name w:val="Numbering Symbols"/>
+    <w:qFormat/>
+  </w:style>
+  <w:style w:type="paragraph" w:customStyle="1" w:styleId="Heading">
+    <w:name w:val="Heading"/>
+    <w:basedOn w:val="Normln"/>
+    <w:next w:val="Zkladntext"/>
+    <w:qFormat/>
+    <w:pPr>
+      <w:keepNext/>
+      <w:spacing w:before="240" w:after="120"/>
+    </w:pPr>
+    <w:rPr>
+      <w:rFonts w:ascii="Liberation Sans" w:eastAsia="Noto Sans CJK SC" w:hAnsi="Liberation Sans" w:cs="Lohit Devanagari"/>
+      <w:sz w:val="28"/>
+      <w:szCs w:val="28"/>
+    </w:rPr>
+  </w:style>
+  <w:style w:type="paragraph" w:styleId="Zkladntext">
+    <w:name w:val="Body Text"/>
+    <w:basedOn w:val="Normln"/>
+    <w:pPr>
+      <w:spacing w:after="140" w:line="276" w:lineRule="auto"/>
+    </w:pPr>
+  </w:style>
+  <w:style w:type="paragraph" w:styleId="Seznam">
+    <w:name w:val="List"/>
+    <w:basedOn w:val="Zkladntext"/>
+    <w:rPr>
+      <w:rFonts w:cs="Lohit Devanagari"/>
+    </w:rPr>
+  </w:style>
+  <w:style w:type="paragraph" w:styleId="Titulek">
+    <w:name w:val="caption"/>
+    <w:basedOn w:val="Normln"/>
+    <w:qFormat/>
+    <w:pPr>
+      <w:suppressLineNumbers/>
+      <w:spacing w:before="120" w:after="120"/>
+    </w:pPr>
+    <w:rPr>
+      <w:rFonts w:cs="Lohit Devanagari"/>
+      <w:i/>
+      <w:iCs/>
+      <w:sz w:val="24"/>
+      <w:szCs w:val="24"/>
+    </w:rPr>
+  </w:style>
+  <w:style w:type="paragraph" w:customStyle="1" w:styleId="Index">
+    <w:name w:val="Index"/>
+    <w:basedOn w:val="Normln"/>
+    <w:qFormat/>
+    <w:pPr>
+      <w:suppressLineNumbers/>
+    </w:pPr>
+    <w:rPr>
+      <w:rFonts w:cs="Lohit Devanagari"/>
+    </w:rPr>
+  </w:style>
+  <w:style w:type="paragraph" w:styleId="Odstavecseseznamem">
+    <w:name w:val="List Paragraph"/>
+    <w:basedOn w:val="Normln"/>
+    <w:uiPriority w:val="34"/>
+    <w:qFormat/>
+    <w:rsid w:val="00851A61"/>
+    <w:pPr>
+      <w:ind w:left="720"/>
+      <w:contextualSpacing/>
+    </w:pPr>
+  </w:style>
+  <w:style w:type="table" w:styleId="Mkatabulky">
+    <w:name w:val="Table Grid"/>
+    <w:basedOn w:val="Normlntabulka"/>
+    <w:uiPriority w:val="39"/>
+    <w:rsid w:val="004248FF"/>
+    <w:tblPr>
+      <w:tblBorders>
+        <w:top w:val="single" w:sz="4" w:space="0" w:color="auto"/>
+        <w:left w:val="single" w:sz="4" w:space="0" w:color="auto"/>
+        <w:bottom w:val="single" w:sz="4" w:space="0" w:color="auto"/>
+        <w:right w:val="single" w:sz="4" w:space="0" w:color="auto"/>
+        <w:insideH w:val="single" w:sz="4" w:space="0" w:color="auto"/>
+        <w:insideV w:val="single" w:sz="4" w:space="0" w:color="auto"/>
+      </w:tblBorders>
+    </w:tblPr>
+  </w:style>
+  <w:style w:type="paragraph" w:styleId="Zhlav">
+    <w:name w:val="header"/>
+    <w:basedOn w:val="Normln"/>
+    <w:link w:val="ZhlavChar"/>
+    <w:uiPriority w:val="99"/>
+    <w:unhideWhenUsed/>
+    <w:rsid w:val="000A11DF"/>
+    <w:pPr>
+      <w:tabs>
+        <w:tab w:val="center" w:pos="4680"/>
+        <w:tab w:val="right" w:pos="9360"/>
+      </w:tabs>
+      <w:spacing w:after="0" w:line="240" w:lineRule="auto"/>
+    </w:pPr>
+  </w:style>
+  <w:style w:type="character" w:customStyle="1" w:styleId="ZhlavChar">
+    <w:name w:val="Záhlaví Char"/>
+    <w:basedOn w:val="Standardnpsmoodstavce"/>
+    <w:link w:val="Zhlav"/>
+    <w:uiPriority w:val="99"/>
+    <w:rsid w:val="000A11DF"/>
+  </w:style>
+  <w:style w:type="paragraph" w:styleId="Zpat">
+    <w:name w:val="footer"/>
+    <w:basedOn w:val="Normln"/>
+    <w:link w:val="ZpatChar"/>
+    <w:uiPriority w:val="99"/>
+    <w:unhideWhenUsed/>
+    <w:rsid w:val="000A11DF"/>
+    <w:pPr>
+      <w:tabs>
+        <w:tab w:val="center" w:pos="4680"/>
+        <w:tab w:val="right" w:pos="9360"/>
+      </w:tabs>
+      <w:spacing w:after="0" w:line="240" w:lineRule="auto"/>
+    </w:pPr>
+  </w:style>
+  <w:style w:type="character" w:customStyle="1" w:styleId="ZpatChar">
+    <w:name w:val="Zápatí Char"/>
+    <w:basedOn w:val="Standardnpsmoodstavce"/>
+    <w:link w:val="Zpat"/>
+    <w:uiPriority w:val="99"/>
+    <w:rsid w:val="000A11DF"/>
+  </w:style>
+  <w:style w:type="character" w:styleId="Hypertextovodkaz">
+    <w:name w:val="Hyperlink"/>
+    <w:basedOn w:val="Standardnpsmoodstavce"/>
+    <w:uiPriority w:val="99"/>
+    <w:unhideWhenUsed/>
+    <w:rsid w:val="008946A7"/>
+    <w:rPr>
+      <w:color w:val="0563C1" w:themeColor="hyperlink"/>
+      <w:u w:val="single"/>
+    </w:rPr>
+  </w:style>
+  <w:style w:type="character" w:styleId="Odkaznakoment">
+    <w:name w:val="annotation reference"/>
+    <w:basedOn w:val="Standardnpsmoodstavce"/>
+    <w:uiPriority w:val="99"/>
+    <w:semiHidden/>
+    <w:unhideWhenUsed/>
+    <w:rsid w:val="008946A7"/>
+    <w:rPr>
+      <w:sz w:val="16"/>
+      <w:szCs w:val="16"/>
+    </w:rPr>
+  </w:style>
+  <w:style w:type="paragraph" w:styleId="Textkomente">
+    <w:name w:val="annotation text"/>
+    <w:basedOn w:val="Normln"/>
+    <w:link w:val="TextkomenteChar"/>
+    <w:uiPriority w:val="99"/>
+    <w:semiHidden/>
+    <w:unhideWhenUsed/>
+    <w:rsid w:val="008946A7"/>
+    <w:pPr>
+      <w:spacing w:line="240" w:lineRule="auto"/>
+    </w:pPr>
+    <w:rPr>
+      <w:sz w:val="20"/>
+      <w:szCs w:val="20"/>
+    </w:rPr>
+  </w:style>
+  <w:style w:type="character" w:customStyle="1" w:styleId="TextkomenteChar">
+    <w:name w:val="Text komentáře Char"/>
+    <w:basedOn w:val="Standardnpsmoodstavce"/>
+    <w:link w:val="Textkomente"/>
+    <w:uiPriority w:val="99"/>
+    <w:semiHidden/>
+    <w:rsid w:val="008946A7"/>
+    <w:rPr>
+      <w:sz w:val="20"/>
+      <w:szCs w:val="20"/>
+    </w:rPr>
+  </w:style>
+  <w:style w:type="paragraph" w:styleId="Pedmtkomente">
+    <w:name w:val="annotation subject"/>
+    <w:basedOn w:val="Textkomente"/>
+    <w:next w:val="Textkomente"/>
+    <w:link w:val="PedmtkomenteChar"/>
+    <w:uiPriority w:val="99"/>
+    <w:semiHidden/>
+    <w:unhideWhenUsed/>
+    <w:rsid w:val="008946A7"/>
+    <w:rPr>
+      <w:b/>
+      <w:bCs/>
+    </w:rPr>
+  </w:style>
+  <w:style w:type="character" w:customStyle="1" w:styleId="PedmtkomenteChar">
+    <w:name w:val="Předmět komentáře Char"/>
+    <w:basedOn w:val="TextkomenteChar"/>
+    <w:link w:val="Pedmtkomente"/>
+    <w:uiPriority w:val="99"/>
+    <w:semiHidden/>
+    <w:rsid w:val="008946A7"/>
+    <w:rPr>
+      <w:b/>
+      <w:bCs/>
+      <w:sz w:val="20"/>
+      <w:szCs w:val="20"/>
+    </w:rPr>
+  </w:style>
+  <w:style w:type="paragraph" w:styleId="Textbubliny">
+    <w:name w:val="Balloon Text"/>
+    <w:basedOn w:val="Normln"/>
+    <w:link w:val="TextbublinyChar"/>
+    <w:uiPriority w:val="99"/>
+    <w:semiHidden/>
+    <w:unhideWhenUsed/>
+    <w:rsid w:val="008946A7"/>
+    <w:pPr>
+      <w:spacing w:after="0" w:line="240" w:lineRule="auto"/>
+    </w:pPr>
+    <w:rPr>
+      <w:rFonts w:ascii="Segoe UI" w:hAnsi="Segoe UI" w:cs="Segoe UI"/>
+      <w:sz w:val="18"/>
+      <w:szCs w:val="18"/>
+    </w:rPr>
+  </w:style>
+  <w:style w:type="character" w:customStyle="1" w:styleId="TextbublinyChar">
+    <w:name w:val="Text bubliny Char"/>
+    <w:basedOn w:val="Standardnpsmoodstavce"/>
+    <w:link w:val="Textbubliny"/>
+    <w:uiPriority w:val="99"/>
+    <w:semiHidden/>
+    <w:rsid w:val="008946A7"/>
+    <w:rPr>
+      <w:rFonts w:ascii="Segoe UI" w:hAnsi="Segoe UI" w:cs="Segoe UI"/>
+      <w:sz w:val="18"/>
+      <w:szCs w:val="18"/>
+    </w:rPr>
+  </w:style>
+  <w:style w:type="character" w:styleId="Sledovanodkaz">
+    <w:name w:val="FollowedHyperlink"/>
+    <w:basedOn w:val="Standardnpsmoodstavce"/>
+    <w:uiPriority w:val="99"/>
+    <w:semiHidden/>
+    <w:unhideWhenUsed/>
+    <w:rsid w:val="006E4BA7"/>
+    <w:rPr>
+      <w:color w:val="954F72" w:themeColor="followedHyperlink"/>
+      <w:u w:val="single"/>
+    </w:rPr>
+  </w:style>
+  <w:style w:type="character" w:customStyle="1" w:styleId="sentence-token">
+    <w:name w:val="sentence-token"/>
+    <w:basedOn w:val="Standardnpsmoodstavce"/>
+    <w:rsid w:val="004F0164"/>
+  </w:style>
+  <w:style w:type="paragraph" w:customStyle="1" w:styleId="Default">
+    <w:name w:val="Default"/>
+    <w:rsid w:val="006E3E73"/>
+    <w:pPr>
+      <w:autoSpaceDE w:val="0"/>
+      <w:autoSpaceDN w:val="0"/>
+      <w:adjustRightInd w:val="0"/>
+    </w:pPr>
+    <w:rPr>
+      <w:color w:val="000000"/>
+      <w:sz w:val="24"/>
+      <w:szCs w:val="24"/>
+    </w:rPr>
+  </w:style>
+  <w:style w:type="paragraph" w:styleId="Podtitul">
+    <w:name w:val="Subtitle"/>
+    <w:basedOn w:val="Normln"/>
+    <w:next w:val="Normln"/>
+    <w:pPr>
+      <w:keepNext/>
+      <w:keepLines/>
+      <w:spacing w:before="360" w:after="80"/>
+    </w:pPr>
+    <w:rPr>
+      <w:rFonts w:ascii="Georgia" w:eastAsia="Georgia" w:hAnsi="Georgia" w:cs="Georgia"/>
+      <w:i/>
+      <w:color w:val="666666"/>
+      <w:sz w:val="48"/>
+      <w:szCs w:val="48"/>
+    </w:rPr>
+  </w:style>
+  <w:style w:type="table" w:customStyle="1" w:styleId="a">
+    <w:basedOn w:val="Normlntabulka"/>
+    <w:tblPr>
+      <w:tblStyleRowBandSize w:val="1"/>
+      <w:tblStyleColBandSize w:val="1"/>
+      <w:tblCellMar>
+        <w:top w:w="100" w:type="dxa"/>
+        <w:left w:w="100" w:type="dxa"/>
+        <w:bottom w:w="100" w:type="dxa"/>
+        <w:right w:w="100" w:type="dxa"/>
+      </w:tblCellMar>
+    </w:tblPr>
+  </w:style>
+  <w:style w:type="paragraph" w:styleId="Obsah3">
+    <w:name w:val="toc 3"/>
+    <w:basedOn w:val="Normln"/>
+    <w:next w:val="Normln"/>
+    <w:autoRedefine/>
+    <w:uiPriority w:val="39"/>
+    <w:unhideWhenUsed/>
+    <w:rsid w:val="00D91BD7"/>
+    <w:pPr>
+      <w:spacing w:after="100"/>
+      <w:ind w:left="440"/>
+    </w:pPr>
+  </w:style>
+  <w:style w:type="paragraph" w:styleId="Obsah1">
+    <w:name w:val="toc 1"/>
+    <w:basedOn w:val="Normln"/>
+    <w:next w:val="Normln"/>
+    <w:autoRedefine/>
+    <w:uiPriority w:val="39"/>
+    <w:unhideWhenUsed/>
+    <w:rsid w:val="00D91BD7"/>
+    <w:pPr>
+      <w:spacing w:after="100"/>
+    </w:pPr>
+  </w:style>
+  <w:style w:type="paragraph" w:styleId="Obsah2">
+    <w:name w:val="toc 2"/>
+    <w:basedOn w:val="Normln"/>
+    <w:next w:val="Normln"/>
     <w:autoRedefine/>
     <w:uiPriority w:val="39"/>
     <w:unhideWhenUsed/>

</xml_diff>

<commit_message>
TR - corrected typo in one of the names
</commit_message>
<xml_diff>
--- a/papers/2025-data-release-notes-2-0.docx
+++ b/papers/2025-data-release-notes-2-0.docx
@@ -30,7 +30,15 @@
         <w:jc w:val="center"/>
       </w:pPr>
       <w:r>
-        <w:t>Markéta Lopatková*, Eva Fučíková, Federika Gamba, Jan Hajič, Hana Hledíková, Marie Mikulová, Michal Novák, Jan Štěpánek, Daniel Zeman, Šárka Zikánová</w:t>
+        <w:t>Markéta L</w:t>
+      </w:r>
+      <w:r>
+        <w:t>opatková*, Eva Fučíková, Federic</w:t>
+      </w:r>
+      <w:bookmarkStart w:id="1" w:name="_GoBack"/>
+      <w:bookmarkEnd w:id="1"/>
+      <w:r>
+        <w:t>a Gamba, Jan Hajič, Hana Hledíková, Marie Mikulová, Michal Novák, Jan Štěpánek, Daniel Zeman, Šárka Zikánová</w:t>
       </w:r>
     </w:p>
     <w:p>
@@ -185,8 +193,8 @@
       <w:pPr>
         <w:pStyle w:val="Nadpis3"/>
       </w:pPr>
-      <w:bookmarkStart w:id="1" w:name="_heading=h.9yofk6qvmnoj" w:colFirst="0" w:colLast="0"/>
-      <w:bookmarkEnd w:id="1"/>
+      <w:bookmarkStart w:id="2" w:name="_heading=h.9yofk6qvmnoj" w:colFirst="0" w:colLast="0"/>
+      <w:bookmarkEnd w:id="2"/>
       <w:r>
         <w:lastRenderedPageBreak/>
         <w:t>Content</w:t>
@@ -1022,12 +1030,12 @@
           <w:cols w:space="720"/>
         </w:sectPr>
       </w:pPr>
-      <w:bookmarkStart w:id="2" w:name="_heading=h.abxld4mbnz9q" w:colFirst="0" w:colLast="0"/>
-      <w:bookmarkEnd w:id="2"/>
-    </w:p>
-    <w:p>
-      <w:bookmarkStart w:id="3" w:name="_heading=h.4unji5kduabt" w:colFirst="0" w:colLast="0"/>
+      <w:bookmarkStart w:id="3" w:name="_heading=h.abxld4mbnz9q" w:colFirst="0" w:colLast="0"/>
       <w:bookmarkEnd w:id="3"/>
+    </w:p>
+    <w:p>
+      <w:bookmarkStart w:id="4" w:name="_heading=h.4unji5kduabt" w:colFirst="0" w:colLast="0"/>
+      <w:bookmarkEnd w:id="4"/>
       <w:r>
         <w:lastRenderedPageBreak/>
         <w:br w:type="page"/>
@@ -1241,8 +1249,8 @@
         <w:pStyle w:val="Nadpis1"/>
         <w:spacing w:line="240" w:lineRule="auto"/>
       </w:pPr>
-      <w:bookmarkStart w:id="4" w:name="_heading=h.607yfwiyk58l" w:colFirst="0" w:colLast="0"/>
-      <w:bookmarkEnd w:id="4"/>
+      <w:bookmarkStart w:id="5" w:name="_heading=h.607yfwiyk58l" w:colFirst="0" w:colLast="0"/>
+      <w:bookmarkEnd w:id="5"/>
       <w:r>
         <w:lastRenderedPageBreak/>
         <w:t>I.</w:t>
@@ -1257,8 +1265,8 @@
         <w:pStyle w:val="Nadpis2"/>
         <w:spacing w:after="0" w:line="240" w:lineRule="auto"/>
       </w:pPr>
-      <w:bookmarkStart w:id="5" w:name="_heading=h.48g82eaj3p3s" w:colFirst="0" w:colLast="0"/>
-      <w:bookmarkEnd w:id="5"/>
+      <w:bookmarkStart w:id="6" w:name="_heading=h.48g82eaj3p3s" w:colFirst="0" w:colLast="0"/>
+      <w:bookmarkEnd w:id="6"/>
       <w:r>
         <w:t>I.1</w:t>
       </w:r>
@@ -1535,8 +1543,8 @@
         <w:pStyle w:val="Nadpis3"/>
         <w:spacing w:after="0" w:line="240" w:lineRule="auto"/>
       </w:pPr>
-      <w:bookmarkStart w:id="6" w:name="_heading=h.629vy8mmpus3" w:colFirst="0" w:colLast="0"/>
-      <w:bookmarkEnd w:id="6"/>
+      <w:bookmarkStart w:id="7" w:name="_heading=h.629vy8mmpus3" w:colFirst="0" w:colLast="0"/>
+      <w:bookmarkEnd w:id="7"/>
       <w:r>
         <w:t>I.1.1</w:t>
       </w:r>
@@ -1644,8 +1652,6 @@
       <w:r>
         <w:t>7</w:t>
       </w:r>
-      <w:bookmarkStart w:id="7" w:name="_GoBack"/>
-      <w:bookmarkEnd w:id="7"/>
       <w:r>
         <w:t>.</w:t>
       </w:r>
@@ -27548,7 +27554,7 @@
         <w:noProof/>
         <w:color w:val="000000"/>
       </w:rPr>
-      <w:t>5</w:t>
+      <w:t>1</w:t>
     </w:r>
     <w:r>
       <w:rPr>

</xml_diff>